<commit_message>
Manuscrito y recursos tema 1 con ajustes finales
</commit_message>
<xml_diff>
--- a/fuentes/contenidos/grado11/guion01/GuiaDidactica MA_11_01_CO.docx
+++ b/fuentes/contenidos/grado11/guion01/GuiaDidactica MA_11_01_CO.docx
@@ -1,6 +1,6 @@
 
 <file path=word/document.xml><?xml version="1.0" encoding="utf-8"?>
-<w:document xmlns:wpc="http://schemas.microsoft.com/office/word/2010/wordprocessingCanvas" xmlns:mo="http://schemas.microsoft.com/office/mac/office/2008/main" xmlns:mc="http://schemas.openxmlformats.org/markup-compatibility/2006" xmlns:mv="urn:schemas-microsoft-com:mac:vml" xmlns:o="urn:schemas-microsoft-com:office:office" xmlns:r="http://schemas.openxmlformats.org/officeDocument/2006/relationships" xmlns:m="http://schemas.openxmlformats.org/officeDocument/2006/math" xmlns:v="urn:schemas-microsoft-com:vml" xmlns:wp14="http://schemas.microsoft.com/office/word/2010/wordprocessingDrawing" xmlns:wp="http://schemas.openxmlformats.org/drawingml/2006/wordprocessingDrawing" xmlns:w10="urn:schemas-microsoft-com:office:word" xmlns:w="http://schemas.openxmlformats.org/wordprocessingml/2006/main" xmlns:w14="http://schemas.microsoft.com/office/word/2010/wordml" xmlns:wpg="http://schemas.microsoft.com/office/word/2010/wordprocessingGroup" xmlns:wpi="http://schemas.microsoft.com/office/word/2010/wordprocessingInk" xmlns:wne="http://schemas.microsoft.com/office/word/2006/wordml" xmlns:wps="http://schemas.microsoft.com/office/word/2010/wordprocessingShape" mc:Ignorable="w14 wp14">
+<w:document xmlns:wpc="http://schemas.microsoft.com/office/word/2010/wordprocessingCanvas" xmlns:mc="http://schemas.openxmlformats.org/markup-compatibility/2006" xmlns:o="urn:schemas-microsoft-com:office:office" xmlns:r="http://schemas.openxmlformats.org/officeDocument/2006/relationships" xmlns:m="http://schemas.openxmlformats.org/officeDocument/2006/math" xmlns:v="urn:schemas-microsoft-com:vml" xmlns:wp14="http://schemas.microsoft.com/office/word/2010/wordprocessingDrawing" xmlns:wp="http://schemas.openxmlformats.org/drawingml/2006/wordprocessingDrawing" xmlns:w10="urn:schemas-microsoft-com:office:word" xmlns:w="http://schemas.openxmlformats.org/wordprocessingml/2006/main" xmlns:w14="http://schemas.microsoft.com/office/word/2010/wordml" xmlns:w15="http://schemas.microsoft.com/office/word/2012/wordml" xmlns:wpg="http://schemas.microsoft.com/office/word/2010/wordprocessingGroup" xmlns:wpi="http://schemas.microsoft.com/office/word/2010/wordprocessingInk" xmlns:wne="http://schemas.microsoft.com/office/word/2006/wordml" xmlns:wps="http://schemas.microsoft.com/office/word/2010/wordprocessingShape" mc:Ignorable="w14 w15 wp14">
   <w:body>
     <w:p>
       <w:pPr>
@@ -58,7 +58,19 @@
         <w:rPr>
           <w:rFonts w:ascii="Times" w:hAnsi="Times"/>
         </w:rPr>
-        <w:t>En esta unidad de estudio se trabajan los estándares de grados decimo y undécimo:</w:t>
+        <w:t xml:space="preserve">En esta unidad de estudio se trabajan los estándares de grados </w:t>
+      </w:r>
+      <w:r>
+        <w:rPr>
+          <w:rFonts w:ascii="Times" w:hAnsi="Times"/>
+        </w:rPr>
+        <w:t>décimo</w:t>
+      </w:r>
+      <w:r>
+        <w:rPr>
+          <w:rFonts w:ascii="Times" w:hAnsi="Times"/>
+        </w:rPr>
+        <w:t xml:space="preserve"> y undécimo:</w:t>
       </w:r>
     </w:p>
     <w:p>
@@ -84,7 +96,21 @@
         <w:rPr>
           <w:rFonts w:ascii="Times" w:hAnsi="Times"/>
         </w:rPr>
-        <w:t xml:space="preserve">Reconozco la densidad e incompletitud de los </w:t>
+        <w:t xml:space="preserve">Reconozco la densidad e </w:t>
+      </w:r>
+      <w:proofErr w:type="spellStart"/>
+      <w:r>
+        <w:rPr>
+          <w:rFonts w:ascii="Times" w:hAnsi="Times"/>
+        </w:rPr>
+        <w:t>incompletitud</w:t>
+      </w:r>
+      <w:proofErr w:type="spellEnd"/>
+      <w:r>
+        <w:rPr>
+          <w:rFonts w:ascii="Times" w:hAnsi="Times"/>
+        </w:rPr>
+        <w:t xml:space="preserve"> de los </w:t>
       </w:r>
       <w:r>
         <w:rPr>
@@ -490,25 +516,119 @@
         <w:rPr>
           <w:rFonts w:ascii="Times" w:hAnsi="Times"/>
         </w:rPr>
-        <w:t xml:space="preserve">En esta unidad se desarrollan tres </w:t>
-      </w:r>
-      <w:r>
-        <w:rPr>
-          <w:rFonts w:ascii="Times" w:hAnsi="Times"/>
-        </w:rPr>
-        <w:t xml:space="preserve">tipos de pensamiento matemático, </w:t>
-      </w:r>
-      <w:r>
-        <w:rPr>
-          <w:rFonts w:ascii="Times" w:hAnsi="Times"/>
-        </w:rPr>
-        <w:t>Pensamiento Numérico</w:t>
-      </w:r>
-      <w:r>
-        <w:rPr>
-          <w:rFonts w:ascii="Times" w:hAnsi="Times"/>
-        </w:rPr>
-        <w:t>, Variacional y Geométrico.</w:t>
+        <w:t xml:space="preserve">A partir de concepto de </w:t>
+      </w:r>
+      <w:proofErr w:type="spellStart"/>
+      <w:r>
+        <w:rPr>
+          <w:rFonts w:ascii="Times" w:hAnsi="Times"/>
+        </w:rPr>
+        <w:t>numero</w:t>
+      </w:r>
+      <w:proofErr w:type="spellEnd"/>
+      <w:r>
+        <w:rPr>
+          <w:rFonts w:ascii="Times" w:hAnsi="Times"/>
+        </w:rPr>
+        <w:t xml:space="preserve"> real </w:t>
+      </w:r>
+      <w:r>
+        <w:rPr>
+          <w:rFonts w:ascii="Times" w:hAnsi="Times"/>
+        </w:rPr>
+        <w:t xml:space="preserve">se desarrollan </w:t>
+      </w:r>
+      <w:r>
+        <w:rPr>
+          <w:rFonts w:ascii="Times" w:hAnsi="Times"/>
+        </w:rPr>
+        <w:t>cuatro</w:t>
+      </w:r>
+      <w:r>
+        <w:rPr>
+          <w:rFonts w:ascii="Times" w:hAnsi="Times"/>
+        </w:rPr>
+        <w:t xml:space="preserve"> </w:t>
+      </w:r>
+      <w:r>
+        <w:rPr>
+          <w:rFonts w:ascii="Times" w:hAnsi="Times"/>
+        </w:rPr>
+        <w:t>tipos de pensamiento matemático:</w:t>
+      </w:r>
+      <w:r>
+        <w:rPr>
+          <w:rFonts w:ascii="Times" w:hAnsi="Times"/>
+        </w:rPr>
+        <w:t xml:space="preserve"> </w:t>
+      </w:r>
+      <w:r>
+        <w:rPr>
+          <w:rFonts w:ascii="Times" w:hAnsi="Times"/>
+        </w:rPr>
+        <w:t>p</w:t>
+      </w:r>
+      <w:r>
+        <w:rPr>
+          <w:rFonts w:ascii="Times" w:hAnsi="Times"/>
+        </w:rPr>
+        <w:t xml:space="preserve">ensamiento </w:t>
+      </w:r>
+      <w:r>
+        <w:rPr>
+          <w:rFonts w:ascii="Times" w:hAnsi="Times"/>
+        </w:rPr>
+        <w:t>n</w:t>
+      </w:r>
+      <w:r>
+        <w:rPr>
+          <w:rFonts w:ascii="Times" w:hAnsi="Times"/>
+        </w:rPr>
+        <w:t>umérico</w:t>
+      </w:r>
+      <w:r>
+        <w:rPr>
+          <w:rFonts w:ascii="Times" w:hAnsi="Times"/>
+        </w:rPr>
+        <w:t xml:space="preserve">, </w:t>
+      </w:r>
+      <w:proofErr w:type="spellStart"/>
+      <w:r>
+        <w:rPr>
+          <w:rFonts w:ascii="Times" w:hAnsi="Times"/>
+        </w:rPr>
+        <w:t>v</w:t>
+      </w:r>
+      <w:r>
+        <w:rPr>
+          <w:rFonts w:ascii="Times" w:hAnsi="Times"/>
+        </w:rPr>
+        <w:t>ariacional</w:t>
+      </w:r>
+      <w:proofErr w:type="spellEnd"/>
+      <w:r>
+        <w:rPr>
+          <w:rFonts w:ascii="Times" w:hAnsi="Times"/>
+        </w:rPr>
+        <w:t xml:space="preserve">, métrico </w:t>
+      </w:r>
+      <w:r>
+        <w:rPr>
+          <w:rFonts w:ascii="Times" w:hAnsi="Times"/>
+        </w:rPr>
+        <w:t xml:space="preserve">y </w:t>
+      </w:r>
+      <w:r>
+        <w:rPr>
+          <w:rFonts w:ascii="Times" w:hAnsi="Times"/>
+        </w:rPr>
+        <w:t>g</w:t>
+      </w:r>
+      <w:r>
+        <w:rPr>
+          <w:rFonts w:ascii="Times" w:hAnsi="Times"/>
+        </w:rPr>
+        <w:t>eométrico.</w:t>
       </w:r>
     </w:p>
     <w:p>
@@ -529,13 +649,37 @@
         <w:rPr>
           <w:rFonts w:ascii="Times" w:hAnsi="Times"/>
         </w:rPr>
-        <w:t xml:space="preserve">Esto debido a que se </w:t>
-      </w:r>
-      <w:r>
-        <w:rPr>
-          <w:rFonts w:ascii="Times" w:hAnsi="Times"/>
-        </w:rPr>
-        <w:t xml:space="preserve">da sentido a la construcción de números reales, a partir de mostrar el problema de la </w:t>
+        <w:t>D</w:t>
+      </w:r>
+      <w:r>
+        <w:rPr>
+          <w:rFonts w:ascii="Times" w:hAnsi="Times"/>
+        </w:rPr>
+        <w:t xml:space="preserve">ebido a que </w:t>
+      </w:r>
+      <w:r>
+        <w:rPr>
+          <w:rFonts w:ascii="Times" w:hAnsi="Times"/>
+        </w:rPr>
+        <w:t>se presenta</w:t>
+      </w:r>
+      <w:r>
+        <w:rPr>
+          <w:rFonts w:ascii="Times" w:hAnsi="Times"/>
+        </w:rPr>
+        <w:t xml:space="preserve"> la</w:t>
+      </w:r>
+      <w:r>
+        <w:rPr>
+          <w:rFonts w:ascii="Times" w:hAnsi="Times"/>
+        </w:rPr>
+        <w:t xml:space="preserve"> construcción de números reales a partir de</w:t>
+      </w:r>
+      <w:r>
+        <w:rPr>
+          <w:rFonts w:ascii="Times" w:hAnsi="Times"/>
+        </w:rPr>
+        <w:t xml:space="preserve">l problema de la </w:t>
       </w:r>
       <w:r>
         <w:rPr>
@@ -559,67 +703,67 @@
         <w:rPr>
           <w:rFonts w:ascii="Times" w:hAnsi="Times"/>
         </w:rPr>
+        <w:t xml:space="preserve"> que eran fundamentales en el establecimiento de relaciones geométricas, lo q</w:t>
+      </w:r>
+      <w:r>
+        <w:rPr>
+          <w:rFonts w:ascii="Times" w:hAnsi="Times"/>
+        </w:rPr>
+        <w:t xml:space="preserve">ue llevo </w:t>
+      </w:r>
+      <w:r>
+        <w:rPr>
+          <w:rFonts w:ascii="Times" w:hAnsi="Times"/>
+        </w:rPr>
+        <w:t xml:space="preserve">necesidad </w:t>
+      </w:r>
+      <w:r>
+        <w:rPr>
+          <w:rFonts w:ascii="Times" w:hAnsi="Times"/>
+        </w:rPr>
+        <w:t xml:space="preserve">de los </w:t>
+      </w:r>
+      <w:r>
+        <w:rPr>
+          <w:rFonts w:ascii="Times" w:hAnsi="Times"/>
+        </w:rPr>
+        <w:t xml:space="preserve">incluir a los </w:t>
+      </w:r>
+      <w:r>
+        <w:rPr>
+          <w:rFonts w:ascii="Times" w:hAnsi="Times"/>
+        </w:rPr>
+        <w:t xml:space="preserve">números irracionales </w:t>
+      </w:r>
+      <w:r>
+        <w:rPr>
+          <w:rFonts w:ascii="Times" w:hAnsi="Times"/>
+        </w:rPr>
+        <w:t>como complemento del nú</w:t>
+      </w:r>
+      <w:r>
+        <w:rPr>
+          <w:rFonts w:ascii="Times" w:hAnsi="Times"/>
+        </w:rPr>
+        <w:t>mero racional</w:t>
+      </w:r>
+      <w:r>
+        <w:rPr>
+          <w:rFonts w:ascii="Times" w:hAnsi="Times"/>
+        </w:rPr>
         <w:t>,</w:t>
       </w:r>
       <w:r>
         <w:rPr>
           <w:rFonts w:ascii="Times" w:hAnsi="Times"/>
         </w:rPr>
-        <w:t xml:space="preserve"> construidas a partir de estudios y conocimientos geométricos</w:t>
-      </w:r>
-      <w:r>
-        <w:rPr>
-          <w:rFonts w:ascii="Times" w:hAnsi="Times"/>
-        </w:rPr>
-        <w:t xml:space="preserve"> que llevo </w:t>
-      </w:r>
-      <w:r>
-        <w:rPr>
-          <w:rFonts w:ascii="Times" w:hAnsi="Times"/>
-        </w:rPr>
-        <w:t xml:space="preserve">necesidad </w:t>
-      </w:r>
-      <w:r>
-        <w:rPr>
-          <w:rFonts w:ascii="Times" w:hAnsi="Times"/>
-        </w:rPr>
-        <w:t xml:space="preserve">de los </w:t>
-      </w:r>
-      <w:r>
-        <w:rPr>
-          <w:rFonts w:ascii="Times" w:hAnsi="Times"/>
-        </w:rPr>
-        <w:t xml:space="preserve">incluir a los </w:t>
-      </w:r>
-      <w:r>
-        <w:rPr>
-          <w:rFonts w:ascii="Times" w:hAnsi="Times"/>
-        </w:rPr>
-        <w:t xml:space="preserve">números irracionales </w:t>
-      </w:r>
-      <w:r>
-        <w:rPr>
-          <w:rFonts w:ascii="Times" w:hAnsi="Times"/>
-        </w:rPr>
-        <w:t>como complemento del nú</w:t>
-      </w:r>
-      <w:r>
-        <w:rPr>
-          <w:rFonts w:ascii="Times" w:hAnsi="Times"/>
-        </w:rPr>
-        <w:t>mero racional</w:t>
-      </w:r>
-      <w:r>
-        <w:rPr>
-          <w:rFonts w:ascii="Times" w:hAnsi="Times"/>
-        </w:rPr>
-        <w:t>,</w:t>
-      </w:r>
-      <w:r>
-        <w:rPr>
-          <w:rFonts w:ascii="Times" w:hAnsi="Times"/>
-        </w:rPr>
-        <w:t xml:space="preserve"> y por la tanto a unificarlos en un conjunto</w:t>
+        <w:t xml:space="preserve"> y por lo</w:t>
+      </w:r>
+      <w:r>
+        <w:rPr>
+          <w:rFonts w:ascii="Times" w:hAnsi="Times"/>
+        </w:rPr>
+        <w:t xml:space="preserve"> tanto a unificarlos en un conjunto</w:t>
       </w:r>
       <w:r>
         <w:rPr>
@@ -632,7 +776,21 @@
           <w:rFonts w:ascii="Times" w:hAnsi="Times"/>
           <w:b/>
         </w:rPr>
-        <w:t>los reales</w:t>
+        <w:t>los</w:t>
+      </w:r>
+      <w:r>
+        <w:rPr>
+          <w:rFonts w:ascii="Times" w:hAnsi="Times"/>
+          <w:b/>
+        </w:rPr>
+        <w:t xml:space="preserve"> números</w:t>
+      </w:r>
+      <w:r>
+        <w:rPr>
+          <w:rFonts w:ascii="Times" w:hAnsi="Times"/>
+          <w:b/>
+        </w:rPr>
+        <w:t xml:space="preserve"> reales</w:t>
       </w:r>
       <w:r>
         <w:rPr>
@@ -656,7 +814,19 @@
         <w:rPr>
           <w:rFonts w:ascii="Times" w:hAnsi="Times"/>
         </w:rPr>
-        <w:t xml:space="preserve">, y el análisis de estas hace parte fundamental de procesos y algoritmos ligados al manejo de variables y lenguaje algebraico. </w:t>
+        <w:t xml:space="preserve">, y el análisis de estas hace parte fundamental de procesos y algoritmos ligados al manejo de variables y </w:t>
+      </w:r>
+      <w:r>
+        <w:rPr>
+          <w:rFonts w:ascii="Times" w:hAnsi="Times"/>
+        </w:rPr>
+        <w:t xml:space="preserve">al </w:t>
+      </w:r>
+      <w:r>
+        <w:rPr>
+          <w:rFonts w:ascii="Times" w:hAnsi="Times"/>
+        </w:rPr>
+        <w:t xml:space="preserve">lenguaje algebraico. </w:t>
       </w:r>
     </w:p>
     <w:p>
@@ -701,6 +871,7 @@
         </w:rPr>
         <w:t xml:space="preserve">Reconocer la </w:t>
       </w:r>
+      <w:proofErr w:type="spellStart"/>
       <w:r>
         <w:rPr>
           <w:rFonts w:ascii="Times" w:hAnsi="Times"/>
@@ -711,7 +882,14 @@
         <w:rPr>
           <w:rFonts w:ascii="Times" w:hAnsi="Times"/>
         </w:rPr>
-        <w:t>mpletitud de los nú</w:t>
+        <w:t>mpletitud</w:t>
+      </w:r>
+      <w:proofErr w:type="spellEnd"/>
+      <w:r>
+        <w:rPr>
+          <w:rFonts w:ascii="Times" w:hAnsi="Times"/>
+        </w:rPr>
+        <w:t xml:space="preserve"> de los nú</w:t>
       </w:r>
       <w:r>
         <w:rPr>
@@ -765,7 +943,55 @@
         <w:rPr>
           <w:rFonts w:ascii="Times" w:hAnsi="Times"/>
         </w:rPr>
-        <w:t xml:space="preserve">identificar como el problema de medir llevo a la humanidad a la construcción de diferentes modelos y conjuntos de numeración y reconozca a los números reales como un sistema figurativo mental, lo que </w:t>
+        <w:t xml:space="preserve">identificar </w:t>
+      </w:r>
+      <w:r>
+        <w:rPr>
+          <w:rFonts w:ascii="Times" w:hAnsi="Times"/>
+        </w:rPr>
+        <w:t>a partir d</w:t>
+      </w:r>
+      <w:r>
+        <w:rPr>
+          <w:rFonts w:ascii="Times" w:hAnsi="Times"/>
+        </w:rPr>
+        <w:t xml:space="preserve">el problema </w:t>
+      </w:r>
+      <w:r>
+        <w:rPr>
+          <w:rFonts w:ascii="Times" w:hAnsi="Times"/>
+        </w:rPr>
+        <w:t xml:space="preserve"> de la medición, </w:t>
+      </w:r>
+      <w:r>
+        <w:rPr>
+          <w:rFonts w:ascii="Times" w:hAnsi="Times"/>
+        </w:rPr>
+        <w:t xml:space="preserve"> la construcción de diferentes modelos y conjun</w:t>
+      </w:r>
+      <w:r>
+        <w:rPr>
+          <w:rFonts w:ascii="Times" w:hAnsi="Times"/>
+        </w:rPr>
+        <w:t>tos de numeración y reconocer</w:t>
+      </w:r>
+      <w:r>
+        <w:rPr>
+          <w:rFonts w:ascii="Times" w:hAnsi="Times"/>
+        </w:rPr>
+        <w:t xml:space="preserve"> a los números reales como </w:t>
+      </w:r>
+      <w:r>
+        <w:rPr>
+          <w:rFonts w:ascii="Times" w:hAnsi="Times"/>
+        </w:rPr>
+        <w:t>un sistema figurativo mental, hechos</w:t>
+      </w:r>
+      <w:r>
+        <w:rPr>
+          <w:rFonts w:ascii="Times" w:hAnsi="Times"/>
+        </w:rPr>
+        <w:t xml:space="preserve"> que </w:t>
       </w:r>
       <w:r>
         <w:rPr>
@@ -777,6 +1003,12 @@
         <w:rPr>
           <w:rFonts w:ascii="Times" w:hAnsi="Times"/>
         </w:rPr>
+        <w:t>n</w:t>
+      </w:r>
+      <w:r>
+        <w:rPr>
+          <w:rFonts w:ascii="Times" w:hAnsi="Times"/>
+        </w:rPr>
         <w:t xml:space="preserve"> de manera indirecta la competencia de </w:t>
       </w:r>
       <w:r>
@@ -824,14 +1056,44 @@
         <w:rPr>
           <w:rFonts w:ascii="Times" w:hAnsi="Times"/>
         </w:rPr>
-        <w:t xml:space="preserve"> proponen a los estudiantes hay algunas de las cuales el estudiante no debe resolver por medio de procedimientos algebraicos, sino desde una interpretación de los significados de propiedades o conceptos.  (Por ejemplo cuando se </w:t>
+        <w:t xml:space="preserve"> proponen, </w:t>
+      </w:r>
+      <w:r>
+        <w:rPr>
+          <w:rFonts w:ascii="Times" w:hAnsi="Times"/>
+        </w:rPr>
+        <w:t xml:space="preserve">hay algunas </w:t>
+      </w:r>
+      <w:r>
+        <w:rPr>
+          <w:rFonts w:ascii="Times" w:hAnsi="Times"/>
+        </w:rPr>
+        <w:t xml:space="preserve">que el estudiante debe resolver </w:t>
+      </w:r>
+      <w:r>
+        <w:rPr>
+          <w:rFonts w:ascii="Times" w:hAnsi="Times"/>
+        </w:rPr>
+        <w:t xml:space="preserve">desde una interpretación de los significados de propiedades o conceptos.  (Por ejemplo cuando </w:t>
+      </w:r>
+      <w:r>
+        <w:rPr>
+          <w:rFonts w:ascii="Times" w:hAnsi="Times"/>
+        </w:rPr>
+        <w:t>é</w:t>
+      </w:r>
+      <w:r>
+        <w:rPr>
+          <w:rFonts w:ascii="Times" w:hAnsi="Times"/>
+        </w:rPr>
+        <w:t xml:space="preserve">l se propone resolver inecuaciones con valor absoluto en la que aparecen </w:t>
       </w:r>
       <w:r>
         <w:rPr>
           <w:rFonts w:ascii="Times" w:hAnsi="Times"/>
         </w:rPr>
         <w:lastRenderedPageBreak/>
-        <w:t>el se propone resolver inecuaciones con valor absoluto en la que aparecen polinomios cúbicos, en esta actividad el estudiante debe interpretar el conjunto solución y sus intersecciones con otros de lo</w:t>
+        <w:t>polinomios cúbicos, en esta actividad el estudiante debe interpretar el conjunto solución y sus intersecciones con otros de lo</w:t>
       </w:r>
       <w:r>
         <w:rPr>
@@ -839,12 +1101,26 @@
         </w:rPr>
         <w:t xml:space="preserve">s conjuntos soluciones sin realizar procedimientos </w:t>
       </w:r>
-      <w:r>
-        <w:rPr>
-          <w:rFonts w:ascii="Times" w:hAnsi="Times"/>
-        </w:rPr>
-        <w:t>algébricos</w:t>
-      </w:r>
+      <w:proofErr w:type="spellStart"/>
+      <w:r>
+        <w:rPr>
+          <w:rFonts w:ascii="Times" w:hAnsi="Times"/>
+        </w:rPr>
+        <w:t>algébr</w:t>
+      </w:r>
+      <w:r>
+        <w:rPr>
+          <w:rFonts w:ascii="Times" w:hAnsi="Times"/>
+        </w:rPr>
+        <w:t>a</w:t>
+      </w:r>
+      <w:r>
+        <w:rPr>
+          <w:rFonts w:ascii="Times" w:hAnsi="Times"/>
+        </w:rPr>
+        <w:t>icos</w:t>
+      </w:r>
+      <w:proofErr w:type="spellEnd"/>
       <w:r>
         <w:rPr>
           <w:rFonts w:ascii="Times" w:hAnsi="Times"/>
@@ -861,7 +1137,19 @@
         <w:rPr>
           <w:rFonts w:ascii="Times" w:hAnsi="Times"/>
         </w:rPr>
-        <w:t xml:space="preserve">dos tipos de competencias </w:t>
+        <w:t xml:space="preserve">las </w:t>
+      </w:r>
+      <w:r>
+        <w:rPr>
+          <w:rFonts w:ascii="Times" w:hAnsi="Times"/>
+        </w:rPr>
+        <w:t xml:space="preserve">competencias </w:t>
+      </w:r>
+      <w:r>
+        <w:rPr>
+          <w:rFonts w:ascii="Times" w:hAnsi="Times"/>
+        </w:rPr>
+        <w:t xml:space="preserve">de </w:t>
       </w:r>
       <w:r>
         <w:rPr>
@@ -882,7 +1170,14 @@
           <w:rFonts w:ascii="Times" w:hAnsi="Times"/>
           <w:b/>
         </w:rPr>
-        <w:t>resolución de problemas y razonar</w:t>
+        <w:t>resolución de problemas y razona</w:t>
+      </w:r>
+      <w:r>
+        <w:rPr>
+          <w:rFonts w:ascii="Times" w:hAnsi="Times"/>
+          <w:b/>
+        </w:rPr>
+        <w:t>miento</w:t>
       </w:r>
       <w:r>
         <w:rPr>
@@ -951,7 +1246,25 @@
           <w:iCs/>
           <w:lang w:val="es-ES"/>
         </w:rPr>
-        <w:t xml:space="preserve">rmular comparar y ejercitar procedimientos y algoritmos. </w:t>
+        <w:t>rmular</w:t>
+      </w:r>
+      <w:r>
+        <w:rPr>
+          <w:rFonts w:ascii="Times" w:hAnsi="Times"/>
+          <w:b/>
+          <w:iCs/>
+          <w:lang w:val="es-ES"/>
+        </w:rPr>
+        <w:t>,</w:t>
+      </w:r>
+      <w:r>
+        <w:rPr>
+          <w:rFonts w:ascii="Times" w:hAnsi="Times"/>
+          <w:b/>
+          <w:iCs/>
+          <w:lang w:val="es-ES"/>
+        </w:rPr>
+        <w:t xml:space="preserve"> comparar y ejercitar procedimientos y algoritmos. </w:t>
       </w:r>
       <w:r>
         <w:rPr>
@@ -991,13 +1304,49 @@
         <w:rPr>
           <w:rFonts w:ascii="Times" w:hAnsi="Times"/>
         </w:rPr>
-        <w:t xml:space="preserve">Por último en algunas actividades el estudiante debe realizar correcciones de escritos, o completarlos a partir de las propiedades de las operaciones y orden de los números reales fortaleciendo la argumentación y comunicación de ideas, también se espera que el estudiantes </w:t>
-      </w:r>
-      <w:r>
-        <w:rPr>
-          <w:rFonts w:ascii="Times" w:hAnsi="Times"/>
-        </w:rPr>
-        <w:t xml:space="preserve">reconozca e interprete diferentes representaciones de número real lo que desarrollara un más su comprensión del lenguaje de las matemáticas, todo esto fortalece la competencia de </w:t>
+        <w:t>Por último en algunas actividades el estudiante debe realizar correcciones de escritos, o completarlos a partir de las propiedades de las operaciones y orden de los números reales fortaleciendo la argumentación y comunicación de ideas, también se espera qu</w:t>
+      </w:r>
+      <w:r>
+        <w:rPr>
+          <w:rFonts w:ascii="Times" w:hAnsi="Times"/>
+        </w:rPr>
+        <w:t>e el estudiante</w:t>
+      </w:r>
+      <w:r>
+        <w:rPr>
+          <w:rFonts w:ascii="Times" w:hAnsi="Times"/>
+        </w:rPr>
+        <w:t xml:space="preserve"> </w:t>
+      </w:r>
+      <w:r>
+        <w:rPr>
+          <w:rFonts w:ascii="Times" w:hAnsi="Times"/>
+        </w:rPr>
+        <w:t>reconozca e interprete diferentes representaciones de número real lo que desarrollar</w:t>
+      </w:r>
+      <w:r>
+        <w:rPr>
+          <w:rFonts w:ascii="Times" w:hAnsi="Times"/>
+        </w:rPr>
+        <w:t>á</w:t>
+      </w:r>
+      <w:r>
+        <w:rPr>
+          <w:rFonts w:ascii="Times" w:hAnsi="Times"/>
+        </w:rPr>
+        <w:t xml:space="preserve"> </w:t>
+      </w:r>
+      <w:r>
+        <w:rPr>
+          <w:rFonts w:ascii="Times" w:hAnsi="Times"/>
+        </w:rPr>
+        <w:t>aú</w:t>
+      </w:r>
+      <w:r>
+        <w:rPr>
+          <w:rFonts w:ascii="Times" w:hAnsi="Times"/>
+        </w:rPr>
+        <w:t xml:space="preserve">n más su comprensión del lenguaje de las matemáticas, todo esto fortalece la competencia de </w:t>
       </w:r>
       <w:r>
         <w:rPr>
@@ -1061,13 +1410,49 @@
         <w:rPr>
           <w:rFonts w:ascii="Times" w:hAnsi="Times"/>
         </w:rPr>
-        <w:t>tudiante formalice el concepto, de número real, reconozca las propiedades de las operaciones</w:t>
-      </w:r>
-      <w:r>
-        <w:rPr>
-          <w:rFonts w:ascii="Times" w:hAnsi="Times"/>
-        </w:rPr>
-        <w:t xml:space="preserve"> y relación de orden; también se espera que se apropie del concepto de intervalo aplique correctamente las operaciones conjuntistas entre estos y los reconozca como el conjuntos soluciones de inecuaciones en las que se hace presente el valor absoluto.</w:t>
+        <w:t>tudiante formalice el concepto</w:t>
+      </w:r>
+      <w:r>
+        <w:rPr>
+          <w:rFonts w:ascii="Times" w:hAnsi="Times"/>
+        </w:rPr>
+        <w:t xml:space="preserve"> de número real, reconozca las propiedades de las operaciones</w:t>
+      </w:r>
+      <w:r>
+        <w:rPr>
+          <w:rFonts w:ascii="Times" w:hAnsi="Times"/>
+        </w:rPr>
+        <w:t xml:space="preserve"> y relaciones</w:t>
+      </w:r>
+      <w:r>
+        <w:rPr>
+          <w:rFonts w:ascii="Times" w:hAnsi="Times"/>
+        </w:rPr>
+        <w:t xml:space="preserve"> de orden; también se espera que se apropie del concepto de intervalo</w:t>
+      </w:r>
+      <w:r>
+        <w:rPr>
+          <w:rFonts w:ascii="Times" w:hAnsi="Times"/>
+        </w:rPr>
+        <w:t>,</w:t>
+      </w:r>
+      <w:r>
+        <w:rPr>
+          <w:rFonts w:ascii="Times" w:hAnsi="Times"/>
+        </w:rPr>
+        <w:t xml:space="preserve"> aplique correctamente las operaciones conjuntistas entre estos y los reconozca </w:t>
+      </w:r>
+      <w:r>
+        <w:rPr>
+          <w:rFonts w:ascii="Times" w:hAnsi="Times"/>
+        </w:rPr>
+        <w:t>los conjuntos solución</w:t>
+      </w:r>
+      <w:r>
+        <w:rPr>
+          <w:rFonts w:ascii="Times" w:hAnsi="Times"/>
+        </w:rPr>
+        <w:t xml:space="preserve"> de inecuaciones en las que se hace presente el valor absoluto.</w:t>
       </w:r>
     </w:p>
     <w:p>
@@ -1123,20 +1508,45 @@
         <w:rPr>
           <w:rFonts w:ascii="Times" w:hAnsi="Times"/>
         </w:rPr>
-        <w:t>responde al problema de la incompletitud de los números racionales</w:t>
-      </w:r>
-      <w:r>
-        <w:rPr>
-          <w:rFonts w:ascii="Times" w:hAnsi="Times"/>
-        </w:rPr>
-        <w:t xml:space="preserve"> para lograr medir ciertas longitudes;  para ello el docente puede comenzar con la actividad de profundización “</w:t>
+        <w:t xml:space="preserve">responde al problema de la </w:t>
+      </w:r>
+      <w:proofErr w:type="spellStart"/>
+      <w:r>
+        <w:rPr>
+          <w:rFonts w:ascii="Times" w:hAnsi="Times"/>
+        </w:rPr>
+        <w:t>incompletitud</w:t>
+      </w:r>
+      <w:proofErr w:type="spellEnd"/>
+      <w:r>
+        <w:rPr>
+          <w:rFonts w:ascii="Times" w:hAnsi="Times"/>
+        </w:rPr>
+        <w:t xml:space="preserve"> de los números racionales</w:t>
+      </w:r>
+      <w:r>
+        <w:rPr>
+          <w:rFonts w:ascii="Times" w:hAnsi="Times"/>
+        </w:rPr>
+        <w:t xml:space="preserve"> para l</w:t>
+      </w:r>
+      <w:r>
+        <w:rPr>
+          <w:rFonts w:ascii="Times" w:hAnsi="Times"/>
+        </w:rPr>
+        <w:t xml:space="preserve">ograr medir ciertas longitudes; </w:t>
+      </w:r>
+      <w:r>
+        <w:rPr>
+          <w:rFonts w:ascii="Times" w:hAnsi="Times"/>
+        </w:rPr>
+        <w:t>para ello el docente puede comenzar con la actividad de profundización “</w:t>
       </w:r>
       <w:r>
         <w:rPr>
           <w:rFonts w:ascii="Times New Roman" w:hAnsi="Times New Roman" w:cs="Times New Roman"/>
-          <w:color w:val="000000"/>
-        </w:rPr>
-        <w:t>Los números reales: Un sistema numérico para medir</w:t>
+        </w:rPr>
+        <w:t>Una aproximación a los números reales</w:t>
       </w:r>
       <w:r>
         <w:rPr>
@@ -1150,213 +1560,318 @@
         </w:rPr>
         <w:t>l</w:t>
       </w:r>
+      <w:r>
+        <w:rPr>
+          <w:rFonts w:ascii="Times" w:hAnsi="Times"/>
+        </w:rPr>
+        <w:t xml:space="preserve"> que se trabajan algunos conceptos sobre el problema de la medida. Seguido de esto se realizara la identificación de algunas clases de expansiones decimales, las </w:t>
+      </w:r>
+      <w:r>
+        <w:rPr>
+          <w:rFonts w:ascii="Times" w:hAnsi="Times"/>
+        </w:rPr>
+        <w:t>periódicas</w:t>
+      </w:r>
+      <w:r>
+        <w:rPr>
+          <w:rFonts w:ascii="Times" w:hAnsi="Times"/>
+        </w:rPr>
+        <w:t xml:space="preserve"> y </w:t>
+      </w:r>
+      <w:r>
+        <w:rPr>
+          <w:rFonts w:ascii="Times" w:hAnsi="Times"/>
+        </w:rPr>
+        <w:t xml:space="preserve">las </w:t>
+      </w:r>
+      <w:r>
+        <w:rPr>
+          <w:rFonts w:ascii="Times" w:hAnsi="Times"/>
+        </w:rPr>
+        <w:t>no</w:t>
+      </w:r>
+      <w:r>
+        <w:rPr>
+          <w:rFonts w:ascii="Times" w:hAnsi="Times"/>
+        </w:rPr>
+        <w:t xml:space="preserve"> periódicas,  que llevará</w:t>
+      </w:r>
+      <w:r>
+        <w:rPr>
+          <w:rFonts w:ascii="Times" w:hAnsi="Times"/>
+        </w:rPr>
+        <w:t xml:space="preserve"> a retomar los conc</w:t>
+      </w:r>
+      <w:r>
+        <w:rPr>
+          <w:rFonts w:ascii="Times" w:hAnsi="Times"/>
+        </w:rPr>
+        <w:t>e</w:t>
+      </w:r>
+      <w:r>
+        <w:rPr>
+          <w:rFonts w:ascii="Times" w:hAnsi="Times"/>
+        </w:rPr>
+        <w:t>p</w:t>
+      </w:r>
+      <w:r>
+        <w:rPr>
+          <w:rFonts w:ascii="Times" w:hAnsi="Times"/>
+        </w:rPr>
+        <w:t>tos de n</w:t>
+      </w:r>
+      <w:r>
+        <w:rPr>
+          <w:rFonts w:ascii="Times" w:hAnsi="Times"/>
+        </w:rPr>
+        <w:t>ú</w:t>
+      </w:r>
+      <w:r>
+        <w:rPr>
+          <w:rFonts w:ascii="Times" w:hAnsi="Times"/>
+        </w:rPr>
+        <w:t xml:space="preserve">mero racional e </w:t>
+      </w:r>
+      <w:r>
+        <w:rPr>
+          <w:rFonts w:ascii="Times" w:hAnsi="Times"/>
+        </w:rPr>
+        <w:t>irracional</w:t>
+      </w:r>
+      <w:r>
+        <w:rPr>
+          <w:rFonts w:ascii="Times" w:hAnsi="Times"/>
+        </w:rPr>
+        <w:t>, así como sus representaciones e importancia.</w:t>
+      </w:r>
+    </w:p>
+    <w:p>
+      <w:pPr>
+        <w:jc w:val="both"/>
+        <w:rPr>
+          <w:rFonts w:ascii="Times" w:hAnsi="Times"/>
+        </w:rPr>
+      </w:pPr>
+    </w:p>
+    <w:p>
+      <w:pPr>
+        <w:jc w:val="both"/>
+        <w:rPr>
+          <w:rFonts w:ascii="Times" w:hAnsi="Times"/>
+        </w:rPr>
+      </w:pPr>
+      <w:r>
+        <w:rPr>
+          <w:rFonts w:ascii="Times" w:hAnsi="Times"/>
+        </w:rPr>
+        <w:t>Después se enuncian las propiedades de las operaciones de números reales y del orden de los números reales, y se proponen algunas actividades en las que se pretende el estudiante no solo reconozca la existencia de estas propiedades sino que además identifique como estas propiedades juegan un papel preponderante el desar</w:t>
+      </w:r>
+      <w:r>
+        <w:rPr>
+          <w:rFonts w:ascii="Times" w:hAnsi="Times"/>
+        </w:rPr>
+        <w:t>rollo de procesos algebraicos.</w:t>
+      </w:r>
+    </w:p>
+    <w:p>
+      <w:pPr>
+        <w:jc w:val="both"/>
+        <w:rPr>
+          <w:rFonts w:ascii="Times" w:hAnsi="Times"/>
+        </w:rPr>
+      </w:pPr>
+    </w:p>
+    <w:p>
+      <w:pPr>
+        <w:jc w:val="both"/>
+        <w:rPr>
+          <w:rFonts w:ascii="Times" w:hAnsi="Times"/>
+        </w:rPr>
+      </w:pPr>
+      <w:r>
+        <w:rPr>
+          <w:rFonts w:ascii="Times" w:hAnsi="Times"/>
+        </w:rPr>
+        <w:t xml:space="preserve">En seguida, se propone </w:t>
+      </w:r>
+      <w:r>
+        <w:rPr>
+          <w:rFonts w:ascii="Times" w:hAnsi="Times"/>
+        </w:rPr>
+        <w:t>el concepto d</w:t>
+      </w:r>
+      <w:r>
+        <w:rPr>
+          <w:rFonts w:ascii="Times" w:hAnsi="Times"/>
+        </w:rPr>
+        <w:t>e intervalo como un subconjunto</w:t>
+      </w:r>
+      <w:r>
+        <w:rPr>
+          <w:rFonts w:ascii="Times" w:hAnsi="Times"/>
+        </w:rPr>
+        <w:t xml:space="preserve"> de números reales cuya representación en la recta numérica </w:t>
+      </w:r>
+      <w:r>
+        <w:rPr>
+          <w:rFonts w:ascii="Times" w:hAnsi="Times"/>
+        </w:rPr>
+        <w:t>está</w:t>
+      </w:r>
+      <w:r>
+        <w:rPr>
+          <w:rFonts w:ascii="Times" w:hAnsi="Times"/>
+        </w:rPr>
+        <w:t xml:space="preserve"> dada por segmentos o semirrectas, </w:t>
+      </w:r>
+      <w:r>
+        <w:rPr>
+          <w:rFonts w:ascii="Times" w:hAnsi="Times"/>
+        </w:rPr>
+        <w:lastRenderedPageBreak/>
+        <w:t xml:space="preserve">y las operaciones entre </w:t>
+      </w:r>
+      <w:r>
+        <w:rPr>
+          <w:rFonts w:ascii="Times" w:hAnsi="Times"/>
+        </w:rPr>
+        <w:t xml:space="preserve">intervalos, también </w:t>
+      </w:r>
+      <w:r>
+        <w:rPr>
+          <w:rFonts w:ascii="Times" w:hAnsi="Times"/>
+        </w:rPr>
+        <w:t>se proponen actividades de ejercitación de dichas operaciones.</w:t>
+      </w:r>
+    </w:p>
+    <w:p>
+      <w:pPr>
+        <w:jc w:val="both"/>
+        <w:rPr>
+          <w:rFonts w:ascii="Times" w:hAnsi="Times"/>
+        </w:rPr>
+      </w:pPr>
+    </w:p>
+    <w:p>
+      <w:pPr>
+        <w:jc w:val="both"/>
+        <w:rPr>
+          <w:rFonts w:ascii="Times" w:hAnsi="Times"/>
+        </w:rPr>
+      </w:pPr>
+      <w:r>
+        <w:rPr>
+          <w:rFonts w:ascii="Times" w:hAnsi="Times"/>
+        </w:rPr>
+        <w:t xml:space="preserve">Se introduce el concepto de valor absoluto tanto visto como una función así como su interpretación como distancia en la recta, y se estudia los procesos para resolver ecuaciones e inecuaciones que lo involucran, y como </w:t>
+      </w:r>
+      <w:r>
+        <w:rPr>
+          <w:rFonts w:ascii="Times" w:hAnsi="Times"/>
+        </w:rPr>
+        <w:t xml:space="preserve">al ser visto como un problema de distancia en la recta numérica </w:t>
+      </w:r>
+      <w:r>
+        <w:rPr>
+          <w:rFonts w:ascii="Times" w:hAnsi="Times"/>
+        </w:rPr>
+        <w:t xml:space="preserve">los intervalos resultan ser </w:t>
+      </w:r>
+      <w:r>
+        <w:rPr>
+          <w:rFonts w:ascii="Times" w:hAnsi="Times"/>
+        </w:rPr>
+        <w:t>la forma más adecuada para expresar el conjunto solución  para el caso de las inecuaciones. E</w:t>
+      </w:r>
+      <w:r>
+        <w:rPr>
+          <w:rFonts w:ascii="Times" w:hAnsi="Times"/>
+        </w:rPr>
+        <w:t xml:space="preserve">n el cuaderno de estudio se presentan algunos </w:t>
+      </w:r>
+      <w:r>
+        <w:rPr>
+          <w:rFonts w:ascii="Times" w:hAnsi="Times"/>
+        </w:rPr>
+        <w:t xml:space="preserve">ejemplos </w:t>
+      </w:r>
+      <w:r>
+        <w:rPr>
+          <w:rFonts w:ascii="Times" w:hAnsi="Times"/>
+        </w:rPr>
+        <w:t xml:space="preserve">y se </w:t>
+      </w:r>
+      <w:r>
+        <w:rPr>
+          <w:rFonts w:ascii="Times" w:hAnsi="Times"/>
+        </w:rPr>
+        <w:t xml:space="preserve">proponen </w:t>
+      </w:r>
+      <w:r>
+        <w:rPr>
+          <w:rFonts w:ascii="Times" w:hAnsi="Times"/>
+        </w:rPr>
+        <w:t>actividades de ejercitación y de conceptualización.</w:t>
+      </w:r>
+    </w:p>
+    <w:p>
+      <w:pPr>
+        <w:jc w:val="both"/>
+        <w:rPr>
+          <w:rFonts w:ascii="Times" w:hAnsi="Times"/>
+        </w:rPr>
+      </w:pPr>
+      <w:r>
+        <w:rPr>
+          <w:rFonts w:ascii="Times" w:hAnsi="Times"/>
+        </w:rPr>
+        <w:t xml:space="preserve"> </w:t>
+      </w:r>
+    </w:p>
+    <w:p>
+      <w:pPr>
+        <w:jc w:val="both"/>
+        <w:rPr>
+          <w:rFonts w:ascii="Times" w:hAnsi="Times"/>
+        </w:rPr>
+      </w:pPr>
+      <w:r>
+        <w:rPr>
+          <w:rFonts w:ascii="Times" w:hAnsi="Times"/>
+        </w:rPr>
+        <w:t xml:space="preserve">Por último se proponen </w:t>
+      </w:r>
       <w:bookmarkStart w:id="0" w:name="_GoBack"/>
+      <w:r>
+        <w:rPr>
+          <w:rFonts w:ascii="Times" w:hAnsi="Times"/>
+        </w:rPr>
+        <w:t xml:space="preserve">actividades </w:t>
+      </w:r>
       <w:bookmarkEnd w:id="0"/>
       <w:r>
         <w:rPr>
           <w:rFonts w:ascii="Times" w:hAnsi="Times"/>
         </w:rPr>
-        <w:t xml:space="preserve"> que se trabajan algunos conceptos sobre el problema de la medida. Seguido de esto se realizara la identificación de algunas clases de expansiones decimales, las </w:t>
-      </w:r>
-      <w:r>
-        <w:rPr>
-          <w:rFonts w:ascii="Times" w:hAnsi="Times"/>
-        </w:rPr>
-        <w:t>periódicas</w:t>
-      </w:r>
-      <w:r>
-        <w:rPr>
-          <w:rFonts w:ascii="Times" w:hAnsi="Times"/>
-        </w:rPr>
-        <w:t xml:space="preserve"> y no que llevara a retomar los conc</w:t>
-      </w:r>
-      <w:r>
-        <w:rPr>
-          <w:rFonts w:ascii="Times" w:hAnsi="Times"/>
-        </w:rPr>
-        <w:t>e</w:t>
-      </w:r>
-      <w:r>
-        <w:rPr>
-          <w:rFonts w:ascii="Times" w:hAnsi="Times"/>
-        </w:rPr>
-        <w:t>p</w:t>
-      </w:r>
-      <w:r>
-        <w:rPr>
-          <w:rFonts w:ascii="Times" w:hAnsi="Times"/>
-        </w:rPr>
-        <w:t xml:space="preserve">tos de numero racional e </w:t>
-      </w:r>
-      <w:r>
-        <w:rPr>
-          <w:rFonts w:ascii="Times" w:hAnsi="Times"/>
-        </w:rPr>
-        <w:t>irracional</w:t>
-      </w:r>
-      <w:r>
-        <w:rPr>
-          <w:rFonts w:ascii="Times" w:hAnsi="Times"/>
-        </w:rPr>
-        <w:t>, así como sus representaciones e importancia.</w:t>
-      </w:r>
-    </w:p>
-    <w:p>
-      <w:pPr>
+        <w:t>para la consolidación de las temáticas trabajadas</w:t>
+      </w:r>
+    </w:p>
+    <w:p>
+      <w:pPr>
+        <w:tabs>
+          <w:tab w:val="left" w:pos="5055"/>
+        </w:tabs>
         <w:jc w:val="both"/>
         <w:rPr>
           <w:rFonts w:ascii="Times" w:hAnsi="Times"/>
         </w:rPr>
       </w:pPr>
-    </w:p>
-    <w:p>
-      <w:pPr>
-        <w:jc w:val="both"/>
-        <w:rPr>
-          <w:rFonts w:ascii="Times" w:hAnsi="Times"/>
-        </w:rPr>
-      </w:pPr>
-      <w:r>
-        <w:rPr>
-          <w:rFonts w:ascii="Times" w:hAnsi="Times"/>
-        </w:rPr>
-        <w:t>Después se enuncian las propiedades de las operaciones de números reales y del orden de los números reales, y se proponen algunas actividades en las que se pretende el estudiante no solo reconozca la existencia de estas propiedades sino que además identifique como estas propiedades juegan un papel preponderante el desarrollo de procesos algebraicos,  y de sentido a varios de estos.</w:t>
-      </w:r>
-    </w:p>
-    <w:p>
-      <w:pPr>
-        <w:jc w:val="both"/>
-        <w:rPr>
-          <w:rFonts w:ascii="Times" w:hAnsi="Times"/>
-        </w:rPr>
-      </w:pPr>
-    </w:p>
-    <w:p>
-      <w:pPr>
-        <w:jc w:val="both"/>
-        <w:rPr>
-          <w:rFonts w:ascii="Times" w:hAnsi="Times"/>
-        </w:rPr>
-      </w:pPr>
-      <w:r>
-        <w:rPr>
-          <w:rFonts w:ascii="Times" w:hAnsi="Times"/>
-        </w:rPr>
-        <w:t xml:space="preserve">En seguida se retoma de manera muy somera el concepto de intervalo como un subconjuntos de números reales cuya representación en la recta numérica esta dada por </w:t>
-      </w:r>
-      <w:r>
-        <w:rPr>
-          <w:rFonts w:ascii="Times" w:hAnsi="Times"/>
-        </w:rPr>
-        <w:lastRenderedPageBreak/>
-        <w:t>segmentos o semirrectas, y las operaciones entre ellos y se proponen actividades de ejercitación de dichas operaciones.</w:t>
-      </w:r>
-    </w:p>
-    <w:p>
-      <w:pPr>
-        <w:jc w:val="both"/>
-        <w:rPr>
-          <w:rFonts w:ascii="Times" w:hAnsi="Times"/>
-        </w:rPr>
-      </w:pPr>
-    </w:p>
-    <w:p>
-      <w:pPr>
-        <w:jc w:val="both"/>
-        <w:rPr>
-          <w:rFonts w:ascii="Times" w:hAnsi="Times"/>
-        </w:rPr>
-      </w:pPr>
-      <w:r>
-        <w:rPr>
-          <w:rFonts w:ascii="Times" w:hAnsi="Times"/>
-        </w:rPr>
-        <w:t xml:space="preserve">Se introduce el concepto de valor absoluto tanto visto como una función así como su interpretación como distancia en la recta, y se estudia los procesos para resolver ecuaciones e inecuaciones que lo involucran, y como </w:t>
-      </w:r>
-      <w:r>
-        <w:rPr>
-          <w:rFonts w:ascii="Times" w:hAnsi="Times"/>
-        </w:rPr>
-        <w:t xml:space="preserve">al ser visto como un problema de distancia en la recta numérica </w:t>
-      </w:r>
-      <w:r>
-        <w:rPr>
-          <w:rFonts w:ascii="Times" w:hAnsi="Times"/>
-        </w:rPr>
-        <w:t xml:space="preserve">los intervalos resultan ser </w:t>
-      </w:r>
-      <w:r>
-        <w:rPr>
-          <w:rFonts w:ascii="Times" w:hAnsi="Times"/>
-        </w:rPr>
-        <w:t>la forma más adecuada para expresar el conjunto solución  para el caso de las inecuaciones. E</w:t>
-      </w:r>
-      <w:r>
-        <w:rPr>
-          <w:rFonts w:ascii="Times" w:hAnsi="Times"/>
-        </w:rPr>
-        <w:t xml:space="preserve">n el cuaderno de estudio se presentan algunos </w:t>
-      </w:r>
-      <w:r>
-        <w:rPr>
-          <w:rFonts w:ascii="Times" w:hAnsi="Times"/>
-        </w:rPr>
-        <w:t xml:space="preserve">ejemplos </w:t>
-      </w:r>
-      <w:r>
-        <w:rPr>
-          <w:rFonts w:ascii="Times" w:hAnsi="Times"/>
-        </w:rPr>
-        <w:t xml:space="preserve">y se </w:t>
-      </w:r>
-      <w:r>
-        <w:rPr>
-          <w:rFonts w:ascii="Times" w:hAnsi="Times"/>
-        </w:rPr>
-        <w:t xml:space="preserve">proponen </w:t>
-      </w:r>
-      <w:r>
-        <w:rPr>
-          <w:rFonts w:ascii="Times" w:hAnsi="Times"/>
-        </w:rPr>
-        <w:t>actividades de ejercitación y de conceptualización.</w:t>
-      </w:r>
-    </w:p>
-    <w:p>
-      <w:pPr>
-        <w:jc w:val="both"/>
-        <w:rPr>
-          <w:rFonts w:ascii="Times" w:hAnsi="Times"/>
-        </w:rPr>
-      </w:pPr>
-      <w:r>
-        <w:rPr>
-          <w:rFonts w:ascii="Times" w:hAnsi="Times"/>
-        </w:rPr>
-        <w:t xml:space="preserve"> </w:t>
-      </w:r>
-    </w:p>
-    <w:p>
-      <w:pPr>
-        <w:jc w:val="both"/>
-        <w:rPr>
-          <w:rFonts w:ascii="Times" w:hAnsi="Times"/>
-        </w:rPr>
-      </w:pPr>
-      <w:r>
-        <w:rPr>
-          <w:rFonts w:ascii="Times" w:hAnsi="Times"/>
-        </w:rPr>
-        <w:t>Por último se proponen actividades para la consolidación de las temáticas trabajadas</w:t>
-      </w:r>
-    </w:p>
-    <w:p>
-      <w:pPr>
-        <w:jc w:val="both"/>
-        <w:rPr>
-          <w:rFonts w:ascii="Times" w:hAnsi="Times"/>
-        </w:rPr>
-      </w:pPr>
+      <w:r>
+        <w:rPr>
+          <w:rFonts w:ascii="Times" w:hAnsi="Times"/>
+        </w:rPr>
+        <w:tab/>
+      </w:r>
     </w:p>
     <w:p>
       <w:pPr>
@@ -1376,7 +1891,7 @@
 </file>
 
 <file path=word/numbering.xml><?xml version="1.0" encoding="utf-8"?>
-<w:numbering xmlns:wpc="http://schemas.microsoft.com/office/word/2010/wordprocessingCanvas" xmlns:mo="http://schemas.microsoft.com/office/mac/office/2008/main" xmlns:mc="http://schemas.openxmlformats.org/markup-compatibility/2006" xmlns:mv="urn:schemas-microsoft-com:mac:vml" xmlns:o="urn:schemas-microsoft-com:office:office" xmlns:r="http://schemas.openxmlformats.org/officeDocument/2006/relationships" xmlns:m="http://schemas.openxmlformats.org/officeDocument/2006/math" xmlns:v="urn:schemas-microsoft-com:vml" xmlns:wp14="http://schemas.microsoft.com/office/word/2010/wordprocessingDrawing" xmlns:wp="http://schemas.openxmlformats.org/drawingml/2006/wordprocessingDrawing" xmlns:w10="urn:schemas-microsoft-com:office:word" xmlns:w="http://schemas.openxmlformats.org/wordprocessingml/2006/main" xmlns:w14="http://schemas.microsoft.com/office/word/2010/wordml" xmlns:wpg="http://schemas.microsoft.com/office/word/2010/wordprocessingGroup" xmlns:wpi="http://schemas.microsoft.com/office/word/2010/wordprocessingInk" xmlns:wne="http://schemas.microsoft.com/office/word/2006/wordml" xmlns:wps="http://schemas.microsoft.com/office/word/2010/wordprocessingShape" mc:Ignorable="w14 wp14">
+<w:numbering xmlns:wpc="http://schemas.microsoft.com/office/word/2010/wordprocessingCanvas" xmlns:mc="http://schemas.openxmlformats.org/markup-compatibility/2006" xmlns:o="urn:schemas-microsoft-com:office:office" xmlns:r="http://schemas.openxmlformats.org/officeDocument/2006/relationships" xmlns:m="http://schemas.openxmlformats.org/officeDocument/2006/math" xmlns:v="urn:schemas-microsoft-com:vml" xmlns:wp14="http://schemas.microsoft.com/office/word/2010/wordprocessingDrawing" xmlns:wp="http://schemas.openxmlformats.org/drawingml/2006/wordprocessingDrawing" xmlns:w10="urn:schemas-microsoft-com:office:word" xmlns:w="http://schemas.openxmlformats.org/wordprocessingml/2006/main" xmlns:w14="http://schemas.microsoft.com/office/word/2010/wordml" xmlns:w15="http://schemas.microsoft.com/office/word/2012/wordml" xmlns:wpg="http://schemas.microsoft.com/office/word/2010/wordprocessingGroup" xmlns:wpi="http://schemas.microsoft.com/office/word/2010/wordprocessingInk" xmlns:wne="http://schemas.microsoft.com/office/word/2006/wordml" xmlns:wps="http://schemas.microsoft.com/office/word/2010/wordprocessingShape" mc:Ignorable="w14 w15 wp14">
   <w:abstractNum w:abstractNumId="0">
     <w:nsid w:val="00000001"/>
     <w:multiLevelType w:val="hybridMultilevel"/>
@@ -2906,7 +3421,7 @@
 </file>
 
 <file path=word/styles.xml><?xml version="1.0" encoding="utf-8"?>
-<w:styles xmlns:mc="http://schemas.openxmlformats.org/markup-compatibility/2006" xmlns:r="http://schemas.openxmlformats.org/officeDocument/2006/relationships" xmlns:w="http://schemas.openxmlformats.org/wordprocessingml/2006/main" xmlns:w14="http://schemas.microsoft.com/office/word/2010/wordml" mc:Ignorable="w14">
+<w:styles xmlns:mc="http://schemas.openxmlformats.org/markup-compatibility/2006" xmlns:r="http://schemas.openxmlformats.org/officeDocument/2006/relationships" xmlns:w="http://schemas.openxmlformats.org/wordprocessingml/2006/main" xmlns:w14="http://schemas.microsoft.com/office/word/2010/wordml" xmlns:w15="http://schemas.microsoft.com/office/word/2012/wordml" mc:Ignorable="w14 w15">
   <w:docDefaults>
     <w:rPrDefault>
       <w:rPr>
@@ -2920,533 +3435,369 @@
       </w:pPr>
     </w:pPrDefault>
   </w:docDefaults>
-  <w:latentStyles w:defLockedState="0" w:defUIPriority="99" w:defSemiHidden="1" w:defUnhideWhenUsed="1" w:defQFormat="0" w:count="276">
-    <w:lsdException w:name="Normal" w:semiHidden="0" w:uiPriority="0" w:unhideWhenUsed="0" w:qFormat="1"/>
-    <w:lsdException w:name="heading 1" w:semiHidden="0" w:uiPriority="9" w:unhideWhenUsed="0" w:qFormat="1"/>
-    <w:lsdException w:name="heading 2" w:uiPriority="9" w:qFormat="1"/>
-    <w:lsdException w:name="heading 3" w:uiPriority="9" w:qFormat="1"/>
-    <w:lsdException w:name="heading 4" w:uiPriority="9" w:qFormat="1"/>
-    <w:lsdException w:name="heading 5" w:uiPriority="9" w:qFormat="1"/>
-    <w:lsdException w:name="heading 6" w:uiPriority="9" w:qFormat="1"/>
-    <w:lsdException w:name="heading 7" w:uiPriority="9" w:qFormat="1"/>
-    <w:lsdException w:name="heading 8" w:uiPriority="9" w:qFormat="1"/>
-    <w:lsdException w:name="heading 9" w:uiPriority="9" w:qFormat="1"/>
-    <w:lsdException w:name="toc 1" w:uiPriority="39"/>
-    <w:lsdException w:name="toc 2" w:uiPriority="39"/>
-    <w:lsdException w:name="toc 3" w:uiPriority="39"/>
-    <w:lsdException w:name="toc 4" w:uiPriority="39"/>
-    <w:lsdException w:name="toc 5" w:uiPriority="39"/>
-    <w:lsdException w:name="toc 6" w:uiPriority="39"/>
-    <w:lsdException w:name="toc 7" w:uiPriority="39"/>
-    <w:lsdException w:name="toc 8" w:uiPriority="39"/>
-    <w:lsdException w:name="toc 9" w:uiPriority="39"/>
-    <w:lsdException w:name="caption" w:uiPriority="35" w:qFormat="1"/>
-    <w:lsdException w:name="Title" w:semiHidden="0" w:uiPriority="10" w:unhideWhenUsed="0" w:qFormat="1"/>
-    <w:lsdException w:name="Default Paragraph Font" w:uiPriority="1"/>
-    <w:lsdException w:name="Subtitle" w:semiHidden="0" w:uiPriority="11" w:unhideWhenUsed="0" w:qFormat="1"/>
-    <w:lsdException w:name="Strong" w:semiHidden="0" w:uiPriority="22" w:unhideWhenUsed="0" w:qFormat="1"/>
-    <w:lsdException w:name="Emphasis" w:semiHidden="0" w:uiPriority="20" w:unhideWhenUsed="0" w:qFormat="1"/>
-    <w:lsdException w:name="Table Grid" w:semiHidden="0" w:uiPriority="59" w:unhideWhenUsed="0"/>
-    <w:lsdException w:name="Note Level 1" w:semiHidden="0" w:unhideWhenUsed="0"/>
-    <w:lsdException w:name="Note Level 2" w:semiHidden="0" w:unhideWhenUsed="0"/>
-    <w:lsdException w:name="Note Level 3" w:semiHidden="0" w:unhideWhenUsed="0"/>
-    <w:lsdException w:name="Note Level 4" w:semiHidden="0" w:unhideWhenUsed="0"/>
-    <w:lsdException w:name="Note Level 5" w:semiHidden="0" w:unhideWhenUsed="0"/>
-    <w:lsdException w:name="Note Level 6" w:semiHidden="0" w:unhideWhenUsed="0"/>
-    <w:lsdException w:name="Note Level 7" w:semiHidden="0" w:unhideWhenUsed="0"/>
-    <w:lsdException w:name="Note Level 8" w:semiHidden="0" w:unhideWhenUsed="0"/>
-    <w:lsdException w:name="Note Level 9" w:semiHidden="0" w:unhideWhenUsed="0"/>
-    <w:lsdException w:name="Placeholder Text" w:unhideWhenUsed="0"/>
-    <w:lsdException w:name="No Spacing" w:semiHidden="0" w:uiPriority="1" w:unhideWhenUsed="0" w:qFormat="1"/>
-    <w:lsdException w:name="Light Shading" w:semiHidden="0" w:uiPriority="60" w:unhideWhenUsed="0"/>
-    <w:lsdException w:name="Light List" w:semiHidden="0" w:uiPriority="61" w:unhideWhenUsed="0"/>
-    <w:lsdException w:name="Light Grid" w:semiHidden="0" w:uiPriority="62" w:unhideWhenUsed="0"/>
-    <w:lsdException w:name="Medium Shading 1" w:semiHidden="0" w:uiPriority="63" w:unhideWhenUsed="0"/>
-    <w:lsdException w:name="Medium Shading 2" w:semiHidden="0" w:uiPriority="64" w:unhideWhenUsed="0"/>
-    <w:lsdException w:name="Medium List 1" w:semiHidden="0" w:uiPriority="65" w:unhideWhenUsed="0"/>
-    <w:lsdException w:name="Medium List 2" w:semiHidden="0" w:uiPriority="66" w:unhideWhenUsed="0"/>
-    <w:lsdException w:name="Medium Grid 1" w:semiHidden="0" w:uiPriority="67" w:unhideWhenUsed="0"/>
-    <w:lsdException w:name="Medium Grid 2" w:semiHidden="0" w:uiPriority="68" w:unhideWhenUsed="0"/>
-    <w:lsdException w:name="Medium Grid 3" w:semiHidden="0" w:uiPriority="69" w:unhideWhenUsed="0"/>
-    <w:lsdException w:name="Dark List" w:semiHidden="0" w:uiPriority="70" w:unhideWhenUsed="0"/>
-    <w:lsdException w:name="Colorful Shading" w:semiHidden="0" w:uiPriority="71" w:unhideWhenUsed="0"/>
-    <w:lsdException w:name="Colorful List" w:semiHidden="0" w:uiPriority="72" w:unhideWhenUsed="0"/>
-    <w:lsdException w:name="Colorful Grid" w:semiHidden="0" w:uiPriority="73" w:unhideWhenUsed="0"/>
-    <w:lsdException w:name="Light Shading Accent 1" w:semiHidden="0" w:uiPriority="60" w:unhideWhenUsed="0"/>
-    <w:lsdException w:name="Light List Accent 1" w:semiHidden="0" w:uiPriority="61" w:unhideWhenUsed="0"/>
-    <w:lsdException w:name="Light Grid Accent 1" w:semiHidden="0" w:uiPriority="62" w:unhideWhenUsed="0"/>
-    <w:lsdException w:name="Medium Shading 1 Accent 1" w:semiHidden="0" w:uiPriority="63" w:unhideWhenUsed="0"/>
-    <w:lsdException w:name="Medium Shading 2 Accent 1" w:semiHidden="0" w:uiPriority="64" w:unhideWhenUsed="0"/>
-    <w:lsdException w:name="Medium List 1 Accent 1" w:semiHidden="0" w:uiPriority="65" w:unhideWhenUsed="0"/>
-    <w:lsdException w:name="Revision" w:unhideWhenUsed="0"/>
-    <w:lsdException w:name="List Paragraph" w:semiHidden="0" w:uiPriority="34" w:unhideWhenUsed="0" w:qFormat="1"/>
-    <w:lsdException w:name="Quote" w:semiHidden="0" w:uiPriority="29" w:unhideWhenUsed="0" w:qFormat="1"/>
-    <w:lsdException w:name="Intense Quote" w:semiHidden="0" w:uiPriority="30" w:unhideWhenUsed="0" w:qFormat="1"/>
-    <w:lsdException w:name="Medium List 2 Accent 1" w:semiHidden="0" w:uiPriority="66" w:unhideWhenUsed="0"/>
-    <w:lsdException w:name="Medium Grid 1 Accent 1" w:semiHidden="0" w:uiPriority="67" w:unhideWhenUsed="0"/>
-    <w:lsdException w:name="Medium Grid 2 Accent 1" w:semiHidden="0" w:uiPriority="68" w:unhideWhenUsed="0"/>
-    <w:lsdException w:name="Medium Grid 3 Accent 1" w:semiHidden="0" w:uiPriority="69" w:unhideWhenUsed="0"/>
-    <w:lsdException w:name="Dark List Accent 1" w:semiHidden="0" w:uiPriority="70" w:unhideWhenUsed="0"/>
-    <w:lsdException w:name="Colorful Shading Accent 1" w:semiHidden="0" w:uiPriority="71" w:unhideWhenUsed="0"/>
-    <w:lsdException w:name="Colorful List Accent 1" w:semiHidden="0" w:uiPriority="72" w:unhideWhenUsed="0"/>
-    <w:lsdException w:name="Colorful Grid Accent 1" w:semiHidden="0" w:uiPriority="73" w:unhideWhenUsed="0"/>
-    <w:lsdException w:name="Light Shading Accent 2" w:semiHidden="0" w:uiPriority="60" w:unhideWhenUsed="0"/>
-    <w:lsdException w:name="Light List Accent 2" w:semiHidden="0" w:uiPriority="61" w:unhideWhenUsed="0"/>
-    <w:lsdException w:name="Light Grid Accent 2" w:semiHidden="0" w:uiPriority="62" w:unhideWhenUsed="0"/>
-    <w:lsdException w:name="Medium Shading 1 Accent 2" w:semiHidden="0" w:uiPriority="63" w:unhideWhenUsed="0"/>
-    <w:lsdException w:name="Medium Shading 2 Accent 2" w:semiHidden="0" w:uiPriority="64" w:unhideWhenUsed="0"/>
-    <w:lsdException w:name="Medium List 1 Accent 2" w:semiHidden="0" w:uiPriority="65" w:unhideWhenUsed="0"/>
-    <w:lsdException w:name="Medium List 2 Accent 2" w:semiHidden="0" w:uiPriority="66" w:unhideWhenUsed="0"/>
-    <w:lsdException w:name="Medium Grid 1 Accent 2" w:semiHidden="0" w:uiPriority="67" w:unhideWhenUsed="0"/>
-    <w:lsdException w:name="Medium Grid 2 Accent 2" w:semiHidden="0" w:uiPriority="68" w:unhideWhenUsed="0"/>
-    <w:lsdException w:name="Medium Grid 3 Accent 2" w:semiHidden="0" w:uiPriority="69" w:unhideWhenUsed="0"/>
-    <w:lsdException w:name="Dark List Accent 2" w:semiHidden="0" w:uiPriority="70" w:unhideWhenUsed="0"/>
-    <w:lsdException w:name="Colorful Shading Accent 2" w:semiHidden="0" w:uiPriority="71" w:unhideWhenUsed="0"/>
-    <w:lsdException w:name="Colorful List Accent 2" w:semiHidden="0" w:uiPriority="72" w:unhideWhenUsed="0"/>
-    <w:lsdException w:name="Colorful Grid Accent 2" w:semiHidden="0" w:uiPriority="73" w:unhideWhenUsed="0"/>
-    <w:lsdException w:name="Light Shading Accent 3" w:semiHidden="0" w:uiPriority="60" w:unhideWhenUsed="0"/>
-    <w:lsdException w:name="Light List Accent 3" w:semiHidden="0" w:uiPriority="61" w:unhideWhenUsed="0"/>
-    <w:lsdException w:name="Light Grid Accent 3" w:semiHidden="0" w:uiPriority="62" w:unhideWhenUsed="0"/>
-    <w:lsdException w:name="Medium Shading 1 Accent 3" w:semiHidden="0" w:uiPriority="63" w:unhideWhenUsed="0"/>
-    <w:lsdException w:name="Medium Shading 2 Accent 3" w:semiHidden="0" w:uiPriority="64" w:unhideWhenUsed="0"/>
-    <w:lsdException w:name="Medium List 1 Accent 3" w:semiHidden="0" w:uiPriority="65" w:unhideWhenUsed="0"/>
-    <w:lsdException w:name="Medium List 2 Accent 3" w:semiHidden="0" w:uiPriority="66" w:unhideWhenUsed="0"/>
-    <w:lsdException w:name="Medium Grid 1 Accent 3" w:semiHidden="0" w:uiPriority="67" w:unhideWhenUsed="0"/>
-    <w:lsdException w:name="Medium Grid 2 Accent 3" w:semiHidden="0" w:uiPriority="68" w:unhideWhenUsed="0"/>
-    <w:lsdException w:name="Medium Grid 3 Accent 3" w:semiHidden="0" w:uiPriority="69" w:unhideWhenUsed="0"/>
-    <w:lsdException w:name="Dark List Accent 3" w:semiHidden="0" w:uiPriority="70" w:unhideWhenUsed="0"/>
-    <w:lsdException w:name="Colorful Shading Accent 3" w:semiHidden="0" w:uiPriority="71" w:unhideWhenUsed="0"/>
-    <w:lsdException w:name="Colorful List Accent 3" w:semiHidden="0" w:uiPriority="72" w:unhideWhenUsed="0"/>
-    <w:lsdException w:name="Colorful Grid Accent 3" w:semiHidden="0" w:uiPriority="73" w:unhideWhenUsed="0"/>
-    <w:lsdException w:name="Light Shading Accent 4" w:semiHidden="0" w:uiPriority="60" w:unhideWhenUsed="0"/>
-    <w:lsdException w:name="Light List Accent 4" w:semiHidden="0" w:uiPriority="61" w:unhideWhenUsed="0"/>
-    <w:lsdException w:name="Light Grid Accent 4" w:semiHidden="0" w:uiPriority="62" w:unhideWhenUsed="0"/>
-    <w:lsdException w:name="Medium Shading 1 Accent 4" w:semiHidden="0" w:uiPriority="63" w:unhideWhenUsed="0"/>
-    <w:lsdException w:name="Medium Shading 2 Accent 4" w:semiHidden="0" w:uiPriority="64" w:unhideWhenUsed="0"/>
-    <w:lsdException w:name="Medium List 1 Accent 4" w:semiHidden="0" w:uiPriority="65" w:unhideWhenUsed="0"/>
-    <w:lsdException w:name="Medium List 2 Accent 4" w:semiHidden="0" w:uiPriority="66" w:unhideWhenUsed="0"/>
-    <w:lsdException w:name="Medium Grid 1 Accent 4" w:semiHidden="0" w:uiPriority="67" w:unhideWhenUsed="0"/>
-    <w:lsdException w:name="Medium Grid 2 Accent 4" w:semiHidden="0" w:uiPriority="68" w:unhideWhenUsed="0"/>
-    <w:lsdException w:name="Medium Grid 3 Accent 4" w:semiHidden="0" w:uiPriority="69" w:unhideWhenUsed="0"/>
-    <w:lsdException w:name="Dark List Accent 4" w:semiHidden="0" w:uiPriority="70" w:unhideWhenUsed="0"/>
-    <w:lsdException w:name="Colorful Shading Accent 4" w:semiHidden="0" w:uiPriority="71" w:unhideWhenUsed="0"/>
-    <w:lsdException w:name="Colorful List Accent 4" w:semiHidden="0" w:uiPriority="72" w:unhideWhenUsed="0"/>
-    <w:lsdException w:name="Colorful Grid Accent 4" w:semiHidden="0" w:uiPriority="73" w:unhideWhenUsed="0"/>
-    <w:lsdException w:name="Light Shading Accent 5" w:semiHidden="0" w:uiPriority="60" w:unhideWhenUsed="0"/>
-    <w:lsdException w:name="Light List Accent 5" w:semiHidden="0" w:uiPriority="61" w:unhideWhenUsed="0"/>
-    <w:lsdException w:name="Light Grid Accent 5" w:semiHidden="0" w:uiPriority="62" w:unhideWhenUsed="0"/>
-    <w:lsdException w:name="Medium Shading 1 Accent 5" w:semiHidden="0" w:uiPriority="63" w:unhideWhenUsed="0"/>
-    <w:lsdException w:name="Medium Shading 2 Accent 5" w:semiHidden="0" w:uiPriority="64" w:unhideWhenUsed="0"/>
-    <w:lsdException w:name="Medium List 1 Accent 5" w:semiHidden="0" w:uiPriority="65" w:unhideWhenUsed="0"/>
-    <w:lsdException w:name="Medium List 2 Accent 5" w:semiHidden="0" w:uiPriority="66" w:unhideWhenUsed="0"/>
-    <w:lsdException w:name="Medium Grid 1 Accent 5" w:semiHidden="0" w:uiPriority="67" w:unhideWhenUsed="0"/>
-    <w:lsdException w:name="Medium Grid 2 Accent 5" w:semiHidden="0" w:uiPriority="68" w:unhideWhenUsed="0"/>
-    <w:lsdException w:name="Medium Grid 3 Accent 5" w:semiHidden="0" w:uiPriority="69" w:unhideWhenUsed="0"/>
-    <w:lsdException w:name="Dark List Accent 5" w:semiHidden="0" w:uiPriority="70" w:unhideWhenUsed="0"/>
-    <w:lsdException w:name="Colorful Shading Accent 5" w:semiHidden="0" w:uiPriority="71" w:unhideWhenUsed="0"/>
-    <w:lsdException w:name="Colorful List Accent 5" w:semiHidden="0" w:uiPriority="72" w:unhideWhenUsed="0"/>
-    <w:lsdException w:name="Colorful Grid Accent 5" w:semiHidden="0" w:uiPriority="73" w:unhideWhenUsed="0"/>
-    <w:lsdException w:name="Light Shading Accent 6" w:semiHidden="0" w:uiPriority="60" w:unhideWhenUsed="0"/>
-    <w:lsdException w:name="Light List Accent 6" w:semiHidden="0" w:uiPriority="61" w:unhideWhenUsed="0"/>
-    <w:lsdException w:name="Light Grid Accent 6" w:semiHidden="0" w:uiPriority="62" w:unhideWhenUsed="0"/>
-    <w:lsdException w:name="Medium Shading 1 Accent 6" w:semiHidden="0" w:uiPriority="63" w:unhideWhenUsed="0"/>
-    <w:lsdException w:name="Medium Shading 2 Accent 6" w:semiHidden="0" w:uiPriority="64" w:unhideWhenUsed="0"/>
-    <w:lsdException w:name="Medium List 1 Accent 6" w:semiHidden="0" w:uiPriority="65" w:unhideWhenUsed="0"/>
-    <w:lsdException w:name="Medium List 2 Accent 6" w:semiHidden="0" w:uiPriority="66" w:unhideWhenUsed="0"/>
-    <w:lsdException w:name="Medium Grid 1 Accent 6" w:semiHidden="0" w:uiPriority="67" w:unhideWhenUsed="0"/>
-    <w:lsdException w:name="Medium Grid 2 Accent 6" w:semiHidden="0" w:uiPriority="68" w:unhideWhenUsed="0"/>
-    <w:lsdException w:name="Medium Grid 3 Accent 6" w:semiHidden="0" w:uiPriority="69" w:unhideWhenUsed="0"/>
-    <w:lsdException w:name="Dark List Accent 6" w:semiHidden="0" w:uiPriority="70" w:unhideWhenUsed="0"/>
-    <w:lsdException w:name="Colorful Shading Accent 6" w:semiHidden="0" w:uiPriority="71" w:unhideWhenUsed="0"/>
-    <w:lsdException w:name="Colorful List Accent 6" w:semiHidden="0" w:uiPriority="72" w:unhideWhenUsed="0"/>
-    <w:lsdException w:name="Colorful Grid Accent 6" w:semiHidden="0" w:uiPriority="73" w:unhideWhenUsed="0"/>
-    <w:lsdException w:name="Subtle Emphasis" w:semiHidden="0" w:uiPriority="19" w:unhideWhenUsed="0" w:qFormat="1"/>
-    <w:lsdException w:name="Intense Emphasis" w:semiHidden="0" w:uiPriority="21" w:unhideWhenUsed="0" w:qFormat="1"/>
-    <w:lsdException w:name="Subtle Reference" w:semiHidden="0" w:uiPriority="31" w:unhideWhenUsed="0" w:qFormat="1"/>
-    <w:lsdException w:name="Intense Reference" w:semiHidden="0" w:uiPriority="32" w:unhideWhenUsed="0" w:qFormat="1"/>
-    <w:lsdException w:name="Book Title" w:semiHidden="0" w:uiPriority="33" w:unhideWhenUsed="0" w:qFormat="1"/>
-    <w:lsdException w:name="Bibliography" w:uiPriority="37"/>
-    <w:lsdException w:name="TOC Heading" w:uiPriority="39" w:qFormat="1"/>
-  </w:latentStyles>
-  <w:style w:type="paragraph" w:default="1" w:styleId="Normal">
-    <w:name w:val="Normal"/>
-    <w:qFormat/>
-    <w:rsid w:val="00D82497"/>
-    <w:pPr>
-      <w:spacing w:after="0"/>
-    </w:pPr>
-    <w:rPr>
-      <w:sz w:val="24"/>
-      <w:szCs w:val="24"/>
-      <w:lang w:eastAsia="es-ES"/>
-    </w:rPr>
-  </w:style>
-  <w:style w:type="character" w:default="1" w:styleId="Fuentedeprrafopredeter">
-    <w:name w:val="Default Paragraph Font"/>
-    <w:uiPriority w:val="1"/>
-    <w:semiHidden/>
-    <w:unhideWhenUsed/>
-  </w:style>
-  <w:style w:type="table" w:default="1" w:styleId="Tablanormal">
-    <w:name w:val="Normal Table"/>
-    <w:uiPriority w:val="99"/>
-    <w:semiHidden/>
-    <w:unhideWhenUsed/>
-    <w:tblPr>
-      <w:tblInd w:w="0" w:type="dxa"/>
-      <w:tblCellMar>
-        <w:top w:w="0" w:type="dxa"/>
-        <w:left w:w="108" w:type="dxa"/>
-        <w:bottom w:w="0" w:type="dxa"/>
-        <w:right w:w="108" w:type="dxa"/>
-      </w:tblCellMar>
-    </w:tblPr>
-  </w:style>
-  <w:style w:type="numbering" w:default="1" w:styleId="Sinlista">
-    <w:name w:val="No List"/>
-    <w:uiPriority w:val="99"/>
-    <w:semiHidden/>
-    <w:unhideWhenUsed/>
-  </w:style>
-  <w:style w:type="paragraph" w:customStyle="1" w:styleId="HRZGral">
-    <w:name w:val="HRZ Gral"/>
-    <w:basedOn w:val="Normal"/>
-    <w:rsid w:val="003A19B2"/>
-    <w:pPr>
-      <w:spacing w:line="240" w:lineRule="exact"/>
-    </w:pPr>
-    <w:rPr>
-      <w:rFonts w:ascii="Arial" w:eastAsia="Calibri" w:hAnsi="Arial" w:cs="Times New Roman"/>
-      <w:sz w:val="20"/>
-      <w:szCs w:val="22"/>
-      <w:lang w:val="es-ES"/>
-    </w:rPr>
-  </w:style>
-  <w:style w:type="paragraph" w:customStyle="1" w:styleId="HRZInstr1o">
-    <w:name w:val="HRZ Instr 1o"/>
-    <w:basedOn w:val="Normal"/>
-    <w:rsid w:val="003A19B2"/>
-    <w:pPr>
-      <w:spacing w:line="240" w:lineRule="exact"/>
-    </w:pPr>
-    <w:rPr>
-      <w:rFonts w:ascii="Arial" w:eastAsia="Calibri" w:hAnsi="Arial" w:cs="Times New Roman"/>
-      <w:b/>
-      <w:sz w:val="20"/>
-      <w:szCs w:val="22"/>
-      <w:lang w:val="es-ES"/>
-    </w:rPr>
-  </w:style>
-  <w:style w:type="paragraph" w:customStyle="1" w:styleId="HRZInstr2o">
-    <w:name w:val="HRZ Instr 2o"/>
-    <w:basedOn w:val="Normal"/>
-    <w:rsid w:val="003A19B2"/>
-    <w:pPr>
-      <w:numPr>
-        <w:numId w:val="2"/>
-      </w:numPr>
-      <w:spacing w:line="240" w:lineRule="exact"/>
-    </w:pPr>
-    <w:rPr>
-      <w:rFonts w:ascii="Arial" w:eastAsia="Calibri" w:hAnsi="Arial" w:cs="Times New Roman"/>
-      <w:sz w:val="20"/>
-      <w:szCs w:val="22"/>
-      <w:lang w:val="es-ES"/>
-    </w:rPr>
-  </w:style>
-  <w:style w:type="paragraph" w:customStyle="1" w:styleId="HRZInstr3o">
-    <w:name w:val="HRZ Instr 3o"/>
-    <w:basedOn w:val="HRZInstr2o"/>
-    <w:qFormat/>
-    <w:rsid w:val="003A19B2"/>
-    <w:pPr>
-      <w:numPr>
-        <w:ilvl w:val="1"/>
-      </w:numPr>
-    </w:pPr>
-    <w:rPr>
-      <w:lang w:val="es-ES_tradnl"/>
-    </w:rPr>
-  </w:style>
-  <w:style w:type="paragraph" w:customStyle="1" w:styleId="HRZSeccin">
-    <w:name w:val="HRZ Sección"/>
-    <w:basedOn w:val="Normal"/>
-    <w:rsid w:val="003A19B2"/>
-    <w:rPr>
-      <w:rFonts w:ascii="Arial" w:eastAsia="Calibri" w:hAnsi="Arial" w:cs="Times New Roman"/>
-      <w:sz w:val="30"/>
-      <w:szCs w:val="22"/>
-      <w:lang w:val="es-ES"/>
-    </w:rPr>
-  </w:style>
-  <w:style w:type="paragraph" w:customStyle="1" w:styleId="HRZT1">
-    <w:name w:val="HRZ T1"/>
-    <w:basedOn w:val="Normal"/>
-    <w:rsid w:val="003A19B2"/>
-    <w:rPr>
-      <w:rFonts w:ascii="Arial" w:eastAsia="Calibri" w:hAnsi="Arial" w:cs="Times New Roman"/>
-      <w:sz w:val="70"/>
-    </w:rPr>
-  </w:style>
-  <w:style w:type="paragraph" w:customStyle="1" w:styleId="HRZT2">
-    <w:name w:val="HRZ T2"/>
-    <w:basedOn w:val="Normal"/>
-    <w:rsid w:val="003A19B2"/>
-    <w:rPr>
-      <w:rFonts w:ascii="Arial Narrow" w:eastAsia="Calibri" w:hAnsi="Arial Narrow" w:cs="Times New Roman"/>
-      <w:b/>
-      <w:color w:val="FF0000"/>
-      <w:sz w:val="36"/>
-      <w:szCs w:val="22"/>
-      <w:lang w:val="es-ES"/>
-    </w:rPr>
-  </w:style>
-  <w:style w:type="paragraph" w:styleId="Prrafodelista">
-    <w:name w:val="List Paragraph"/>
-    <w:basedOn w:val="Normal"/>
-    <w:uiPriority w:val="34"/>
-    <w:qFormat/>
-    <w:rsid w:val="00D82497"/>
-    <w:pPr>
-      <w:ind w:left="720"/>
-      <w:contextualSpacing/>
-    </w:pPr>
-  </w:style>
-  <w:style w:type="table" w:styleId="Tablaconcuadrcula">
-    <w:name w:val="Table Grid"/>
-    <w:basedOn w:val="Tablanormal"/>
-    <w:uiPriority w:val="59"/>
-    <w:rsid w:val="007806EC"/>
-    <w:pPr>
-      <w:spacing w:after="0"/>
-    </w:pPr>
-    <w:tblPr>
-      <w:tblInd w:w="0" w:type="dxa"/>
-      <w:tblBorders>
-        <w:top w:val="single" w:sz="4" w:space="0" w:color="auto"/>
-        <w:left w:val="single" w:sz="4" w:space="0" w:color="auto"/>
-        <w:bottom w:val="single" w:sz="4" w:space="0" w:color="auto"/>
-        <w:right w:val="single" w:sz="4" w:space="0" w:color="auto"/>
-        <w:insideH w:val="single" w:sz="4" w:space="0" w:color="auto"/>
-        <w:insideV w:val="single" w:sz="4" w:space="0" w:color="auto"/>
-      </w:tblBorders>
-      <w:tblCellMar>
-        <w:top w:w="0" w:type="dxa"/>
-        <w:left w:w="108" w:type="dxa"/>
-        <w:bottom w:w="0" w:type="dxa"/>
-        <w:right w:w="108" w:type="dxa"/>
-      </w:tblCellMar>
-    </w:tblPr>
-  </w:style>
-  <w:style w:type="paragraph" w:styleId="Textodeglobo">
-    <w:name w:val="Balloon Text"/>
-    <w:basedOn w:val="Normal"/>
-    <w:link w:val="TextodegloboCar"/>
-    <w:uiPriority w:val="99"/>
-    <w:semiHidden/>
-    <w:unhideWhenUsed/>
-    <w:rsid w:val="00D24C9F"/>
-    <w:rPr>
-      <w:rFonts w:ascii="Lucida Grande" w:hAnsi="Lucida Grande" w:cs="Lucida Grande"/>
-      <w:sz w:val="18"/>
-      <w:szCs w:val="18"/>
-    </w:rPr>
-  </w:style>
-  <w:style w:type="character" w:customStyle="1" w:styleId="TextodegloboCar">
-    <w:name w:val="Texto de globo Car"/>
-    <w:basedOn w:val="Fuentedeprrafopredeter"/>
-    <w:link w:val="Textodeglobo"/>
-    <w:uiPriority w:val="99"/>
-    <w:semiHidden/>
-    <w:rsid w:val="00D24C9F"/>
-    <w:rPr>
-      <w:rFonts w:ascii="Lucida Grande" w:hAnsi="Lucida Grande" w:cs="Lucida Grande"/>
-      <w:sz w:val="18"/>
-      <w:szCs w:val="18"/>
-      <w:lang w:eastAsia="es-ES"/>
-    </w:rPr>
-  </w:style>
-  <w:style w:type="paragraph" w:styleId="NormalWeb">
-    <w:name w:val="Normal (Web)"/>
-    <w:basedOn w:val="Normal"/>
-    <w:uiPriority w:val="99"/>
-    <w:semiHidden/>
-    <w:unhideWhenUsed/>
-    <w:rsid w:val="00D21923"/>
-    <w:pPr>
-      <w:spacing w:before="100" w:beforeAutospacing="1" w:after="100" w:afterAutospacing="1"/>
-    </w:pPr>
-    <w:rPr>
-      <w:rFonts w:ascii="Times" w:hAnsi="Times" w:cs="Times New Roman"/>
-      <w:sz w:val="20"/>
-      <w:szCs w:val="20"/>
-    </w:rPr>
-  </w:style>
-</w:styles>
-</file>
-
-<file path=word/stylesWithEffects.xml><?xml version="1.0" encoding="utf-8"?>
-<w:styles xmlns:wpc="http://schemas.microsoft.com/office/word/2010/wordprocessingCanvas" xmlns:mo="http://schemas.microsoft.com/office/mac/office/2008/main" xmlns:mc="http://schemas.openxmlformats.org/markup-compatibility/2006" xmlns:mv="urn:schemas-microsoft-com:mac:vml" xmlns:o="urn:schemas-microsoft-com:office:office" xmlns:r="http://schemas.openxmlformats.org/officeDocument/2006/relationships" xmlns:m="http://schemas.openxmlformats.org/officeDocument/2006/math" xmlns:v="urn:schemas-microsoft-com:vml" xmlns:wp14="http://schemas.microsoft.com/office/word/2010/wordprocessingDrawing" xmlns:wp="http://schemas.openxmlformats.org/drawingml/2006/wordprocessingDrawing" xmlns:w10="urn:schemas-microsoft-com:office:word" xmlns:w="http://schemas.openxmlformats.org/wordprocessingml/2006/main" xmlns:w14="http://schemas.microsoft.com/office/word/2010/wordml" xmlns:wpg="http://schemas.microsoft.com/office/word/2010/wordprocessingGroup" xmlns:wpi="http://schemas.microsoft.com/office/word/2010/wordprocessingInk" xmlns:wne="http://schemas.microsoft.com/office/word/2006/wordml" xmlns:wps="http://schemas.microsoft.com/office/word/2010/wordprocessingShape" mc:Ignorable="w14 wp14">
-  <w:docDefaults>
-    <w:rPrDefault>
-      <w:rPr>
-        <w:rFonts w:asciiTheme="minorHAnsi" w:eastAsiaTheme="minorEastAsia" w:hAnsiTheme="minorHAnsi" w:cstheme="minorBidi"/>
-        <w:lang w:val="es-ES_tradnl" w:eastAsia="ja-JP" w:bidi="ar-SA"/>
-      </w:rPr>
-    </w:rPrDefault>
-    <w:pPrDefault>
-      <w:pPr>
-        <w:spacing w:after="200"/>
-      </w:pPr>
-    </w:pPrDefault>
-  </w:docDefaults>
-  <w:latentStyles w:defLockedState="0" w:defUIPriority="99" w:defSemiHidden="1" w:defUnhideWhenUsed="1" w:defQFormat="0" w:count="276">
-    <w:lsdException w:name="Normal" w:semiHidden="0" w:uiPriority="0" w:unhideWhenUsed="0" w:qFormat="1"/>
-    <w:lsdException w:name="heading 1" w:semiHidden="0" w:uiPriority="9" w:unhideWhenUsed="0" w:qFormat="1"/>
-    <w:lsdException w:name="heading 2" w:uiPriority="9" w:qFormat="1"/>
-    <w:lsdException w:name="heading 3" w:uiPriority="9" w:qFormat="1"/>
-    <w:lsdException w:name="heading 4" w:uiPriority="9" w:qFormat="1"/>
-    <w:lsdException w:name="heading 5" w:uiPriority="9" w:qFormat="1"/>
-    <w:lsdException w:name="heading 6" w:uiPriority="9" w:qFormat="1"/>
-    <w:lsdException w:name="heading 7" w:uiPriority="9" w:qFormat="1"/>
-    <w:lsdException w:name="heading 8" w:uiPriority="9" w:qFormat="1"/>
-    <w:lsdException w:name="heading 9" w:uiPriority="9" w:qFormat="1"/>
-    <w:lsdException w:name="toc 1" w:uiPriority="39"/>
-    <w:lsdException w:name="toc 2" w:uiPriority="39"/>
-    <w:lsdException w:name="toc 3" w:uiPriority="39"/>
-    <w:lsdException w:name="toc 4" w:uiPriority="39"/>
-    <w:lsdException w:name="toc 5" w:uiPriority="39"/>
-    <w:lsdException w:name="toc 6" w:uiPriority="39"/>
-    <w:lsdException w:name="toc 7" w:uiPriority="39"/>
-    <w:lsdException w:name="toc 8" w:uiPriority="39"/>
-    <w:lsdException w:name="toc 9" w:uiPriority="39"/>
-    <w:lsdException w:name="caption" w:uiPriority="35" w:qFormat="1"/>
-    <w:lsdException w:name="Title" w:semiHidden="0" w:uiPriority="10" w:unhideWhenUsed="0" w:qFormat="1"/>
-    <w:lsdException w:name="Default Paragraph Font" w:uiPriority="1"/>
-    <w:lsdException w:name="Subtitle" w:semiHidden="0" w:uiPriority="11" w:unhideWhenUsed="0" w:qFormat="1"/>
-    <w:lsdException w:name="Strong" w:semiHidden="0" w:uiPriority="22" w:unhideWhenUsed="0" w:qFormat="1"/>
-    <w:lsdException w:name="Emphasis" w:semiHidden="0" w:uiPriority="20" w:unhideWhenUsed="0" w:qFormat="1"/>
-    <w:lsdException w:name="Table Grid" w:semiHidden="0" w:uiPriority="59" w:unhideWhenUsed="0"/>
-    <w:lsdException w:name="Note Level 1" w:semiHidden="0" w:unhideWhenUsed="0"/>
-    <w:lsdException w:name="Note Level 2" w:semiHidden="0" w:unhideWhenUsed="0"/>
-    <w:lsdException w:name="Note Level 3" w:semiHidden="0" w:unhideWhenUsed="0"/>
-    <w:lsdException w:name="Note Level 4" w:semiHidden="0" w:unhideWhenUsed="0"/>
-    <w:lsdException w:name="Note Level 5" w:semiHidden="0" w:unhideWhenUsed="0"/>
-    <w:lsdException w:name="Note Level 6" w:semiHidden="0" w:unhideWhenUsed="0"/>
-    <w:lsdException w:name="Note Level 7" w:semiHidden="0" w:unhideWhenUsed="0"/>
-    <w:lsdException w:name="Note Level 8" w:semiHidden="0" w:unhideWhenUsed="0"/>
-    <w:lsdException w:name="Note Level 9" w:semiHidden="0" w:unhideWhenUsed="0"/>
-    <w:lsdException w:name="Placeholder Text" w:unhideWhenUsed="0"/>
-    <w:lsdException w:name="No Spacing" w:semiHidden="0" w:uiPriority="1" w:unhideWhenUsed="0" w:qFormat="1"/>
-    <w:lsdException w:name="Light Shading" w:semiHidden="0" w:uiPriority="60" w:unhideWhenUsed="0"/>
-    <w:lsdException w:name="Light List" w:semiHidden="0" w:uiPriority="61" w:unhideWhenUsed="0"/>
-    <w:lsdException w:name="Light Grid" w:semiHidden="0" w:uiPriority="62" w:unhideWhenUsed="0"/>
-    <w:lsdException w:name="Medium Shading 1" w:semiHidden="0" w:uiPriority="63" w:unhideWhenUsed="0"/>
-    <w:lsdException w:name="Medium Shading 2" w:semiHidden="0" w:uiPriority="64" w:unhideWhenUsed="0"/>
-    <w:lsdException w:name="Medium List 1" w:semiHidden="0" w:uiPriority="65" w:unhideWhenUsed="0"/>
-    <w:lsdException w:name="Medium List 2" w:semiHidden="0" w:uiPriority="66" w:unhideWhenUsed="0"/>
-    <w:lsdException w:name="Medium Grid 1" w:semiHidden="0" w:uiPriority="67" w:unhideWhenUsed="0"/>
-    <w:lsdException w:name="Medium Grid 2" w:semiHidden="0" w:uiPriority="68" w:unhideWhenUsed="0"/>
-    <w:lsdException w:name="Medium Grid 3" w:semiHidden="0" w:uiPriority="69" w:unhideWhenUsed="0"/>
-    <w:lsdException w:name="Dark List" w:semiHidden="0" w:uiPriority="70" w:unhideWhenUsed="0"/>
-    <w:lsdException w:name="Colorful Shading" w:semiHidden="0" w:uiPriority="71" w:unhideWhenUsed="0"/>
-    <w:lsdException w:name="Colorful List" w:semiHidden="0" w:uiPriority="72" w:unhideWhenUsed="0"/>
-    <w:lsdException w:name="Colorful Grid" w:semiHidden="0" w:uiPriority="73" w:unhideWhenUsed="0"/>
-    <w:lsdException w:name="Light Shading Accent 1" w:semiHidden="0" w:uiPriority="60" w:unhideWhenUsed="0"/>
-    <w:lsdException w:name="Light List Accent 1" w:semiHidden="0" w:uiPriority="61" w:unhideWhenUsed="0"/>
-    <w:lsdException w:name="Light Grid Accent 1" w:semiHidden="0" w:uiPriority="62" w:unhideWhenUsed="0"/>
-    <w:lsdException w:name="Medium Shading 1 Accent 1" w:semiHidden="0" w:uiPriority="63" w:unhideWhenUsed="0"/>
-    <w:lsdException w:name="Medium Shading 2 Accent 1" w:semiHidden="0" w:uiPriority="64" w:unhideWhenUsed="0"/>
-    <w:lsdException w:name="Medium List 1 Accent 1" w:semiHidden="0" w:uiPriority="65" w:unhideWhenUsed="0"/>
-    <w:lsdException w:name="Revision" w:unhideWhenUsed="0"/>
-    <w:lsdException w:name="List Paragraph" w:semiHidden="0" w:uiPriority="34" w:unhideWhenUsed="0" w:qFormat="1"/>
-    <w:lsdException w:name="Quote" w:semiHidden="0" w:uiPriority="29" w:unhideWhenUsed="0" w:qFormat="1"/>
-    <w:lsdException w:name="Intense Quote" w:semiHidden="0" w:uiPriority="30" w:unhideWhenUsed="0" w:qFormat="1"/>
-    <w:lsdException w:name="Medium List 2 Accent 1" w:semiHidden="0" w:uiPriority="66" w:unhideWhenUsed="0"/>
-    <w:lsdException w:name="Medium Grid 1 Accent 1" w:semiHidden="0" w:uiPriority="67" w:unhideWhenUsed="0"/>
-    <w:lsdException w:name="Medium Grid 2 Accent 1" w:semiHidden="0" w:uiPriority="68" w:unhideWhenUsed="0"/>
-    <w:lsdException w:name="Medium Grid 3 Accent 1" w:semiHidden="0" w:uiPriority="69" w:unhideWhenUsed="0"/>
-    <w:lsdException w:name="Dark List Accent 1" w:semiHidden="0" w:uiPriority="70" w:unhideWhenUsed="0"/>
-    <w:lsdException w:name="Colorful Shading Accent 1" w:semiHidden="0" w:uiPriority="71" w:unhideWhenUsed="0"/>
-    <w:lsdException w:name="Colorful List Accent 1" w:semiHidden="0" w:uiPriority="72" w:unhideWhenUsed="0"/>
-    <w:lsdException w:name="Colorful Grid Accent 1" w:semiHidden="0" w:uiPriority="73" w:unhideWhenUsed="0"/>
-    <w:lsdException w:name="Light Shading Accent 2" w:semiHidden="0" w:uiPriority="60" w:unhideWhenUsed="0"/>
-    <w:lsdException w:name="Light List Accent 2" w:semiHidden="0" w:uiPriority="61" w:unhideWhenUsed="0"/>
-    <w:lsdException w:name="Light Grid Accent 2" w:semiHidden="0" w:uiPriority="62" w:unhideWhenUsed="0"/>
-    <w:lsdException w:name="Medium Shading 1 Accent 2" w:semiHidden="0" w:uiPriority="63" w:unhideWhenUsed="0"/>
-    <w:lsdException w:name="Medium Shading 2 Accent 2" w:semiHidden="0" w:uiPriority="64" w:unhideWhenUsed="0"/>
-    <w:lsdException w:name="Medium List 1 Accent 2" w:semiHidden="0" w:uiPriority="65" w:unhideWhenUsed="0"/>
-    <w:lsdException w:name="Medium List 2 Accent 2" w:semiHidden="0" w:uiPriority="66" w:unhideWhenUsed="0"/>
-    <w:lsdException w:name="Medium Grid 1 Accent 2" w:semiHidden="0" w:uiPriority="67" w:unhideWhenUsed="0"/>
-    <w:lsdException w:name="Medium Grid 2 Accent 2" w:semiHidden="0" w:uiPriority="68" w:unhideWhenUsed="0"/>
-    <w:lsdException w:name="Medium Grid 3 Accent 2" w:semiHidden="0" w:uiPriority="69" w:unhideWhenUsed="0"/>
-    <w:lsdException w:name="Dark List Accent 2" w:semiHidden="0" w:uiPriority="70" w:unhideWhenUsed="0"/>
-    <w:lsdException w:name="Colorful Shading Accent 2" w:semiHidden="0" w:uiPriority="71" w:unhideWhenUsed="0"/>
-    <w:lsdException w:name="Colorful List Accent 2" w:semiHidden="0" w:uiPriority="72" w:unhideWhenUsed="0"/>
-    <w:lsdException w:name="Colorful Grid Accent 2" w:semiHidden="0" w:uiPriority="73" w:unhideWhenUsed="0"/>
-    <w:lsdException w:name="Light Shading Accent 3" w:semiHidden="0" w:uiPriority="60" w:unhideWhenUsed="0"/>
-    <w:lsdException w:name="Light List Accent 3" w:semiHidden="0" w:uiPriority="61" w:unhideWhenUsed="0"/>
-    <w:lsdException w:name="Light Grid Accent 3" w:semiHidden="0" w:uiPriority="62" w:unhideWhenUsed="0"/>
-    <w:lsdException w:name="Medium Shading 1 Accent 3" w:semiHidden="0" w:uiPriority="63" w:unhideWhenUsed="0"/>
-    <w:lsdException w:name="Medium Shading 2 Accent 3" w:semiHidden="0" w:uiPriority="64" w:unhideWhenUsed="0"/>
-    <w:lsdException w:name="Medium List 1 Accent 3" w:semiHidden="0" w:uiPriority="65" w:unhideWhenUsed="0"/>
-    <w:lsdException w:name="Medium List 2 Accent 3" w:semiHidden="0" w:uiPriority="66" w:unhideWhenUsed="0"/>
-    <w:lsdException w:name="Medium Grid 1 Accent 3" w:semiHidden="0" w:uiPriority="67" w:unhideWhenUsed="0"/>
-    <w:lsdException w:name="Medium Grid 2 Accent 3" w:semiHidden="0" w:uiPriority="68" w:unhideWhenUsed="0"/>
-    <w:lsdException w:name="Medium Grid 3 Accent 3" w:semiHidden="0" w:uiPriority="69" w:unhideWhenUsed="0"/>
-    <w:lsdException w:name="Dark List Accent 3" w:semiHidden="0" w:uiPriority="70" w:unhideWhenUsed="0"/>
-    <w:lsdException w:name="Colorful Shading Accent 3" w:semiHidden="0" w:uiPriority="71" w:unhideWhenUsed="0"/>
-    <w:lsdException w:name="Colorful List Accent 3" w:semiHidden="0" w:uiPriority="72" w:unhideWhenUsed="0"/>
-    <w:lsdException w:name="Colorful Grid Accent 3" w:semiHidden="0" w:uiPriority="73" w:unhideWhenUsed="0"/>
-    <w:lsdException w:name="Light Shading Accent 4" w:semiHidden="0" w:uiPriority="60" w:unhideWhenUsed="0"/>
-    <w:lsdException w:name="Light List Accent 4" w:semiHidden="0" w:uiPriority="61" w:unhideWhenUsed="0"/>
-    <w:lsdException w:name="Light Grid Accent 4" w:semiHidden="0" w:uiPriority="62" w:unhideWhenUsed="0"/>
-    <w:lsdException w:name="Medium Shading 1 Accent 4" w:semiHidden="0" w:uiPriority="63" w:unhideWhenUsed="0"/>
-    <w:lsdException w:name="Medium Shading 2 Accent 4" w:semiHidden="0" w:uiPriority="64" w:unhideWhenUsed="0"/>
-    <w:lsdException w:name="Medium List 1 Accent 4" w:semiHidden="0" w:uiPriority="65" w:unhideWhenUsed="0"/>
-    <w:lsdException w:name="Medium List 2 Accent 4" w:semiHidden="0" w:uiPriority="66" w:unhideWhenUsed="0"/>
-    <w:lsdException w:name="Medium Grid 1 Accent 4" w:semiHidden="0" w:uiPriority="67" w:unhideWhenUsed="0"/>
-    <w:lsdException w:name="Medium Grid 2 Accent 4" w:semiHidden="0" w:uiPriority="68" w:unhideWhenUsed="0"/>
-    <w:lsdException w:name="Medium Grid 3 Accent 4" w:semiHidden="0" w:uiPriority="69" w:unhideWhenUsed="0"/>
-    <w:lsdException w:name="Dark List Accent 4" w:semiHidden="0" w:uiPriority="70" w:unhideWhenUsed="0"/>
-    <w:lsdException w:name="Colorful Shading Accent 4" w:semiHidden="0" w:uiPriority="71" w:unhideWhenUsed="0"/>
-    <w:lsdException w:name="Colorful List Accent 4" w:semiHidden="0" w:uiPriority="72" w:unhideWhenUsed="0"/>
-    <w:lsdException w:name="Colorful Grid Accent 4" w:semiHidden="0" w:uiPriority="73" w:unhideWhenUsed="0"/>
-    <w:lsdException w:name="Light Shading Accent 5" w:semiHidden="0" w:uiPriority="60" w:unhideWhenUsed="0"/>
-    <w:lsdException w:name="Light List Accent 5" w:semiHidden="0" w:uiPriority="61" w:unhideWhenUsed="0"/>
-    <w:lsdException w:name="Light Grid Accent 5" w:semiHidden="0" w:uiPriority="62" w:unhideWhenUsed="0"/>
-    <w:lsdException w:name="Medium Shading 1 Accent 5" w:semiHidden="0" w:uiPriority="63" w:unhideWhenUsed="0"/>
-    <w:lsdException w:name="Medium Shading 2 Accent 5" w:semiHidden="0" w:uiPriority="64" w:unhideWhenUsed="0"/>
-    <w:lsdException w:name="Medium List 1 Accent 5" w:semiHidden="0" w:uiPriority="65" w:unhideWhenUsed="0"/>
-    <w:lsdException w:name="Medium List 2 Accent 5" w:semiHidden="0" w:uiPriority="66" w:unhideWhenUsed="0"/>
-    <w:lsdException w:name="Medium Grid 1 Accent 5" w:semiHidden="0" w:uiPriority="67" w:unhideWhenUsed="0"/>
-    <w:lsdException w:name="Medium Grid 2 Accent 5" w:semiHidden="0" w:uiPriority="68" w:unhideWhenUsed="0"/>
-    <w:lsdException w:name="Medium Grid 3 Accent 5" w:semiHidden="0" w:uiPriority="69" w:unhideWhenUsed="0"/>
-    <w:lsdException w:name="Dark List Accent 5" w:semiHidden="0" w:uiPriority="70" w:unhideWhenUsed="0"/>
-    <w:lsdException w:name="Colorful Shading Accent 5" w:semiHidden="0" w:uiPriority="71" w:unhideWhenUsed="0"/>
-    <w:lsdException w:name="Colorful List Accent 5" w:semiHidden="0" w:uiPriority="72" w:unhideWhenUsed="0"/>
-    <w:lsdException w:name="Colorful Grid Accent 5" w:semiHidden="0" w:uiPriority="73" w:unhideWhenUsed="0"/>
-    <w:lsdException w:name="Light Shading Accent 6" w:semiHidden="0" w:uiPriority="60" w:unhideWhenUsed="0"/>
-    <w:lsdException w:name="Light List Accent 6" w:semiHidden="0" w:uiPriority="61" w:unhideWhenUsed="0"/>
-    <w:lsdException w:name="Light Grid Accent 6" w:semiHidden="0" w:uiPriority="62" w:unhideWhenUsed="0"/>
-    <w:lsdException w:name="Medium Shading 1 Accent 6" w:semiHidden="0" w:uiPriority="63" w:unhideWhenUsed="0"/>
-    <w:lsdException w:name="Medium Shading 2 Accent 6" w:semiHidden="0" w:uiPriority="64" w:unhideWhenUsed="0"/>
-    <w:lsdException w:name="Medium List 1 Accent 6" w:semiHidden="0" w:uiPriority="65" w:unhideWhenUsed="0"/>
-    <w:lsdException w:name="Medium List 2 Accent 6" w:semiHidden="0" w:uiPriority="66" w:unhideWhenUsed="0"/>
-    <w:lsdException w:name="Medium Grid 1 Accent 6" w:semiHidden="0" w:uiPriority="67" w:unhideWhenUsed="0"/>
-    <w:lsdException w:name="Medium Grid 2 Accent 6" w:semiHidden="0" w:uiPriority="68" w:unhideWhenUsed="0"/>
-    <w:lsdException w:name="Medium Grid 3 Accent 6" w:semiHidden="0" w:uiPriority="69" w:unhideWhenUsed="0"/>
-    <w:lsdException w:name="Dark List Accent 6" w:semiHidden="0" w:uiPriority="70" w:unhideWhenUsed="0"/>
-    <w:lsdException w:name="Colorful Shading Accent 6" w:semiHidden="0" w:uiPriority="71" w:unhideWhenUsed="0"/>
-    <w:lsdException w:name="Colorful List Accent 6" w:semiHidden="0" w:uiPriority="72" w:unhideWhenUsed="0"/>
-    <w:lsdException w:name="Colorful Grid Accent 6" w:semiHidden="0" w:uiPriority="73" w:unhideWhenUsed="0"/>
-    <w:lsdException w:name="Subtle Emphasis" w:semiHidden="0" w:uiPriority="19" w:unhideWhenUsed="0" w:qFormat="1"/>
-    <w:lsdException w:name="Intense Emphasis" w:semiHidden="0" w:uiPriority="21" w:unhideWhenUsed="0" w:qFormat="1"/>
-    <w:lsdException w:name="Subtle Reference" w:semiHidden="0" w:uiPriority="31" w:unhideWhenUsed="0" w:qFormat="1"/>
-    <w:lsdException w:name="Intense Reference" w:semiHidden="0" w:uiPriority="32" w:unhideWhenUsed="0" w:qFormat="1"/>
-    <w:lsdException w:name="Book Title" w:semiHidden="0" w:uiPriority="33" w:unhideWhenUsed="0" w:qFormat="1"/>
-    <w:lsdException w:name="Bibliography" w:uiPriority="37"/>
-    <w:lsdException w:name="TOC Heading" w:uiPriority="39" w:qFormat="1"/>
+  <w:latentStyles w:defLockedState="0" w:defUIPriority="99" w:defSemiHidden="0" w:defUnhideWhenUsed="0" w:defQFormat="0" w:count="371">
+    <w:lsdException w:name="Normal" w:uiPriority="0" w:qFormat="1"/>
+    <w:lsdException w:name="heading 1" w:uiPriority="9" w:qFormat="1"/>
+    <w:lsdException w:name="heading 2" w:semiHidden="1" w:uiPriority="9" w:unhideWhenUsed="1" w:qFormat="1"/>
+    <w:lsdException w:name="heading 3" w:semiHidden="1" w:uiPriority="9" w:unhideWhenUsed="1" w:qFormat="1"/>
+    <w:lsdException w:name="heading 4" w:semiHidden="1" w:uiPriority="9" w:unhideWhenUsed="1" w:qFormat="1"/>
+    <w:lsdException w:name="heading 5" w:semiHidden="1" w:uiPriority="9" w:unhideWhenUsed="1" w:qFormat="1"/>
+    <w:lsdException w:name="heading 6" w:semiHidden="1" w:uiPriority="9" w:unhideWhenUsed="1" w:qFormat="1"/>
+    <w:lsdException w:name="heading 7" w:semiHidden="1" w:uiPriority="9" w:unhideWhenUsed="1" w:qFormat="1"/>
+    <w:lsdException w:name="heading 8" w:semiHidden="1" w:uiPriority="9" w:unhideWhenUsed="1" w:qFormat="1"/>
+    <w:lsdException w:name="heading 9" w:semiHidden="1" w:uiPriority="9" w:unhideWhenUsed="1" w:qFormat="1"/>
+    <w:lsdException w:name="index 1" w:semiHidden="1" w:unhideWhenUsed="1"/>
+    <w:lsdException w:name="index 2" w:semiHidden="1" w:unhideWhenUsed="1"/>
+    <w:lsdException w:name="index 3" w:semiHidden="1" w:unhideWhenUsed="1"/>
+    <w:lsdException w:name="index 4" w:semiHidden="1" w:unhideWhenUsed="1"/>
+    <w:lsdException w:name="index 5" w:semiHidden="1" w:unhideWhenUsed="1"/>
+    <w:lsdException w:name="index 6" w:semiHidden="1" w:unhideWhenUsed="1"/>
+    <w:lsdException w:name="index 7" w:semiHidden="1" w:unhideWhenUsed="1"/>
+    <w:lsdException w:name="index 8" w:semiHidden="1" w:unhideWhenUsed="1"/>
+    <w:lsdException w:name="index 9" w:semiHidden="1" w:unhideWhenUsed="1"/>
+    <w:lsdException w:name="toc 1" w:semiHidden="1" w:uiPriority="39" w:unhideWhenUsed="1"/>
+    <w:lsdException w:name="toc 2" w:semiHidden="1" w:uiPriority="39" w:unhideWhenUsed="1"/>
+    <w:lsdException w:name="toc 3" w:semiHidden="1" w:uiPriority="39" w:unhideWhenUsed="1"/>
+    <w:lsdException w:name="toc 4" w:semiHidden="1" w:uiPriority="39" w:unhideWhenUsed="1"/>
+    <w:lsdException w:name="toc 5" w:semiHidden="1" w:uiPriority="39" w:unhideWhenUsed="1"/>
+    <w:lsdException w:name="toc 6" w:semiHidden="1" w:uiPriority="39" w:unhideWhenUsed="1"/>
+    <w:lsdException w:name="toc 7" w:semiHidden="1" w:uiPriority="39" w:unhideWhenUsed="1"/>
+    <w:lsdException w:name="toc 8" w:semiHidden="1" w:uiPriority="39" w:unhideWhenUsed="1"/>
+    <w:lsdException w:name="toc 9" w:semiHidden="1" w:uiPriority="39" w:unhideWhenUsed="1"/>
+    <w:lsdException w:name="Normal Indent" w:semiHidden="1" w:unhideWhenUsed="1"/>
+    <w:lsdException w:name="footnote text" w:semiHidden="1" w:unhideWhenUsed="1"/>
+    <w:lsdException w:name="annotation text" w:semiHidden="1" w:unhideWhenUsed="1"/>
+    <w:lsdException w:name="header" w:semiHidden="1" w:unhideWhenUsed="1"/>
+    <w:lsdException w:name="footer" w:semiHidden="1" w:unhideWhenUsed="1"/>
+    <w:lsdException w:name="index heading" w:semiHidden="1" w:unhideWhenUsed="1"/>
+    <w:lsdException w:name="caption" w:semiHidden="1" w:uiPriority="35" w:unhideWhenUsed="1" w:qFormat="1"/>
+    <w:lsdException w:name="table of figures" w:semiHidden="1" w:unhideWhenUsed="1"/>
+    <w:lsdException w:name="envelope address" w:semiHidden="1" w:unhideWhenUsed="1"/>
+    <w:lsdException w:name="envelope return" w:semiHidden="1" w:unhideWhenUsed="1"/>
+    <w:lsdException w:name="footnote reference" w:semiHidden="1" w:unhideWhenUsed="1"/>
+    <w:lsdException w:name="annotation reference" w:semiHidden="1" w:unhideWhenUsed="1"/>
+    <w:lsdException w:name="line number" w:semiHidden="1" w:unhideWhenUsed="1"/>
+    <w:lsdException w:name="page number" w:semiHidden="1" w:unhideWhenUsed="1"/>
+    <w:lsdException w:name="endnote reference" w:semiHidden="1" w:unhideWhenUsed="1"/>
+    <w:lsdException w:name="endnote text" w:semiHidden="1" w:unhideWhenUsed="1"/>
+    <w:lsdException w:name="table of authorities" w:semiHidden="1" w:unhideWhenUsed="1"/>
+    <w:lsdException w:name="macro" w:semiHidden="1" w:unhideWhenUsed="1"/>
+    <w:lsdException w:name="toa heading" w:semiHidden="1" w:unhideWhenUsed="1"/>
+    <w:lsdException w:name="List" w:semiHidden="1" w:unhideWhenUsed="1"/>
+    <w:lsdException w:name="List Bullet" w:semiHidden="1" w:unhideWhenUsed="1"/>
+    <w:lsdException w:name="List Number" w:semiHidden="1" w:unhideWhenUsed="1"/>
+    <w:lsdException w:name="List 2" w:semiHidden="1" w:unhideWhenUsed="1"/>
+    <w:lsdException w:name="List 3" w:semiHidden="1" w:unhideWhenUsed="1"/>
+    <w:lsdException w:name="List 4" w:semiHidden="1" w:unhideWhenUsed="1"/>
+    <w:lsdException w:name="List 5" w:semiHidden="1" w:unhideWhenUsed="1"/>
+    <w:lsdException w:name="List Bullet 2" w:semiHidden="1" w:unhideWhenUsed="1"/>
+    <w:lsdException w:name="List Bullet 3" w:semiHidden="1" w:unhideWhenUsed="1"/>
+    <w:lsdException w:name="List Bullet 4" w:semiHidden="1" w:unhideWhenUsed="1"/>
+    <w:lsdException w:name="List Bullet 5" w:semiHidden="1" w:unhideWhenUsed="1"/>
+    <w:lsdException w:name="List Number 2" w:semiHidden="1" w:unhideWhenUsed="1"/>
+    <w:lsdException w:name="List Number 3" w:semiHidden="1" w:unhideWhenUsed="1"/>
+    <w:lsdException w:name="List Number 4" w:semiHidden="1" w:unhideWhenUsed="1"/>
+    <w:lsdException w:name="List Number 5" w:semiHidden="1" w:unhideWhenUsed="1"/>
+    <w:lsdException w:name="Title" w:uiPriority="10" w:qFormat="1"/>
+    <w:lsdException w:name="Closing" w:semiHidden="1" w:unhideWhenUsed="1"/>
+    <w:lsdException w:name="Signature" w:semiHidden="1" w:unhideWhenUsed="1"/>
+    <w:lsdException w:name="Default Paragraph Font" w:semiHidden="1" w:uiPriority="1" w:unhideWhenUsed="1"/>
+    <w:lsdException w:name="Body Text" w:semiHidden="1" w:unhideWhenUsed="1"/>
+    <w:lsdException w:name="Body Text Indent" w:semiHidden="1" w:unhideWhenUsed="1"/>
+    <w:lsdException w:name="List Continue" w:semiHidden="1" w:unhideWhenUsed="1"/>
+    <w:lsdException w:name="List Continue 2" w:semiHidden="1" w:unhideWhenUsed="1"/>
+    <w:lsdException w:name="List Continue 3" w:semiHidden="1" w:unhideWhenUsed="1"/>
+    <w:lsdException w:name="List Continue 4" w:semiHidden="1" w:unhideWhenUsed="1"/>
+    <w:lsdException w:name="List Continue 5" w:semiHidden="1" w:unhideWhenUsed="1"/>
+    <w:lsdException w:name="Message Header" w:semiHidden="1" w:unhideWhenUsed="1"/>
+    <w:lsdException w:name="Subtitle" w:uiPriority="11" w:qFormat="1"/>
+    <w:lsdException w:name="Salutation" w:semiHidden="1" w:unhideWhenUsed="1"/>
+    <w:lsdException w:name="Date" w:semiHidden="1" w:unhideWhenUsed="1"/>
+    <w:lsdException w:name="Body Text First Indent" w:semiHidden="1" w:unhideWhenUsed="1"/>
+    <w:lsdException w:name="Body Text First Indent 2" w:semiHidden="1" w:unhideWhenUsed="1"/>
+    <w:lsdException w:name="Note Heading" w:semiHidden="1" w:unhideWhenUsed="1"/>
+    <w:lsdException w:name="Body Text 2" w:semiHidden="1" w:unhideWhenUsed="1"/>
+    <w:lsdException w:name="Body Text 3" w:semiHidden="1" w:unhideWhenUsed="1"/>
+    <w:lsdException w:name="Body Text Indent 2" w:semiHidden="1" w:unhideWhenUsed="1"/>
+    <w:lsdException w:name="Body Text Indent 3" w:semiHidden="1" w:unhideWhenUsed="1"/>
+    <w:lsdException w:name="Block Text" w:semiHidden="1" w:unhideWhenUsed="1"/>
+    <w:lsdException w:name="Hyperlink" w:semiHidden="1" w:unhideWhenUsed="1"/>
+    <w:lsdException w:name="FollowedHyperlink" w:semiHidden="1" w:unhideWhenUsed="1"/>
+    <w:lsdException w:name="Strong" w:uiPriority="22" w:qFormat="1"/>
+    <w:lsdException w:name="Emphasis" w:uiPriority="20" w:qFormat="1"/>
+    <w:lsdException w:name="Document Map" w:semiHidden="1" w:unhideWhenUsed="1"/>
+    <w:lsdException w:name="Plain Text" w:semiHidden="1" w:unhideWhenUsed="1"/>
+    <w:lsdException w:name="E-mail Signature" w:semiHidden="1" w:unhideWhenUsed="1"/>
+    <w:lsdException w:name="HTML Top of Form" w:semiHidden="1" w:unhideWhenUsed="1"/>
+    <w:lsdException w:name="HTML Bottom of Form" w:semiHidden="1" w:unhideWhenUsed="1"/>
+    <w:lsdException w:name="Normal (Web)" w:semiHidden="1" w:unhideWhenUsed="1"/>
+    <w:lsdException w:name="HTML Acronym" w:semiHidden="1" w:unhideWhenUsed="1"/>
+    <w:lsdException w:name="HTML Address" w:semiHidden="1" w:unhideWhenUsed="1"/>
+    <w:lsdException w:name="HTML Cite" w:semiHidden="1" w:unhideWhenUsed="1"/>
+    <w:lsdException w:name="HTML Code" w:semiHidden="1" w:unhideWhenUsed="1"/>
+    <w:lsdException w:name="HTML Definition" w:semiHidden="1" w:unhideWhenUsed="1"/>
+    <w:lsdException w:name="HTML Keyboard" w:semiHidden="1" w:unhideWhenUsed="1"/>
+    <w:lsdException w:name="HTML Preformatted" w:semiHidden="1" w:unhideWhenUsed="1"/>
+    <w:lsdException w:name="HTML Sample" w:semiHidden="1" w:unhideWhenUsed="1"/>
+    <w:lsdException w:name="HTML Typewriter" w:semiHidden="1" w:unhideWhenUsed="1"/>
+    <w:lsdException w:name="HTML Variable" w:semiHidden="1" w:unhideWhenUsed="1"/>
+    <w:lsdException w:name="Normal Table" w:semiHidden="1" w:unhideWhenUsed="1"/>
+    <w:lsdException w:name="annotation subject" w:semiHidden="1" w:unhideWhenUsed="1"/>
+    <w:lsdException w:name="No List" w:semiHidden="1" w:unhideWhenUsed="1"/>
+    <w:lsdException w:name="Outline List 1" w:semiHidden="1" w:unhideWhenUsed="1"/>
+    <w:lsdException w:name="Outline List 2" w:semiHidden="1" w:unhideWhenUsed="1"/>
+    <w:lsdException w:name="Outline List 3" w:semiHidden="1" w:unhideWhenUsed="1"/>
+    <w:lsdException w:name="Table Simple 1" w:semiHidden="1" w:unhideWhenUsed="1"/>
+    <w:lsdException w:name="Table Simple 2" w:semiHidden="1" w:unhideWhenUsed="1"/>
+    <w:lsdException w:name="Table Simple 3" w:semiHidden="1" w:unhideWhenUsed="1"/>
+    <w:lsdException w:name="Table Classic 1" w:semiHidden="1" w:unhideWhenUsed="1"/>
+    <w:lsdException w:name="Table Classic 2" w:semiHidden="1" w:unhideWhenUsed="1"/>
+    <w:lsdException w:name="Table Classic 3" w:semiHidden="1" w:unhideWhenUsed="1"/>
+    <w:lsdException w:name="Table Classic 4" w:semiHidden="1" w:unhideWhenUsed="1"/>
+    <w:lsdException w:name="Table Colorful 1" w:semiHidden="1" w:unhideWhenUsed="1"/>
+    <w:lsdException w:name="Table Colorful 2" w:semiHidden="1" w:unhideWhenUsed="1"/>
+    <w:lsdException w:name="Table Colorful 3" w:semiHidden="1" w:unhideWhenUsed="1"/>
+    <w:lsdException w:name="Table Columns 1" w:semiHidden="1" w:unhideWhenUsed="1"/>
+    <w:lsdException w:name="Table Columns 2" w:semiHidden="1" w:unhideWhenUsed="1"/>
+    <w:lsdException w:name="Table Columns 3" w:semiHidden="1" w:unhideWhenUsed="1"/>
+    <w:lsdException w:name="Table Columns 4" w:semiHidden="1" w:unhideWhenUsed="1"/>
+    <w:lsdException w:name="Table Columns 5" w:semiHidden="1" w:unhideWhenUsed="1"/>
+    <w:lsdException w:name="Table Grid 1" w:semiHidden="1" w:unhideWhenUsed="1"/>
+    <w:lsdException w:name="Table Grid 2" w:semiHidden="1" w:unhideWhenUsed="1"/>
+    <w:lsdException w:name="Table Grid 3" w:semiHidden="1" w:unhideWhenUsed="1"/>
+    <w:lsdException w:name="Table Grid 4" w:semiHidden="1" w:unhideWhenUsed="1"/>
+    <w:lsdException w:name="Table Grid 5" w:semiHidden="1" w:unhideWhenUsed="1"/>
+    <w:lsdException w:name="Table Grid 6" w:semiHidden="1" w:unhideWhenUsed="1"/>
+    <w:lsdException w:name="Table Grid 7" w:semiHidden="1" w:unhideWhenUsed="1"/>
+    <w:lsdException w:name="Table Grid 8" w:semiHidden="1" w:unhideWhenUsed="1"/>
+    <w:lsdException w:name="Table List 1" w:semiHidden="1" w:unhideWhenUsed="1"/>
+    <w:lsdException w:name="Table List 2" w:semiHidden="1" w:unhideWhenUsed="1"/>
+    <w:lsdException w:name="Table List 3" w:semiHidden="1" w:unhideWhenUsed="1"/>
+    <w:lsdException w:name="Table List 4" w:semiHidden="1" w:unhideWhenUsed="1"/>
+    <w:lsdException w:name="Table List 5" w:semiHidden="1" w:unhideWhenUsed="1"/>
+    <w:lsdException w:name="Table List 6" w:semiHidden="1" w:unhideWhenUsed="1"/>
+    <w:lsdException w:name="Table List 7" w:semiHidden="1" w:unhideWhenUsed="1"/>
+    <w:lsdException w:name="Table List 8" w:semiHidden="1" w:unhideWhenUsed="1"/>
+    <w:lsdException w:name="Table 3D effects 1" w:semiHidden="1" w:unhideWhenUsed="1"/>
+    <w:lsdException w:name="Table 3D effects 2" w:semiHidden="1" w:unhideWhenUsed="1"/>
+    <w:lsdException w:name="Table 3D effects 3" w:semiHidden="1" w:unhideWhenUsed="1"/>
+    <w:lsdException w:name="Table Contemporary" w:semiHidden="1" w:unhideWhenUsed="1"/>
+    <w:lsdException w:name="Table Elegant" w:semiHidden="1" w:unhideWhenUsed="1"/>
+    <w:lsdException w:name="Table Professional" w:semiHidden="1" w:unhideWhenUsed="1"/>
+    <w:lsdException w:name="Table Subtle 1" w:semiHidden="1" w:unhideWhenUsed="1"/>
+    <w:lsdException w:name="Table Subtle 2" w:semiHidden="1" w:unhideWhenUsed="1"/>
+    <w:lsdException w:name="Table Web 1" w:semiHidden="1" w:unhideWhenUsed="1"/>
+    <w:lsdException w:name="Table Web 2" w:semiHidden="1" w:unhideWhenUsed="1"/>
+    <w:lsdException w:name="Table Web 3" w:semiHidden="1" w:unhideWhenUsed="1"/>
+    <w:lsdException w:name="Balloon Text" w:semiHidden="1" w:unhideWhenUsed="1"/>
+    <w:lsdException w:name="Table Grid" w:uiPriority="59"/>
+    <w:lsdException w:name="Table Theme" w:semiHidden="1" w:unhideWhenUsed="1"/>
+    <w:lsdException w:name="Placeholder Text" w:semiHidden="1"/>
+    <w:lsdException w:name="No Spacing" w:uiPriority="1" w:qFormat="1"/>
+    <w:lsdException w:name="Light Shading" w:uiPriority="60"/>
+    <w:lsdException w:name="Light List" w:uiPriority="61"/>
+    <w:lsdException w:name="Light Grid" w:uiPriority="62"/>
+    <w:lsdException w:name="Medium Shading 1" w:uiPriority="63"/>
+    <w:lsdException w:name="Medium Shading 2" w:uiPriority="64"/>
+    <w:lsdException w:name="Medium List 1" w:uiPriority="65"/>
+    <w:lsdException w:name="Medium List 2" w:uiPriority="66"/>
+    <w:lsdException w:name="Medium Grid 1" w:uiPriority="67"/>
+    <w:lsdException w:name="Medium Grid 2" w:uiPriority="68"/>
+    <w:lsdException w:name="Medium Grid 3" w:uiPriority="69"/>
+    <w:lsdException w:name="Dark List" w:uiPriority="70"/>
+    <w:lsdException w:name="Colorful Shading" w:uiPriority="71"/>
+    <w:lsdException w:name="Colorful List" w:uiPriority="72"/>
+    <w:lsdException w:name="Colorful Grid" w:uiPriority="73"/>
+    <w:lsdException w:name="Light Shading Accent 1" w:uiPriority="60"/>
+    <w:lsdException w:name="Light List Accent 1" w:uiPriority="61"/>
+    <w:lsdException w:name="Light Grid Accent 1" w:uiPriority="62"/>
+    <w:lsdException w:name="Medium Shading 1 Accent 1" w:uiPriority="63"/>
+    <w:lsdException w:name="Medium Shading 2 Accent 1" w:uiPriority="64"/>
+    <w:lsdException w:name="Medium List 1 Accent 1" w:uiPriority="65"/>
+    <w:lsdException w:name="Revision" w:semiHidden="1"/>
+    <w:lsdException w:name="List Paragraph" w:uiPriority="34" w:qFormat="1"/>
+    <w:lsdException w:name="Quote" w:uiPriority="29" w:qFormat="1"/>
+    <w:lsdException w:name="Intense Quote" w:uiPriority="30" w:qFormat="1"/>
+    <w:lsdException w:name="Medium List 2 Accent 1" w:uiPriority="66"/>
+    <w:lsdException w:name="Medium Grid 1 Accent 1" w:uiPriority="67"/>
+    <w:lsdException w:name="Medium Grid 2 Accent 1" w:uiPriority="68"/>
+    <w:lsdException w:name="Medium Grid 3 Accent 1" w:uiPriority="69"/>
+    <w:lsdException w:name="Dark List Accent 1" w:uiPriority="70"/>
+    <w:lsdException w:name="Colorful Shading Accent 1" w:uiPriority="71"/>
+    <w:lsdException w:name="Colorful List Accent 1" w:uiPriority="72"/>
+    <w:lsdException w:name="Colorful Grid Accent 1" w:uiPriority="73"/>
+    <w:lsdException w:name="Light Shading Accent 2" w:uiPriority="60"/>
+    <w:lsdException w:name="Light List Accent 2" w:uiPriority="61"/>
+    <w:lsdException w:name="Light Grid Accent 2" w:uiPriority="62"/>
+    <w:lsdException w:name="Medium Shading 1 Accent 2" w:uiPriority="63"/>
+    <w:lsdException w:name="Medium Shading 2 Accent 2" w:uiPriority="64"/>
+    <w:lsdException w:name="Medium List 1 Accent 2" w:uiPriority="65"/>
+    <w:lsdException w:name="Medium List 2 Accent 2" w:uiPriority="66"/>
+    <w:lsdException w:name="Medium Grid 1 Accent 2" w:uiPriority="67"/>
+    <w:lsdException w:name="Medium Grid 2 Accent 2" w:uiPriority="68"/>
+    <w:lsdException w:name="Medium Grid 3 Accent 2" w:uiPriority="69"/>
+    <w:lsdException w:name="Dark List Accent 2" w:uiPriority="70"/>
+    <w:lsdException w:name="Colorful Shading Accent 2" w:uiPriority="71"/>
+    <w:lsdException w:name="Colorful List Accent 2" w:uiPriority="72"/>
+    <w:lsdException w:name="Colorful Grid Accent 2" w:uiPriority="73"/>
+    <w:lsdException w:name="Light Shading Accent 3" w:uiPriority="60"/>
+    <w:lsdException w:name="Light List Accent 3" w:uiPriority="61"/>
+    <w:lsdException w:name="Light Grid Accent 3" w:uiPriority="62"/>
+    <w:lsdException w:name="Medium Shading 1 Accent 3" w:uiPriority="63"/>
+    <w:lsdException w:name="Medium Shading 2 Accent 3" w:uiPriority="64"/>
+    <w:lsdException w:name="Medium List 1 Accent 3" w:uiPriority="65"/>
+    <w:lsdException w:name="Medium List 2 Accent 3" w:uiPriority="66"/>
+    <w:lsdException w:name="Medium Grid 1 Accent 3" w:uiPriority="67"/>
+    <w:lsdException w:name="Medium Grid 2 Accent 3" w:uiPriority="68"/>
+    <w:lsdException w:name="Medium Grid 3 Accent 3" w:uiPriority="69"/>
+    <w:lsdException w:name="Dark List Accent 3" w:uiPriority="70"/>
+    <w:lsdException w:name="Colorful Shading Accent 3" w:uiPriority="71"/>
+    <w:lsdException w:name="Colorful List Accent 3" w:uiPriority="72"/>
+    <w:lsdException w:name="Colorful Grid Accent 3" w:uiPriority="73"/>
+    <w:lsdException w:name="Light Shading Accent 4" w:uiPriority="60"/>
+    <w:lsdException w:name="Light List Accent 4" w:uiPriority="61"/>
+    <w:lsdException w:name="Light Grid Accent 4" w:uiPriority="62"/>
+    <w:lsdException w:name="Medium Shading 1 Accent 4" w:uiPriority="63"/>
+    <w:lsdException w:name="Medium Shading 2 Accent 4" w:uiPriority="64"/>
+    <w:lsdException w:name="Medium List 1 Accent 4" w:uiPriority="65"/>
+    <w:lsdException w:name="Medium List 2 Accent 4" w:uiPriority="66"/>
+    <w:lsdException w:name="Medium Grid 1 Accent 4" w:uiPriority="67"/>
+    <w:lsdException w:name="Medium Grid 2 Accent 4" w:uiPriority="68"/>
+    <w:lsdException w:name="Medium Grid 3 Accent 4" w:uiPriority="69"/>
+    <w:lsdException w:name="Dark List Accent 4" w:uiPriority="70"/>
+    <w:lsdException w:name="Colorful Shading Accent 4" w:uiPriority="71"/>
+    <w:lsdException w:name="Colorful List Accent 4" w:uiPriority="72"/>
+    <w:lsdException w:name="Colorful Grid Accent 4" w:uiPriority="73"/>
+    <w:lsdException w:name="Light Shading Accent 5" w:uiPriority="60"/>
+    <w:lsdException w:name="Light List Accent 5" w:uiPriority="61"/>
+    <w:lsdException w:name="Light Grid Accent 5" w:uiPriority="62"/>
+    <w:lsdException w:name="Medium Shading 1 Accent 5" w:uiPriority="63"/>
+    <w:lsdException w:name="Medium Shading 2 Accent 5" w:uiPriority="64"/>
+    <w:lsdException w:name="Medium List 1 Accent 5" w:uiPriority="65"/>
+    <w:lsdException w:name="Medium List 2 Accent 5" w:uiPriority="66"/>
+    <w:lsdException w:name="Medium Grid 1 Accent 5" w:uiPriority="67"/>
+    <w:lsdException w:name="Medium Grid 2 Accent 5" w:uiPriority="68"/>
+    <w:lsdException w:name="Medium Grid 3 Accent 5" w:uiPriority="69"/>
+    <w:lsdException w:name="Dark List Accent 5" w:uiPriority="70"/>
+    <w:lsdException w:name="Colorful Shading Accent 5" w:uiPriority="71"/>
+    <w:lsdException w:name="Colorful List Accent 5" w:uiPriority="72"/>
+    <w:lsdException w:name="Colorful Grid Accent 5" w:uiPriority="73"/>
+    <w:lsdException w:name="Light Shading Accent 6" w:uiPriority="60"/>
+    <w:lsdException w:name="Light List Accent 6" w:uiPriority="61"/>
+    <w:lsdException w:name="Light Grid Accent 6" w:uiPriority="62"/>
+    <w:lsdException w:name="Medium Shading 1 Accent 6" w:uiPriority="63"/>
+    <w:lsdException w:name="Medium Shading 2 Accent 6" w:uiPriority="64"/>
+    <w:lsdException w:name="Medium List 1 Accent 6" w:uiPriority="65"/>
+    <w:lsdException w:name="Medium List 2 Accent 6" w:uiPriority="66"/>
+    <w:lsdException w:name="Medium Grid 1 Accent 6" w:uiPriority="67"/>
+    <w:lsdException w:name="Medium Grid 2 Accent 6" w:uiPriority="68"/>
+    <w:lsdException w:name="Medium Grid 3 Accent 6" w:uiPriority="69"/>
+    <w:lsdException w:name="Dark List Accent 6" w:uiPriority="70"/>
+    <w:lsdException w:name="Colorful Shading Accent 6" w:uiPriority="71"/>
+    <w:lsdException w:name="Colorful List Accent 6" w:uiPriority="72"/>
+    <w:lsdException w:name="Colorful Grid Accent 6" w:uiPriority="73"/>
+    <w:lsdException w:name="Subtle Emphasis" w:uiPriority="19" w:qFormat="1"/>
+    <w:lsdException w:name="Intense Emphasis" w:uiPriority="21" w:qFormat="1"/>
+    <w:lsdException w:name="Subtle Reference" w:uiPriority="31" w:qFormat="1"/>
+    <w:lsdException w:name="Intense Reference" w:uiPriority="32" w:qFormat="1"/>
+    <w:lsdException w:name="Book Title" w:uiPriority="33" w:qFormat="1"/>
+    <w:lsdException w:name="Bibliography" w:semiHidden="1" w:uiPriority="37" w:unhideWhenUsed="1"/>
+    <w:lsdException w:name="TOC Heading" w:semiHidden="1" w:uiPriority="39" w:unhideWhenUsed="1" w:qFormat="1"/>
+    <w:lsdException w:name="Grid Table 4" w:uiPriority="49"/>
+    <w:lsdException w:name="Grid Table 5 Dark" w:uiPriority="50"/>
+    <w:lsdException w:name="Grid Table 6 Colorful" w:uiPriority="51"/>
+    <w:lsdException w:name="Grid Table 7 Colorful" w:uiPriority="52"/>
+    <w:lsdException w:name="Grid Table 1 Light Accent 1" w:uiPriority="46"/>
+    <w:lsdException w:name="Grid Table 2 Accent 1" w:uiPriority="47"/>
+    <w:lsdException w:name="Grid Table 3 Accent 1" w:uiPriority="48"/>
+    <w:lsdException w:name="Grid Table 4 Accent 1" w:uiPriority="49"/>
+    <w:lsdException w:name="Grid Table 5 Dark Accent 1" w:uiPriority="50"/>
+    <w:lsdException w:name="Grid Table 6 Colorful Accent 1" w:uiPriority="51"/>
+    <w:lsdException w:name="Grid Table 7 Colorful Accent 1" w:uiPriority="52"/>
+    <w:lsdException w:name="Grid Table 1 Light Accent 2" w:uiPriority="46"/>
+    <w:lsdException w:name="Grid Table 2 Accent 2" w:uiPriority="47"/>
+    <w:lsdException w:name="Grid Table 3 Accent 2" w:uiPriority="48"/>
+    <w:lsdException w:name="Grid Table 4 Accent 2" w:uiPriority="49"/>
+    <w:lsdException w:name="Grid Table 5 Dark Accent 2" w:uiPriority="50"/>
+    <w:lsdException w:name="Grid Table 6 Colorful Accent 2" w:uiPriority="51"/>
+    <w:lsdException w:name="Grid Table 7 Colorful Accent 2" w:uiPriority="52"/>
+    <w:lsdException w:name="Grid Table 1 Light Accent 3" w:uiPriority="46"/>
+    <w:lsdException w:name="Grid Table 2 Accent 3" w:uiPriority="47"/>
+    <w:lsdException w:name="Grid Table 3 Accent 3" w:uiPriority="48"/>
+    <w:lsdException w:name="Grid Table 4 Accent 3" w:uiPriority="49"/>
+    <w:lsdException w:name="Grid Table 5 Dark Accent 3" w:uiPriority="50"/>
+    <w:lsdException w:name="Grid Table 6 Colorful Accent 3" w:uiPriority="51"/>
+    <w:lsdException w:name="Grid Table 7 Colorful Accent 3" w:uiPriority="52"/>
+    <w:lsdException w:name="Grid Table 1 Light Accent 4" w:uiPriority="46"/>
+    <w:lsdException w:name="Grid Table 2 Accent 4" w:uiPriority="47"/>
+    <w:lsdException w:name="Grid Table 3 Accent 4" w:uiPriority="48"/>
+    <w:lsdException w:name="Grid Table 4 Accent 4" w:uiPriority="49"/>
+    <w:lsdException w:name="Grid Table 5 Dark Accent 4" w:uiPriority="50"/>
+    <w:lsdException w:name="Grid Table 6 Colorful Accent 4" w:uiPriority="51"/>
+    <w:lsdException w:name="Grid Table 7 Colorful Accent 4" w:uiPriority="52"/>
+    <w:lsdException w:name="Grid Table 1 Light Accent 5" w:uiPriority="46"/>
+    <w:lsdException w:name="Grid Table 2 Accent 5" w:uiPriority="47"/>
+    <w:lsdException w:name="Grid Table 3 Accent 5" w:uiPriority="48"/>
+    <w:lsdException w:name="Grid Table 4 Accent 5" w:uiPriority="49"/>
+    <w:lsdException w:name="Grid Table 5 Dark Accent 5" w:uiPriority="50"/>
+    <w:lsdException w:name="Grid Table 6 Colorful Accent 5" w:uiPriority="51"/>
+    <w:lsdException w:name="Grid Table 7 Colorful Accent 5" w:uiPriority="52"/>
+    <w:lsdException w:name="Grid Table 1 Light Accent 6" w:uiPriority="46"/>
+    <w:lsdException w:name="Grid Table 2 Accent 6" w:uiPriority="47"/>
+    <w:lsdException w:name="Grid Table 3 Accent 6" w:uiPriority="48"/>
+    <w:lsdException w:name="Grid Table 4 Accent 6" w:uiPriority="49"/>
+    <w:lsdException w:name="Grid Table 5 Dark Accent 6" w:uiPriority="50"/>
+    <w:lsdException w:name="Grid Table 6 Colorful Accent 6" w:uiPriority="51"/>
+    <w:lsdException w:name="Grid Table 7 Colorful Accent 6" w:uiPriority="52"/>
+    <w:lsdException w:name="List Table 1 Light" w:uiPriority="46"/>
+    <w:lsdException w:name="List Table 2" w:uiPriority="47"/>
+    <w:lsdException w:name="List Table 3" w:uiPriority="48"/>
+    <w:lsdException w:name="List Table 4" w:uiPriority="49"/>
+    <w:lsdException w:name="List Table 5 Dark" w:uiPriority="50"/>
+    <w:lsdException w:name="List Table 6 Colorful" w:uiPriority="51"/>
+    <w:lsdException w:name="List Table 7 Colorful" w:uiPriority="52"/>
+    <w:lsdException w:name="List Table 1 Light Accent 1" w:uiPriority="46"/>
+    <w:lsdException w:name="List Table 2 Accent 1" w:uiPriority="47"/>
+    <w:lsdException w:name="List Table 3 Accent 1" w:uiPriority="48"/>
+    <w:lsdException w:name="List Table 4 Accent 1" w:uiPriority="49"/>
+    <w:lsdException w:name="List Table 5 Dark Accent 1" w:uiPriority="50"/>
+    <w:lsdException w:name="List Table 6 Colorful Accent 1" w:uiPriority="51"/>
+    <w:lsdException w:name="List Table 7 Colorful Accent 1" w:uiPriority="52"/>
+    <w:lsdException w:name="List Table 1 Light Accent 2" w:uiPriority="46"/>
+    <w:lsdException w:name="List Table 2 Accent 2" w:uiPriority="47"/>
+    <w:lsdException w:name="List Table 3 Accent 2" w:uiPriority="48"/>
+    <w:lsdException w:name="List Table 4 Accent 2" w:uiPriority="49"/>
+    <w:lsdException w:name="List Table 5 Dark Accent 2" w:uiPriority="50"/>
+    <w:lsdException w:name="List Table 6 Colorful Accent 2" w:uiPriority="51"/>
+    <w:lsdException w:name="List Table 7 Colorful Accent 2" w:uiPriority="52"/>
+    <w:lsdException w:name="List Table 1 Light Accent 3" w:uiPriority="46"/>
+    <w:lsdException w:name="List Table 2 Accent 3" w:uiPriority="47"/>
+    <w:lsdException w:name="List Table 3 Accent 3" w:uiPriority="48"/>
+    <w:lsdException w:name="List Table 4 Accent 3" w:uiPriority="49"/>
+    <w:lsdException w:name="List Table 5 Dark Accent 3" w:uiPriority="50"/>
+    <w:lsdException w:name="List Table 6 Colorful Accent 3" w:uiPriority="51"/>
+    <w:lsdException w:name="List Table 7 Colorful Accent 3" w:uiPriority="52"/>
+    <w:lsdException w:name="List Table 1 Light Accent 4" w:uiPriority="46"/>
+    <w:lsdException w:name="List Table 2 Accent 4" w:uiPriority="47"/>
+    <w:lsdException w:name="List Table 3 Accent 4" w:uiPriority="48"/>
+    <w:lsdException w:name="List Table 4 Accent 4" w:uiPriority="49"/>
+    <w:lsdException w:name="List Table 5 Dark Accent 4" w:uiPriority="50"/>
+    <w:lsdException w:name="List Table 6 Colorful Accent 4" w:uiPriority="51"/>
+    <w:lsdException w:name="List Table 7 Colorful Accent 4" w:uiPriority="52"/>
+    <w:lsdException w:name="List Table 1 Light Accent 5" w:uiPriority="46"/>
+    <w:lsdException w:name="List Table 2 Accent 5" w:uiPriority="47"/>
+    <w:lsdException w:name="List Table 3 Accent 5" w:uiPriority="48"/>
+    <w:lsdException w:name="List Table 4 Accent 5" w:uiPriority="49"/>
+    <w:lsdException w:name="List Table 5 Dark Accent 5" w:uiPriority="50"/>
+    <w:lsdException w:name="List Table 6 Colorful Accent 5" w:uiPriority="51"/>
+    <w:lsdException w:name="List Table 7 Colorful Accent 5" w:uiPriority="52"/>
+    <w:lsdException w:name="List Table 1 Light Accent 6" w:uiPriority="46"/>
+    <w:lsdException w:name="List Table 2 Accent 6" w:uiPriority="47"/>
+    <w:lsdException w:name="List Table 3 Accent 6" w:uiPriority="48"/>
+    <w:lsdException w:name="List Table 4 Accent 6" w:uiPriority="49"/>
+    <w:lsdException w:name="List Table 5 Dark Accent 6" w:uiPriority="50"/>
+    <w:lsdException w:name="List Table 6 Colorful Accent 6" w:uiPriority="51"/>
+    <w:lsdException w:name="List Table 7 Colorful Accent 6" w:uiPriority="52"/>
   </w:latentStyles>
   <w:style w:type="paragraph" w:default="1" w:styleId="Normal">
     <w:name w:val="Normal"/>

</xml_diff>

<commit_message>
Ajustes corrección de estilo
</commit_message>
<xml_diff>
--- a/fuentes/contenidos/grado11/guion01/GuiaDidactica MA_11_01_CO.docx
+++ b/fuentes/contenidos/grado11/guion01/GuiaDidactica MA_11_01_CO.docx
@@ -58,7 +58,49 @@
         <w:rPr>
           <w:rFonts w:ascii="Times" w:hAnsi="Times"/>
         </w:rPr>
-        <w:t xml:space="preserve">En esta unidad de estudio se trabajan los estándares de grados </w:t>
+        <w:t xml:space="preserve">En esta unidad de estudio se </w:t>
+      </w:r>
+      <w:del w:id="0" w:author="Chris" w:date="2015-03-18T10:26:00Z">
+        <w:r>
+          <w:rPr>
+            <w:rFonts w:ascii="Times" w:hAnsi="Times"/>
+          </w:rPr>
+          <w:delText xml:space="preserve">trabajan </w:delText>
+        </w:r>
+      </w:del>
+      <w:ins w:id="1" w:author="Chris" w:date="2015-03-18T10:26:00Z">
+        <w:r>
+          <w:rPr>
+            <w:rFonts w:ascii="Times" w:hAnsi="Times"/>
+          </w:rPr>
+          <w:t>desarrollarán</w:t>
+        </w:r>
+        <w:r>
+          <w:rPr>
+            <w:rFonts w:ascii="Times" w:hAnsi="Times"/>
+          </w:rPr>
+          <w:t xml:space="preserve"> </w:t>
+        </w:r>
+      </w:ins>
+      <w:r>
+        <w:rPr>
+          <w:rFonts w:ascii="Times" w:hAnsi="Times"/>
+        </w:rPr>
+        <w:t xml:space="preserve">los </w:t>
+      </w:r>
+      <w:ins w:id="2" w:author="Chris" w:date="2015-03-18T10:32:00Z">
+        <w:r>
+          <w:rPr>
+            <w:rFonts w:ascii="Times" w:hAnsi="Times"/>
+          </w:rPr>
+          <w:t xml:space="preserve">siguientes </w:t>
+        </w:r>
+      </w:ins>
+      <w:r>
+        <w:rPr>
+          <w:rFonts w:ascii="Times" w:hAnsi="Times"/>
+        </w:rPr>
+        <w:t xml:space="preserve">estándares de grados </w:t>
       </w:r>
       <w:r>
         <w:rPr>
@@ -96,7 +138,29 @@
         <w:rPr>
           <w:rFonts w:ascii="Times" w:hAnsi="Times"/>
         </w:rPr>
-        <w:t xml:space="preserve">Reconozco la densidad e </w:t>
+        <w:t>Recono</w:t>
+      </w:r>
+      <w:ins w:id="3" w:author="Chris" w:date="2015-03-18T10:26:00Z">
+        <w:r>
+          <w:rPr>
+            <w:rFonts w:ascii="Times" w:hAnsi="Times"/>
+          </w:rPr>
+          <w:t>cer</w:t>
+        </w:r>
+      </w:ins>
+      <w:del w:id="4" w:author="Chris" w:date="2015-03-18T10:26:00Z">
+        <w:r>
+          <w:rPr>
+            <w:rFonts w:ascii="Times" w:hAnsi="Times"/>
+          </w:rPr>
+          <w:delText>zco</w:delText>
+        </w:r>
+      </w:del>
+      <w:r>
+        <w:rPr>
+          <w:rFonts w:ascii="Times" w:hAnsi="Times"/>
+        </w:rPr>
+        <w:t xml:space="preserve"> la densidad e </w:t>
       </w:r>
       <w:proofErr w:type="spellStart"/>
       <w:r>
@@ -158,7 +222,21 @@
         <w:rPr>
           <w:rFonts w:ascii="Times" w:hAnsi="Times"/>
         </w:rPr>
-        <w:t xml:space="preserve"> y algebraicos </w:t>
+        <w:t xml:space="preserve"> y algebraicos</w:t>
+      </w:r>
+      <w:ins w:id="5" w:author="Chris" w:date="2015-03-18T10:52:00Z">
+        <w:r>
+          <w:rPr>
+            <w:rFonts w:ascii="Times" w:hAnsi="Times"/>
+          </w:rPr>
+          <w:t>.</w:t>
+        </w:r>
+      </w:ins>
+      <w:r>
+        <w:rPr>
+          <w:rFonts w:ascii="Times" w:hAnsi="Times"/>
+        </w:rPr>
+        <w:t xml:space="preserve"> </w:t>
       </w:r>
     </w:p>
     <w:p>
@@ -176,13 +254,73 @@
         <w:rPr>
           <w:rFonts w:ascii="Times" w:hAnsi="Times"/>
         </w:rPr>
-        <w:t xml:space="preserve">Analizo representaciones decimales de los </w:t>
-      </w:r>
-      <w:r>
-        <w:rPr>
-          <w:rFonts w:ascii="Times" w:hAnsi="Times"/>
-        </w:rPr>
-        <w:t>números real</w:t>
+        <w:t>Analiz</w:t>
+      </w:r>
+      <w:ins w:id="6" w:author="Chris" w:date="2015-03-18T10:27:00Z">
+        <w:r>
+          <w:rPr>
+            <w:rFonts w:ascii="Times" w:hAnsi="Times"/>
+          </w:rPr>
+          <w:t>ar</w:t>
+        </w:r>
+      </w:ins>
+      <w:del w:id="7" w:author="Chris" w:date="2015-03-18T10:27:00Z">
+        <w:r>
+          <w:rPr>
+            <w:rFonts w:ascii="Times" w:hAnsi="Times"/>
+          </w:rPr>
+          <w:delText>o</w:delText>
+        </w:r>
+      </w:del>
+      <w:r>
+        <w:rPr>
+          <w:rFonts w:ascii="Times" w:hAnsi="Times"/>
+        </w:rPr>
+        <w:t xml:space="preserve"> representaciones decimales de los </w:t>
+      </w:r>
+      <w:ins w:id="8" w:author="González, C." w:date="2015-03-18T17:21:00Z">
+        <w:r>
+          <w:rPr>
+            <w:rFonts w:ascii="Times" w:hAnsi="Times"/>
+          </w:rPr>
+          <w:t>N</w:t>
+        </w:r>
+      </w:ins>
+      <w:del w:id="9" w:author="González, C." w:date="2015-03-18T17:21:00Z">
+        <w:r>
+          <w:rPr>
+            <w:rFonts w:ascii="Times" w:hAnsi="Times"/>
+          </w:rPr>
+          <w:delText>n</w:delText>
+        </w:r>
+      </w:del>
+      <w:r>
+        <w:rPr>
+          <w:rFonts w:ascii="Times" w:hAnsi="Times"/>
+        </w:rPr>
+        <w:t xml:space="preserve">úmeros </w:t>
+      </w:r>
+      <w:ins w:id="10" w:author="González, C." w:date="2015-03-18T17:21:00Z">
+        <w:r>
+          <w:rPr>
+            <w:rFonts w:ascii="Times" w:hAnsi="Times"/>
+          </w:rPr>
+          <w:t>R</w:t>
+        </w:r>
+      </w:ins>
+      <w:del w:id="11" w:author="González, C." w:date="2015-03-18T17:21:00Z">
+        <w:r>
+          <w:rPr>
+            <w:rFonts w:ascii="Times" w:hAnsi="Times"/>
+          </w:rPr>
+          <w:delText>r</w:delText>
+        </w:r>
+      </w:del>
+      <w:r>
+        <w:rPr>
+          <w:rFonts w:ascii="Times" w:hAnsi="Times"/>
+        </w:rPr>
+        <w:t>eal</w:t>
       </w:r>
       <w:r>
         <w:rPr>
@@ -206,7 +344,29 @@
         <w:rPr>
           <w:rFonts w:ascii="Times" w:hAnsi="Times"/>
         </w:rPr>
-        <w:t>Establezco relaciones y d</w:t>
+        <w:t>Estable</w:t>
+      </w:r>
+      <w:ins w:id="12" w:author="Chris" w:date="2015-03-18T10:32:00Z">
+        <w:r>
+          <w:rPr>
+            <w:rFonts w:ascii="Times" w:hAnsi="Times"/>
+          </w:rPr>
+          <w:t>cer</w:t>
+        </w:r>
+      </w:ins>
+      <w:del w:id="13" w:author="Chris" w:date="2015-03-18T10:32:00Z">
+        <w:r>
+          <w:rPr>
+            <w:rFonts w:ascii="Times" w:hAnsi="Times"/>
+          </w:rPr>
+          <w:delText>zco</w:delText>
+        </w:r>
+      </w:del>
+      <w:r>
+        <w:rPr>
+          <w:rFonts w:ascii="Times" w:hAnsi="Times"/>
+        </w:rPr>
+        <w:t xml:space="preserve"> relaciones y d</w:t>
       </w:r>
       <w:r>
         <w:rPr>
@@ -220,17 +380,55 @@
         </w:rPr>
         <w:t xml:space="preserve">taciones de </w:t>
       </w:r>
-      <w:r>
-        <w:rPr>
-          <w:rFonts w:ascii="Times" w:hAnsi="Times"/>
-        </w:rPr>
-        <w:t>números</w:t>
-      </w:r>
-      <w:r>
-        <w:rPr>
-          <w:rFonts w:ascii="Times" w:hAnsi="Times"/>
-        </w:rPr>
-        <w:t xml:space="preserve"> reales para decidir sobre su uso en una </w:t>
+      <w:ins w:id="14" w:author="González, C." w:date="2015-03-18T17:21:00Z">
+        <w:r>
+          <w:rPr>
+            <w:rFonts w:ascii="Times" w:hAnsi="Times"/>
+          </w:rPr>
+          <w:t>N</w:t>
+        </w:r>
+      </w:ins>
+      <w:del w:id="15" w:author="González, C." w:date="2015-03-18T17:21:00Z">
+        <w:r>
+          <w:rPr>
+            <w:rFonts w:ascii="Times" w:hAnsi="Times"/>
+          </w:rPr>
+          <w:delText>n</w:delText>
+        </w:r>
+      </w:del>
+      <w:r>
+        <w:rPr>
+          <w:rFonts w:ascii="Times" w:hAnsi="Times"/>
+        </w:rPr>
+        <w:t>úmeros</w:t>
+      </w:r>
+      <w:r>
+        <w:rPr>
+          <w:rFonts w:ascii="Times" w:hAnsi="Times"/>
+        </w:rPr>
+        <w:t xml:space="preserve"> </w:t>
+      </w:r>
+      <w:del w:id="16" w:author="González, C." w:date="2015-03-18T17:21:00Z">
+        <w:r>
+          <w:rPr>
+            <w:rFonts w:ascii="Times" w:hAnsi="Times"/>
+          </w:rPr>
+          <w:delText>r</w:delText>
+        </w:r>
+      </w:del>
+      <w:ins w:id="17" w:author="González, C." w:date="2015-03-18T17:21:00Z">
+        <w:r>
+          <w:rPr>
+            <w:rFonts w:ascii="Times" w:hAnsi="Times"/>
+          </w:rPr>
+          <w:t>R</w:t>
+        </w:r>
+      </w:ins>
+      <w:r>
+        <w:rPr>
+          <w:rFonts w:ascii="Times" w:hAnsi="Times"/>
+        </w:rPr>
+        <w:t xml:space="preserve">eales para decidir sobre su uso en una </w:t>
       </w:r>
       <w:r>
         <w:rPr>
@@ -266,7 +464,51 @@
         <w:rPr>
           <w:rFonts w:ascii="Times" w:hAnsi="Times"/>
         </w:rPr>
-        <w:t xml:space="preserve">Comparo y contrasto las propiedades de los </w:t>
+        <w:t>Compar</w:t>
+      </w:r>
+      <w:ins w:id="18" w:author="Chris" w:date="2015-03-18T10:48:00Z">
+        <w:r>
+          <w:rPr>
+            <w:rFonts w:ascii="Times" w:hAnsi="Times"/>
+          </w:rPr>
+          <w:t>ar</w:t>
+        </w:r>
+      </w:ins>
+      <w:del w:id="19" w:author="Chris" w:date="2015-03-18T10:48:00Z">
+        <w:r>
+          <w:rPr>
+            <w:rFonts w:ascii="Times" w:hAnsi="Times"/>
+          </w:rPr>
+          <w:delText>o</w:delText>
+        </w:r>
+      </w:del>
+      <w:r>
+        <w:rPr>
+          <w:rFonts w:ascii="Times" w:hAnsi="Times"/>
+        </w:rPr>
+        <w:t xml:space="preserve"> y contrast</w:t>
+      </w:r>
+      <w:ins w:id="20" w:author="Chris" w:date="2015-03-18T10:48:00Z">
+        <w:r>
+          <w:rPr>
+            <w:rFonts w:ascii="Times" w:hAnsi="Times"/>
+          </w:rPr>
+          <w:t>ar</w:t>
+        </w:r>
+      </w:ins>
+      <w:del w:id="21" w:author="Chris" w:date="2015-03-18T10:48:00Z">
+        <w:r>
+          <w:rPr>
+            <w:rFonts w:ascii="Times" w:hAnsi="Times"/>
+          </w:rPr>
+          <w:delText>o</w:delText>
+        </w:r>
+      </w:del>
+      <w:r>
+        <w:rPr>
+          <w:rFonts w:ascii="Times" w:hAnsi="Times"/>
+        </w:rPr>
+        <w:t xml:space="preserve"> las propiedades de los </w:t>
       </w:r>
       <w:r>
         <w:rPr>
@@ -284,7 +526,37 @@
         <w:rPr>
           <w:rFonts w:ascii="Times" w:hAnsi="Times"/>
         </w:rPr>
-        <w:t>les y reales) y las de sus rel</w:t>
+        <w:t>les y reales)</w:t>
+      </w:r>
+      <w:ins w:id="22" w:author="Chris" w:date="2015-03-18T10:50:00Z">
+        <w:r>
+          <w:rPr>
+            <w:rFonts w:ascii="Times" w:hAnsi="Times"/>
+          </w:rPr>
+          <w:t xml:space="preserve">, </w:t>
+        </w:r>
+      </w:ins>
+      <w:del w:id="23" w:author="Chris" w:date="2015-03-18T10:50:00Z">
+        <w:r>
+          <w:rPr>
+            <w:rFonts w:ascii="Times" w:hAnsi="Times"/>
+          </w:rPr>
+          <w:delText xml:space="preserve"> y </w:delText>
+        </w:r>
+      </w:del>
+      <w:del w:id="24" w:author="Chris" w:date="2015-03-18T10:49:00Z">
+        <w:r>
+          <w:rPr>
+            <w:rFonts w:ascii="Times" w:hAnsi="Times"/>
+          </w:rPr>
+          <w:delText xml:space="preserve">las de </w:delText>
+        </w:r>
+      </w:del>
+      <w:r>
+        <w:rPr>
+          <w:rFonts w:ascii="Times" w:hAnsi="Times"/>
+        </w:rPr>
+        <w:t>sus rel</w:t>
       </w:r>
       <w:r>
         <w:rPr>
@@ -319,11 +591,49 @@
           <w:rFonts w:ascii="Times" w:hAnsi="Times"/>
         </w:rPr>
       </w:pPr>
-      <w:r>
-        <w:rPr>
-          <w:rFonts w:ascii="Times" w:hAnsi="Times"/>
-        </w:rPr>
-        <w:t xml:space="preserve">Y se retoman algunos </w:t>
+      <w:ins w:id="25" w:author="Chris" w:date="2015-03-18T10:50:00Z">
+        <w:r>
+          <w:rPr>
+            <w:rFonts w:ascii="Times" w:hAnsi="Times"/>
+          </w:rPr>
+          <w:t>Adicional</w:t>
+        </w:r>
+      </w:ins>
+      <w:del w:id="26" w:author="Chris" w:date="2015-03-18T10:50:00Z">
+        <w:r>
+          <w:rPr>
+            <w:rFonts w:ascii="Times" w:hAnsi="Times"/>
+          </w:rPr>
+          <w:delText>Y</w:delText>
+        </w:r>
+      </w:del>
+      <w:r>
+        <w:rPr>
+          <w:rFonts w:ascii="Times" w:hAnsi="Times"/>
+        </w:rPr>
+        <w:t xml:space="preserve"> se retoma</w:t>
+      </w:r>
+      <w:ins w:id="27" w:author="Chris" w:date="2015-03-18T10:51:00Z">
+        <w:r>
+          <w:rPr>
+            <w:rFonts w:ascii="Times" w:hAnsi="Times"/>
+          </w:rPr>
+          <w:t>rán</w:t>
+        </w:r>
+      </w:ins>
+      <w:del w:id="28" w:author="Chris" w:date="2015-03-18T10:51:00Z">
+        <w:r>
+          <w:rPr>
+            <w:rFonts w:ascii="Times" w:hAnsi="Times"/>
+          </w:rPr>
+          <w:delText>n</w:delText>
+        </w:r>
+      </w:del>
+      <w:r>
+        <w:rPr>
+          <w:rFonts w:ascii="Times" w:hAnsi="Times"/>
+        </w:rPr>
+        <w:t xml:space="preserve"> algunos </w:t>
       </w:r>
       <w:r>
         <w:rPr>
@@ -380,7 +690,29 @@
         <w:rPr>
           <w:rFonts w:ascii="Times" w:hAnsi="Times"/>
         </w:rPr>
-        <w:t>Analizo los procesos infinitos que subyacen en las notaciones decimales.</w:t>
+        <w:t>Analiz</w:t>
+      </w:r>
+      <w:ins w:id="29" w:author="Chris" w:date="2015-03-18T10:51:00Z">
+        <w:r>
+          <w:rPr>
+            <w:rFonts w:ascii="Times" w:hAnsi="Times"/>
+          </w:rPr>
+          <w:t>ar</w:t>
+        </w:r>
+      </w:ins>
+      <w:del w:id="30" w:author="Chris" w:date="2015-03-18T10:51:00Z">
+        <w:r>
+          <w:rPr>
+            <w:rFonts w:ascii="Times" w:hAnsi="Times"/>
+          </w:rPr>
+          <w:delText>o</w:delText>
+        </w:r>
+      </w:del>
+      <w:r>
+        <w:rPr>
+          <w:rFonts w:ascii="Times" w:hAnsi="Times"/>
+        </w:rPr>
+        <w:t xml:space="preserve"> los procesos infinitos que subyacen en las notaciones decimales.</w:t>
       </w:r>
     </w:p>
     <w:p>
@@ -399,7 +731,73 @@
         <w:rPr>
           <w:rFonts w:ascii="Times" w:hAnsi="Times"/>
         </w:rPr>
-        <w:t>Utilizo números reales e</w:t>
+        <w:t>Utiliz</w:t>
+      </w:r>
+      <w:del w:id="31" w:author="Chris" w:date="2015-03-18T10:51:00Z">
+        <w:r>
+          <w:rPr>
+            <w:rFonts w:ascii="Times" w:hAnsi="Times"/>
+          </w:rPr>
+          <w:delText>o</w:delText>
+        </w:r>
+      </w:del>
+      <w:ins w:id="32" w:author="Chris" w:date="2015-03-18T10:51:00Z">
+        <w:r>
+          <w:rPr>
+            <w:rFonts w:ascii="Times" w:hAnsi="Times"/>
+          </w:rPr>
+          <w:t>ar</w:t>
+        </w:r>
+      </w:ins>
+      <w:r>
+        <w:rPr>
+          <w:rFonts w:ascii="Times" w:hAnsi="Times"/>
+        </w:rPr>
+        <w:t xml:space="preserve"> </w:t>
+      </w:r>
+      <w:ins w:id="33" w:author="González, C." w:date="2015-03-18T17:21:00Z">
+        <w:r>
+          <w:rPr>
+            <w:rFonts w:ascii="Times" w:hAnsi="Times"/>
+          </w:rPr>
+          <w:t>N</w:t>
+        </w:r>
+      </w:ins>
+      <w:del w:id="34" w:author="González, C." w:date="2015-03-18T17:21:00Z">
+        <w:r>
+          <w:rPr>
+            <w:rFonts w:ascii="Times" w:hAnsi="Times"/>
+          </w:rPr>
+          <w:delText>n</w:delText>
+        </w:r>
+      </w:del>
+      <w:r>
+        <w:rPr>
+          <w:rFonts w:ascii="Times" w:hAnsi="Times"/>
+        </w:rPr>
+        <w:t xml:space="preserve">úmeros </w:t>
+      </w:r>
+      <w:ins w:id="35" w:author="González, C." w:date="2015-03-18T17:21:00Z">
+        <w:r>
+          <w:rPr>
+            <w:rFonts w:ascii="Times" w:hAnsi="Times"/>
+          </w:rPr>
+          <w:t>R</w:t>
+        </w:r>
+      </w:ins>
+      <w:del w:id="36" w:author="González, C." w:date="2015-03-18T17:21:00Z">
+        <w:r>
+          <w:rPr>
+            <w:rFonts w:ascii="Times" w:hAnsi="Times"/>
+          </w:rPr>
+          <w:delText>r</w:delText>
+        </w:r>
+      </w:del>
+      <w:r>
+        <w:rPr>
+          <w:rFonts w:ascii="Times" w:hAnsi="Times"/>
+        </w:rPr>
+        <w:t>eales e</w:t>
       </w:r>
       <w:r>
         <w:rPr>
@@ -442,7 +840,51 @@
         <w:rPr>
           <w:rFonts w:ascii="Times" w:hAnsi="Times"/>
         </w:rPr>
-        <w:t>Resuelvo problemas y simplifico cálculos</w:t>
+        <w:t>Re</w:t>
+      </w:r>
+      <w:ins w:id="37" w:author="Chris" w:date="2015-03-18T10:51:00Z">
+        <w:r>
+          <w:rPr>
+            <w:rFonts w:ascii="Times" w:hAnsi="Times"/>
+          </w:rPr>
+          <w:t>solver</w:t>
+        </w:r>
+      </w:ins>
+      <w:del w:id="38" w:author="Chris" w:date="2015-03-18T10:51:00Z">
+        <w:r>
+          <w:rPr>
+            <w:rFonts w:ascii="Times" w:hAnsi="Times"/>
+          </w:rPr>
+          <w:delText>suelvo</w:delText>
+        </w:r>
+      </w:del>
+      <w:r>
+        <w:rPr>
+          <w:rFonts w:ascii="Times" w:hAnsi="Times"/>
+        </w:rPr>
+        <w:t xml:space="preserve"> problemas y simplifi</w:t>
+      </w:r>
+      <w:ins w:id="39" w:author="Chris" w:date="2015-03-18T12:20:00Z">
+        <w:r>
+          <w:rPr>
+            <w:rFonts w:ascii="Times" w:hAnsi="Times"/>
+          </w:rPr>
+          <w:t>car</w:t>
+        </w:r>
+      </w:ins>
+      <w:del w:id="40" w:author="Chris" w:date="2015-03-18T12:20:00Z">
+        <w:r>
+          <w:rPr>
+            <w:rFonts w:ascii="Times" w:hAnsi="Times"/>
+          </w:rPr>
+          <w:delText>co</w:delText>
+        </w:r>
+      </w:del>
+      <w:r>
+        <w:rPr>
+          <w:rFonts w:ascii="Times" w:hAnsi="Times"/>
+        </w:rPr>
+        <w:t xml:space="preserve"> cálculos</w:t>
       </w:r>
       <w:r>
         <w:rPr>
@@ -454,19 +896,99 @@
         <w:rPr>
           <w:rFonts w:ascii="Times" w:hAnsi="Times"/>
         </w:rPr>
-        <w:t>dades y relaciones de los números</w:t>
-      </w:r>
-      <w:r>
-        <w:rPr>
-          <w:rFonts w:ascii="Times" w:hAnsi="Times"/>
-        </w:rPr>
-        <w:t xml:space="preserve"> reales y de las relacio</w:t>
-      </w:r>
-      <w:r>
-        <w:rPr>
-          <w:rFonts w:ascii="Times" w:hAnsi="Times"/>
-        </w:rPr>
-        <w:t>nes y operaciones entre ellos.</w:t>
+        <w:t xml:space="preserve">dades y relaciones de los </w:t>
+      </w:r>
+      <w:ins w:id="41" w:author="González, C." w:date="2015-03-18T17:21:00Z">
+        <w:r>
+          <w:rPr>
+            <w:rFonts w:ascii="Times" w:hAnsi="Times"/>
+          </w:rPr>
+          <w:t>N</w:t>
+        </w:r>
+      </w:ins>
+      <w:del w:id="42" w:author="González, C." w:date="2015-03-18T17:21:00Z">
+        <w:r>
+          <w:rPr>
+            <w:rFonts w:ascii="Times" w:hAnsi="Times"/>
+          </w:rPr>
+          <w:delText>n</w:delText>
+        </w:r>
+      </w:del>
+      <w:r>
+        <w:rPr>
+          <w:rFonts w:ascii="Times" w:hAnsi="Times"/>
+        </w:rPr>
+        <w:t>úmeros</w:t>
+      </w:r>
+      <w:r>
+        <w:rPr>
+          <w:rFonts w:ascii="Times" w:hAnsi="Times"/>
+        </w:rPr>
+        <w:t xml:space="preserve"> </w:t>
+      </w:r>
+      <w:ins w:id="43" w:author="González, C." w:date="2015-03-18T17:21:00Z">
+        <w:r>
+          <w:rPr>
+            <w:rFonts w:ascii="Times" w:hAnsi="Times"/>
+          </w:rPr>
+          <w:t>R</w:t>
+        </w:r>
+      </w:ins>
+      <w:del w:id="44" w:author="González, C." w:date="2015-03-18T17:21:00Z">
+        <w:r>
+          <w:rPr>
+            <w:rFonts w:ascii="Times" w:hAnsi="Times"/>
+          </w:rPr>
+          <w:delText>r</w:delText>
+        </w:r>
+      </w:del>
+      <w:r>
+        <w:rPr>
+          <w:rFonts w:ascii="Times" w:hAnsi="Times"/>
+        </w:rPr>
+        <w:t>eales</w:t>
+      </w:r>
+      <w:ins w:id="45" w:author="Chris" w:date="2015-03-18T12:21:00Z">
+        <w:r>
+          <w:rPr>
+            <w:rFonts w:ascii="Times" w:hAnsi="Times"/>
+          </w:rPr>
+          <w:t>,</w:t>
+        </w:r>
+      </w:ins>
+      <w:r>
+        <w:rPr>
+          <w:rFonts w:ascii="Times" w:hAnsi="Times"/>
+        </w:rPr>
+        <w:t xml:space="preserve"> y</w:t>
+      </w:r>
+      <w:ins w:id="46" w:author="Chris" w:date="2015-03-18T12:21:00Z">
+        <w:r>
+          <w:rPr>
+            <w:rFonts w:ascii="Times" w:hAnsi="Times"/>
+          </w:rPr>
+          <w:t xml:space="preserve"> de las</w:t>
+        </w:r>
+      </w:ins>
+      <w:del w:id="47" w:author="Chris" w:date="2015-03-18T12:21:00Z">
+        <w:r>
+          <w:rPr>
+            <w:rFonts w:ascii="Times" w:hAnsi="Times"/>
+          </w:rPr>
+          <w:delText xml:space="preserve"> de las relacio</w:delText>
+        </w:r>
+        <w:r>
+          <w:rPr>
+            <w:rFonts w:ascii="Times" w:hAnsi="Times"/>
+          </w:rPr>
+          <w:delText>nes y</w:delText>
+        </w:r>
+      </w:del>
+      <w:r>
+        <w:rPr>
+          <w:rFonts w:ascii="Times" w:hAnsi="Times"/>
+        </w:rPr>
+        <w:t xml:space="preserve"> operaciones entre ellos.</w:t>
       </w:r>
     </w:p>
     <w:p>
@@ -516,21 +1038,75 @@
         <w:rPr>
           <w:rFonts w:ascii="Times" w:hAnsi="Times"/>
         </w:rPr>
-        <w:t xml:space="preserve">A partir de concepto de </w:t>
-      </w:r>
-      <w:proofErr w:type="spellStart"/>
-      <w:r>
-        <w:rPr>
-          <w:rFonts w:ascii="Times" w:hAnsi="Times"/>
-        </w:rPr>
-        <w:t>numero</w:t>
-      </w:r>
-      <w:proofErr w:type="spellEnd"/>
-      <w:r>
-        <w:rPr>
-          <w:rFonts w:ascii="Times" w:hAnsi="Times"/>
-        </w:rPr>
-        <w:t xml:space="preserve"> real </w:t>
+        <w:t>A partir</w:t>
+      </w:r>
+      <w:bookmarkStart w:id="48" w:name="_GoBack"/>
+      <w:bookmarkEnd w:id="48"/>
+      <w:r>
+        <w:rPr>
+          <w:rFonts w:ascii="Times" w:hAnsi="Times"/>
+        </w:rPr>
+        <w:t xml:space="preserve"> de concepto de </w:t>
+      </w:r>
+      <w:ins w:id="49" w:author="González, C." w:date="2015-03-18T17:18:00Z">
+        <w:r>
+          <w:rPr>
+            <w:rFonts w:ascii="Times" w:hAnsi="Times"/>
+          </w:rPr>
+          <w:t>N</w:t>
+        </w:r>
+      </w:ins>
+      <w:del w:id="50" w:author="González, C." w:date="2015-03-18T17:18:00Z">
+        <w:r>
+          <w:rPr>
+            <w:rFonts w:ascii="Times" w:hAnsi="Times"/>
+          </w:rPr>
+          <w:delText>n</w:delText>
+        </w:r>
+      </w:del>
+      <w:ins w:id="51" w:author="Chris" w:date="2015-03-18T10:51:00Z">
+        <w:r>
+          <w:rPr>
+            <w:rFonts w:ascii="Times" w:hAnsi="Times"/>
+          </w:rPr>
+          <w:t>ú</w:t>
+        </w:r>
+      </w:ins>
+      <w:del w:id="52" w:author="Chris" w:date="2015-03-18T10:51:00Z">
+        <w:r>
+          <w:rPr>
+            <w:rFonts w:ascii="Times" w:hAnsi="Times"/>
+          </w:rPr>
+          <w:delText>u</w:delText>
+        </w:r>
+      </w:del>
+      <w:r>
+        <w:rPr>
+          <w:rFonts w:ascii="Times" w:hAnsi="Times"/>
+        </w:rPr>
+        <w:t xml:space="preserve">mero </w:t>
+      </w:r>
+      <w:ins w:id="53" w:author="González, C." w:date="2015-03-18T17:18:00Z">
+        <w:r>
+          <w:rPr>
+            <w:rFonts w:ascii="Times" w:hAnsi="Times"/>
+          </w:rPr>
+          <w:t>R</w:t>
+        </w:r>
+      </w:ins>
+      <w:del w:id="54" w:author="González, C." w:date="2015-03-18T17:18:00Z">
+        <w:r>
+          <w:rPr>
+            <w:rFonts w:ascii="Times" w:hAnsi="Times"/>
+          </w:rPr>
+          <w:delText>r</w:delText>
+        </w:r>
+      </w:del>
+      <w:r>
+        <w:rPr>
+          <w:rFonts w:ascii="Times" w:hAnsi="Times"/>
+        </w:rPr>
+        <w:t xml:space="preserve">eal </w:t>
       </w:r>
       <w:r>
         <w:rPr>
@@ -645,24 +1221,34 @@
           <w:rFonts w:ascii="Times" w:hAnsi="Times"/>
         </w:rPr>
       </w:pPr>
-      <w:r>
-        <w:rPr>
-          <w:rFonts w:ascii="Times" w:hAnsi="Times"/>
-        </w:rPr>
-        <w:t>D</w:t>
-      </w:r>
-      <w:r>
-        <w:rPr>
-          <w:rFonts w:ascii="Times" w:hAnsi="Times"/>
-        </w:rPr>
-        <w:t xml:space="preserve">ebido a que </w:t>
-      </w:r>
-      <w:r>
-        <w:rPr>
-          <w:rFonts w:ascii="Times" w:hAnsi="Times"/>
-        </w:rPr>
-        <w:t>se presenta</w:t>
-      </w:r>
+      <w:del w:id="55" w:author="Chris" w:date="2015-03-18T11:28:00Z">
+        <w:r>
+          <w:rPr>
+            <w:rFonts w:ascii="Times" w:hAnsi="Times"/>
+          </w:rPr>
+          <w:delText>D</w:delText>
+        </w:r>
+        <w:r>
+          <w:rPr>
+            <w:rFonts w:ascii="Times" w:hAnsi="Times"/>
+          </w:rPr>
+          <w:delText xml:space="preserve">ebido a que </w:delText>
+        </w:r>
+        <w:r>
+          <w:rPr>
+            <w:rFonts w:ascii="Times" w:hAnsi="Times"/>
+          </w:rPr>
+          <w:delText>se presenta</w:delText>
+        </w:r>
+      </w:del>
+      <w:ins w:id="56" w:author="Chris" w:date="2015-03-18T11:28:00Z">
+        <w:r>
+          <w:rPr>
+            <w:rFonts w:ascii="Times" w:hAnsi="Times"/>
+          </w:rPr>
+          <w:t>En</w:t>
+        </w:r>
+      </w:ins>
       <w:r>
         <w:rPr>
           <w:rFonts w:ascii="Times" w:hAnsi="Times"/>
@@ -673,13 +1259,93 @@
         <w:rPr>
           <w:rFonts w:ascii="Times" w:hAnsi="Times"/>
         </w:rPr>
-        <w:t xml:space="preserve"> construcción de números reales a partir de</w:t>
-      </w:r>
-      <w:r>
-        <w:rPr>
-          <w:rFonts w:ascii="Times" w:hAnsi="Times"/>
-        </w:rPr>
-        <w:t xml:space="preserve">l problema de la </w:t>
+        <w:t xml:space="preserve"> construcción de </w:t>
+      </w:r>
+      <w:ins w:id="57" w:author="González, C." w:date="2015-03-18T17:18:00Z">
+        <w:r>
+          <w:rPr>
+            <w:rFonts w:ascii="Times" w:hAnsi="Times"/>
+          </w:rPr>
+          <w:t>N</w:t>
+        </w:r>
+      </w:ins>
+      <w:del w:id="58" w:author="González, C." w:date="2015-03-18T17:18:00Z">
+        <w:r>
+          <w:rPr>
+            <w:rFonts w:ascii="Times" w:hAnsi="Times"/>
+          </w:rPr>
+          <w:delText>n</w:delText>
+        </w:r>
+      </w:del>
+      <w:r>
+        <w:rPr>
+          <w:rFonts w:ascii="Times" w:hAnsi="Times"/>
+        </w:rPr>
+        <w:t xml:space="preserve">úmeros </w:t>
+      </w:r>
+      <w:ins w:id="59" w:author="González, C." w:date="2015-03-18T17:18:00Z">
+        <w:r>
+          <w:rPr>
+            <w:rFonts w:ascii="Times" w:hAnsi="Times"/>
+          </w:rPr>
+          <w:t>R</w:t>
+        </w:r>
+      </w:ins>
+      <w:del w:id="60" w:author="González, C." w:date="2015-03-18T17:18:00Z">
+        <w:r>
+          <w:rPr>
+            <w:rFonts w:ascii="Times" w:hAnsi="Times"/>
+          </w:rPr>
+          <w:delText>r</w:delText>
+        </w:r>
+      </w:del>
+      <w:r>
+        <w:rPr>
+          <w:rFonts w:ascii="Times" w:hAnsi="Times"/>
+        </w:rPr>
+        <w:t>eales</w:t>
+      </w:r>
+      <w:ins w:id="61" w:author="Chris" w:date="2015-03-18T11:28:00Z">
+        <w:r>
+          <w:rPr>
+            <w:rFonts w:ascii="Times" w:hAnsi="Times"/>
+          </w:rPr>
+          <w:t xml:space="preserve"> se presentó</w:t>
+        </w:r>
+      </w:ins>
+      <w:r>
+        <w:rPr>
+          <w:rFonts w:ascii="Times" w:hAnsi="Times"/>
+        </w:rPr>
+        <w:t xml:space="preserve"> </w:t>
+      </w:r>
+      <w:del w:id="62" w:author="Chris" w:date="2015-03-18T11:29:00Z">
+        <w:r>
+          <w:rPr>
+            <w:rFonts w:ascii="Times" w:hAnsi="Times"/>
+          </w:rPr>
+          <w:delText>a partir de</w:delText>
+        </w:r>
+        <w:r>
+          <w:rPr>
+            <w:rFonts w:ascii="Times" w:hAnsi="Times"/>
+          </w:rPr>
+          <w:delText>l</w:delText>
+        </w:r>
+      </w:del>
+      <w:ins w:id="63" w:author="Chris" w:date="2015-03-18T11:29:00Z">
+        <w:r>
+          <w:rPr>
+            <w:rFonts w:ascii="Times" w:hAnsi="Times"/>
+          </w:rPr>
+          <w:t>el</w:t>
+        </w:r>
+      </w:ins>
+      <w:r>
+        <w:rPr>
+          <w:rFonts w:ascii="Times" w:hAnsi="Times"/>
+        </w:rPr>
+        <w:t xml:space="preserve"> problema de la </w:t>
       </w:r>
       <w:r>
         <w:rPr>
@@ -709,19 +1375,41 @@
         <w:rPr>
           <w:rFonts w:ascii="Times" w:hAnsi="Times"/>
         </w:rPr>
-        <w:t xml:space="preserve">ue llevo </w:t>
-      </w:r>
-      <w:r>
-        <w:rPr>
-          <w:rFonts w:ascii="Times" w:hAnsi="Times"/>
-        </w:rPr>
-        <w:t xml:space="preserve">necesidad </w:t>
-      </w:r>
-      <w:r>
-        <w:rPr>
-          <w:rFonts w:ascii="Times" w:hAnsi="Times"/>
-        </w:rPr>
-        <w:t xml:space="preserve">de los </w:t>
+        <w:t>ue llev</w:t>
+      </w:r>
+      <w:ins w:id="64" w:author="Chris" w:date="2015-03-18T11:29:00Z">
+        <w:r>
+          <w:rPr>
+            <w:rFonts w:ascii="Times" w:hAnsi="Times"/>
+          </w:rPr>
+          <w:t>ó a</w:t>
+        </w:r>
+      </w:ins>
+      <w:del w:id="65" w:author="Chris" w:date="2015-03-18T11:29:00Z">
+        <w:r>
+          <w:rPr>
+            <w:rFonts w:ascii="Times" w:hAnsi="Times"/>
+          </w:rPr>
+          <w:delText xml:space="preserve">o </w:delText>
+        </w:r>
+        <w:r>
+          <w:rPr>
+            <w:rFonts w:ascii="Times" w:hAnsi="Times"/>
+          </w:rPr>
+          <w:delText xml:space="preserve">necesidad </w:delText>
+        </w:r>
+        <w:r>
+          <w:rPr>
+            <w:rFonts w:ascii="Times" w:hAnsi="Times"/>
+          </w:rPr>
+          <w:delText>de los</w:delText>
+        </w:r>
+      </w:del>
+      <w:r>
+        <w:rPr>
+          <w:rFonts w:ascii="Times" w:hAnsi="Times"/>
+        </w:rPr>
+        <w:t xml:space="preserve"> </w:t>
       </w:r>
       <w:r>
         <w:rPr>
@@ -763,13 +1451,43 @@
         <w:rPr>
           <w:rFonts w:ascii="Times" w:hAnsi="Times"/>
         </w:rPr>
-        <w:t xml:space="preserve"> tanto a unificarlos en un conjunto</w:t>
-      </w:r>
-      <w:r>
-        <w:rPr>
-          <w:rFonts w:ascii="Times" w:hAnsi="Times"/>
-        </w:rPr>
-        <w:t xml:space="preserve">, </w:t>
+        <w:t xml:space="preserve"> tanto</w:t>
+      </w:r>
+      <w:ins w:id="66" w:author="Chris" w:date="2015-03-18T11:30:00Z">
+        <w:r>
+          <w:rPr>
+            <w:rFonts w:ascii="Times" w:hAnsi="Times"/>
+          </w:rPr>
+          <w:t>,</w:t>
+        </w:r>
+      </w:ins>
+      <w:r>
+        <w:rPr>
+          <w:rFonts w:ascii="Times" w:hAnsi="Times"/>
+        </w:rPr>
+        <w:t xml:space="preserve"> a unificarlos en un conjunto</w:t>
+      </w:r>
+      <w:ins w:id="67" w:author="Chris" w:date="2015-03-18T11:30:00Z">
+        <w:r>
+          <w:rPr>
+            <w:rFonts w:ascii="Times" w:hAnsi="Times"/>
+          </w:rPr>
+          <w:t>:</w:t>
+        </w:r>
+      </w:ins>
+      <w:del w:id="68" w:author="Chris" w:date="2015-03-18T11:30:00Z">
+        <w:r>
+          <w:rPr>
+            <w:rFonts w:ascii="Times" w:hAnsi="Times"/>
+          </w:rPr>
+          <w:delText>,</w:delText>
+        </w:r>
+      </w:del>
+      <w:r>
+        <w:rPr>
+          <w:rFonts w:ascii="Times" w:hAnsi="Times"/>
+        </w:rPr>
+        <w:t xml:space="preserve"> </w:t>
       </w:r>
       <w:r>
         <w:rPr>
@@ -783,14 +1501,64 @@
           <w:rFonts w:ascii="Times" w:hAnsi="Times"/>
           <w:b/>
         </w:rPr>
-        <w:t xml:space="preserve"> números</w:t>
-      </w:r>
+        <w:t xml:space="preserve"> </w:t>
+      </w:r>
+      <w:ins w:id="69" w:author="González, C." w:date="2015-03-18T17:19:00Z">
+        <w:r>
+          <w:rPr>
+            <w:rFonts w:ascii="Times" w:hAnsi="Times"/>
+            <w:b/>
+          </w:rPr>
+          <w:t>N</w:t>
+        </w:r>
+      </w:ins>
+      <w:del w:id="70" w:author="González, C." w:date="2015-03-18T17:19:00Z">
+        <w:r>
+          <w:rPr>
+            <w:rFonts w:ascii="Times" w:hAnsi="Times"/>
+            <w:b/>
+          </w:rPr>
+          <w:delText>n</w:delText>
+        </w:r>
+      </w:del>
       <w:r>
         <w:rPr>
           <w:rFonts w:ascii="Times" w:hAnsi="Times"/>
           <w:b/>
         </w:rPr>
-        <w:t xml:space="preserve"> reales</w:t>
+        <w:t>úmeros</w:t>
+      </w:r>
+      <w:r>
+        <w:rPr>
+          <w:rFonts w:ascii="Times" w:hAnsi="Times"/>
+          <w:b/>
+        </w:rPr>
+        <w:t xml:space="preserve"> </w:t>
+      </w:r>
+      <w:ins w:id="71" w:author="González, C." w:date="2015-03-18T17:19:00Z">
+        <w:r>
+          <w:rPr>
+            <w:rFonts w:ascii="Times" w:hAnsi="Times"/>
+            <w:b/>
+          </w:rPr>
+          <w:t>R</w:t>
+        </w:r>
+      </w:ins>
+      <w:del w:id="72" w:author="González, C." w:date="2015-03-18T17:19:00Z">
+        <w:r>
+          <w:rPr>
+            <w:rFonts w:ascii="Times" w:hAnsi="Times"/>
+            <w:b/>
+          </w:rPr>
+          <w:delText>r</w:delText>
+        </w:r>
+      </w:del>
+      <w:r>
+        <w:rPr>
+          <w:rFonts w:ascii="Times" w:hAnsi="Times"/>
+          <w:b/>
+        </w:rPr>
+        <w:t>eales</w:t>
       </w:r>
       <w:r>
         <w:rPr>
@@ -810,11 +1578,35 @@
         </w:rPr>
         <w:t>desde los racionales a los reales implican el estudio de sus propiedades y representaciones</w:t>
       </w:r>
-      <w:r>
-        <w:rPr>
-          <w:rFonts w:ascii="Times" w:hAnsi="Times"/>
-        </w:rPr>
-        <w:t xml:space="preserve">, y el análisis de estas hace parte fundamental de procesos y algoritmos ligados al manejo de variables y </w:t>
+      <w:ins w:id="73" w:author="Chris" w:date="2015-03-18T11:38:00Z">
+        <w:r>
+          <w:rPr>
+            <w:rFonts w:ascii="Times" w:hAnsi="Times"/>
+          </w:rPr>
+          <w:t>;</w:t>
+        </w:r>
+      </w:ins>
+      <w:del w:id="74" w:author="Chris" w:date="2015-03-18T11:30:00Z">
+        <w:r>
+          <w:rPr>
+            <w:rFonts w:ascii="Times" w:hAnsi="Times"/>
+          </w:rPr>
+          <w:delText>,</w:delText>
+        </w:r>
+      </w:del>
+      <w:del w:id="75" w:author="Chris" w:date="2015-03-18T11:39:00Z">
+        <w:r>
+          <w:rPr>
+            <w:rFonts w:ascii="Times" w:hAnsi="Times"/>
+          </w:rPr>
+          <w:delText xml:space="preserve"> y</w:delText>
+        </w:r>
+      </w:del>
+      <w:r>
+        <w:rPr>
+          <w:rFonts w:ascii="Times" w:hAnsi="Times"/>
+        </w:rPr>
+        <w:t xml:space="preserve"> el análisis de estas hace parte fundamental de procesos y algoritmos ligados al manejo de variables y </w:t>
       </w:r>
       <w:r>
         <w:rPr>
@@ -901,13 +1693,85 @@
         <w:rPr>
           <w:rFonts w:ascii="Times" w:hAnsi="Times"/>
         </w:rPr>
-        <w:t xml:space="preserve">y profundizar en el estudio e importancia de los números irracionales </w:t>
-      </w:r>
-      <w:r>
-        <w:rPr>
-          <w:rFonts w:ascii="Times" w:hAnsi="Times"/>
-        </w:rPr>
-        <w:t xml:space="preserve">así como observar la construcción de los números reales, </w:t>
+        <w:t>y profundizar en el estudio e importancia de los números irracionales</w:t>
+      </w:r>
+      <w:ins w:id="76" w:author="Chris" w:date="2015-03-18T11:41:00Z">
+        <w:r>
+          <w:rPr>
+            <w:rFonts w:ascii="Times" w:hAnsi="Times"/>
+          </w:rPr>
+          <w:t>;</w:t>
+        </w:r>
+      </w:ins>
+      <w:r>
+        <w:rPr>
+          <w:rFonts w:ascii="Times" w:hAnsi="Times"/>
+        </w:rPr>
+        <w:t xml:space="preserve"> </w:t>
+      </w:r>
+      <w:r>
+        <w:rPr>
+          <w:rFonts w:ascii="Times" w:hAnsi="Times"/>
+        </w:rPr>
+        <w:t xml:space="preserve">así como observar la construcción de los </w:t>
+      </w:r>
+      <w:ins w:id="77" w:author="González, C." w:date="2015-03-18T17:19:00Z">
+        <w:r>
+          <w:rPr>
+            <w:rFonts w:ascii="Times" w:hAnsi="Times"/>
+          </w:rPr>
+          <w:t>N</w:t>
+        </w:r>
+      </w:ins>
+      <w:del w:id="78" w:author="González, C." w:date="2015-03-18T17:19:00Z">
+        <w:r>
+          <w:rPr>
+            <w:rFonts w:ascii="Times" w:hAnsi="Times"/>
+          </w:rPr>
+          <w:delText>n</w:delText>
+        </w:r>
+      </w:del>
+      <w:r>
+        <w:rPr>
+          <w:rFonts w:ascii="Times" w:hAnsi="Times"/>
+        </w:rPr>
+        <w:t xml:space="preserve">úmeros </w:t>
+      </w:r>
+      <w:ins w:id="79" w:author="González, C." w:date="2015-03-18T17:19:00Z">
+        <w:r>
+          <w:rPr>
+            <w:rFonts w:ascii="Times" w:hAnsi="Times"/>
+          </w:rPr>
+          <w:t>R</w:t>
+        </w:r>
+      </w:ins>
+      <w:del w:id="80" w:author="González, C." w:date="2015-03-18T17:19:00Z">
+        <w:r>
+          <w:rPr>
+            <w:rFonts w:ascii="Times" w:hAnsi="Times"/>
+          </w:rPr>
+          <w:delText>r</w:delText>
+        </w:r>
+      </w:del>
+      <w:r>
+        <w:rPr>
+          <w:rFonts w:ascii="Times" w:hAnsi="Times"/>
+        </w:rPr>
+        <w:t>eales</w:t>
+      </w:r>
+      <w:del w:id="81" w:author="Chris" w:date="2015-03-18T11:41:00Z">
+        <w:r>
+          <w:rPr>
+            <w:rFonts w:ascii="Times" w:hAnsi="Times"/>
+          </w:rPr>
+          <w:delText>,</w:delText>
+        </w:r>
+      </w:del>
+      <w:r>
+        <w:rPr>
+          <w:rFonts w:ascii="Times" w:hAnsi="Times"/>
+        </w:rPr>
+        <w:t xml:space="preserve"> </w:t>
       </w:r>
       <w:r>
         <w:rPr>
@@ -921,11 +1785,27 @@
         </w:rPr>
         <w:t>t</w:t>
       </w:r>
-      <w:r>
-        <w:rPr>
-          <w:rFonts w:ascii="Times" w:hAnsi="Times"/>
-        </w:rPr>
-        <w:t>e al estudia</w:t>
+      <w:ins w:id="82" w:author="Chris" w:date="2015-03-18T11:41:00Z">
+        <w:r>
+          <w:rPr>
+            <w:rFonts w:ascii="Times" w:hAnsi="Times"/>
+          </w:rPr>
+          <w:t>irá</w:t>
+        </w:r>
+      </w:ins>
+      <w:del w:id="83" w:author="Chris" w:date="2015-03-18T11:41:00Z">
+        <w:r>
+          <w:rPr>
+            <w:rFonts w:ascii="Times" w:hAnsi="Times"/>
+          </w:rPr>
+          <w:delText>e</w:delText>
+        </w:r>
+      </w:del>
+      <w:r>
+        <w:rPr>
+          <w:rFonts w:ascii="Times" w:hAnsi="Times"/>
+        </w:rPr>
+        <w:t xml:space="preserve"> al estudia</w:t>
       </w:r>
       <w:r>
         <w:rPr>
@@ -955,38 +1835,128 @@
         <w:rPr>
           <w:rFonts w:ascii="Times" w:hAnsi="Times"/>
         </w:rPr>
-        <w:t xml:space="preserve">el problema </w:t>
-      </w:r>
+        <w:t>el problema</w:t>
+      </w:r>
+      <w:del w:id="84" w:author="Chris" w:date="2015-03-18T11:41:00Z">
+        <w:r>
+          <w:rPr>
+            <w:rFonts w:ascii="Times" w:hAnsi="Times"/>
+          </w:rPr>
+          <w:delText xml:space="preserve"> </w:delText>
+        </w:r>
+      </w:del>
       <w:r>
         <w:rPr>
           <w:rFonts w:ascii="Times" w:hAnsi="Times"/>
         </w:rPr>
         <w:t xml:space="preserve"> de la medición, </w:t>
       </w:r>
-      <w:r>
-        <w:rPr>
-          <w:rFonts w:ascii="Times" w:hAnsi="Times"/>
-        </w:rPr>
-        <w:t xml:space="preserve"> la construcción de diferentes modelos y conjun</w:t>
-      </w:r>
-      <w:r>
-        <w:rPr>
-          <w:rFonts w:ascii="Times" w:hAnsi="Times"/>
-        </w:rPr>
-        <w:t>tos de numeración y reconocer</w:t>
-      </w:r>
-      <w:r>
-        <w:rPr>
-          <w:rFonts w:ascii="Times" w:hAnsi="Times"/>
-        </w:rPr>
-        <w:t xml:space="preserve"> a los números reales como </w:t>
-      </w:r>
-      <w:r>
-        <w:rPr>
-          <w:rFonts w:ascii="Times" w:hAnsi="Times"/>
-        </w:rPr>
-        <w:t>un sistema figurativo mental, hechos</w:t>
-      </w:r>
+      <w:del w:id="85" w:author="Chris" w:date="2015-03-18T11:42:00Z">
+        <w:r>
+          <w:rPr>
+            <w:rFonts w:ascii="Times" w:hAnsi="Times"/>
+          </w:rPr>
+          <w:delText xml:space="preserve"> </w:delText>
+        </w:r>
+      </w:del>
+      <w:r>
+        <w:rPr>
+          <w:rFonts w:ascii="Times" w:hAnsi="Times"/>
+        </w:rPr>
+        <w:t>la construcción de diferentes modelos y conjun</w:t>
+      </w:r>
+      <w:r>
+        <w:rPr>
+          <w:rFonts w:ascii="Times" w:hAnsi="Times"/>
+        </w:rPr>
+        <w:t>tos de numeración</w:t>
+      </w:r>
+      <w:ins w:id="86" w:author="Chris" w:date="2015-03-18T11:42:00Z">
+        <w:r>
+          <w:rPr>
+            <w:rFonts w:ascii="Times" w:hAnsi="Times"/>
+          </w:rPr>
+          <w:t>. Además de</w:t>
+        </w:r>
+      </w:ins>
+      <w:del w:id="87" w:author="Chris" w:date="2015-03-18T11:42:00Z">
+        <w:r>
+          <w:rPr>
+            <w:rFonts w:ascii="Times" w:hAnsi="Times"/>
+          </w:rPr>
+          <w:delText xml:space="preserve"> y</w:delText>
+        </w:r>
+      </w:del>
+      <w:r>
+        <w:rPr>
+          <w:rFonts w:ascii="Times" w:hAnsi="Times"/>
+        </w:rPr>
+        <w:t xml:space="preserve"> reconocer</w:t>
+      </w:r>
+      <w:r>
+        <w:rPr>
+          <w:rFonts w:ascii="Times" w:hAnsi="Times"/>
+        </w:rPr>
+        <w:t xml:space="preserve"> a los </w:t>
+      </w:r>
+      <w:ins w:id="88" w:author="González, C." w:date="2015-03-18T17:19:00Z">
+        <w:r>
+          <w:rPr>
+            <w:rFonts w:ascii="Times" w:hAnsi="Times"/>
+          </w:rPr>
+          <w:t>N</w:t>
+        </w:r>
+      </w:ins>
+      <w:del w:id="89" w:author="González, C." w:date="2015-03-18T17:19:00Z">
+        <w:r>
+          <w:rPr>
+            <w:rFonts w:ascii="Times" w:hAnsi="Times"/>
+          </w:rPr>
+          <w:delText>n</w:delText>
+        </w:r>
+      </w:del>
+      <w:r>
+        <w:rPr>
+          <w:rFonts w:ascii="Times" w:hAnsi="Times"/>
+        </w:rPr>
+        <w:t xml:space="preserve">úmeros </w:t>
+      </w:r>
+      <w:ins w:id="90" w:author="González, C." w:date="2015-03-18T17:19:00Z">
+        <w:r>
+          <w:rPr>
+            <w:rFonts w:ascii="Times" w:hAnsi="Times"/>
+          </w:rPr>
+          <w:t>R</w:t>
+        </w:r>
+      </w:ins>
+      <w:del w:id="91" w:author="González, C." w:date="2015-03-18T17:19:00Z">
+        <w:r>
+          <w:rPr>
+            <w:rFonts w:ascii="Times" w:hAnsi="Times"/>
+          </w:rPr>
+          <w:delText>r</w:delText>
+        </w:r>
+      </w:del>
+      <w:r>
+        <w:rPr>
+          <w:rFonts w:ascii="Times" w:hAnsi="Times"/>
+        </w:rPr>
+        <w:t xml:space="preserve">eales como </w:t>
+      </w:r>
+      <w:r>
+        <w:rPr>
+          <w:rFonts w:ascii="Times" w:hAnsi="Times"/>
+        </w:rPr>
+        <w:t>un sistema figurativo mental, hecho</w:t>
+      </w:r>
+      <w:del w:id="92" w:author="Chris" w:date="2015-03-18T12:35:00Z">
+        <w:r>
+          <w:rPr>
+            <w:rFonts w:ascii="Times" w:hAnsi="Times"/>
+          </w:rPr>
+          <w:delText>s</w:delText>
+        </w:r>
+      </w:del>
       <w:r>
         <w:rPr>
           <w:rFonts w:ascii="Times" w:hAnsi="Times"/>
@@ -999,12 +1969,14 @@
         </w:rPr>
         <w:t>fortalece</w:t>
       </w:r>
-      <w:r>
-        <w:rPr>
-          <w:rFonts w:ascii="Times" w:hAnsi="Times"/>
-        </w:rPr>
-        <w:t>n</w:t>
-      </w:r>
+      <w:del w:id="93" w:author="Chris" w:date="2015-03-18T12:35:00Z">
+        <w:r>
+          <w:rPr>
+            <w:rFonts w:ascii="Times" w:hAnsi="Times"/>
+          </w:rPr>
+          <w:delText>n</w:delText>
+        </w:r>
+      </w:del>
       <w:r>
         <w:rPr>
           <w:rFonts w:ascii="Times" w:hAnsi="Times"/>
@@ -1052,11 +2024,33 @@
         </w:rPr>
         <w:t>que</w:t>
       </w:r>
-      <w:r>
-        <w:rPr>
-          <w:rFonts w:ascii="Times" w:hAnsi="Times"/>
-        </w:rPr>
-        <w:t xml:space="preserve"> proponen, </w:t>
+      <w:ins w:id="94" w:author="Chris" w:date="2015-03-18T11:43:00Z">
+        <w:r>
+          <w:rPr>
+            <w:rFonts w:ascii="Times" w:hAnsi="Times"/>
+          </w:rPr>
+          <w:t xml:space="preserve"> se</w:t>
+        </w:r>
+      </w:ins>
+      <w:r>
+        <w:rPr>
+          <w:rFonts w:ascii="Times" w:hAnsi="Times"/>
+        </w:rPr>
+        <w:t xml:space="preserve"> proponen</w:t>
+      </w:r>
+      <w:del w:id="95" w:author="Chris" w:date="2015-03-18T11:43:00Z">
+        <w:r>
+          <w:rPr>
+            <w:rFonts w:ascii="Times" w:hAnsi="Times"/>
+          </w:rPr>
+          <w:delText>,</w:delText>
+        </w:r>
+      </w:del>
+      <w:r>
+        <w:rPr>
+          <w:rFonts w:ascii="Times" w:hAnsi="Times"/>
+        </w:rPr>
+        <w:t xml:space="preserve"> </w:t>
       </w:r>
       <w:r>
         <w:rPr>
@@ -1074,7 +2068,64 @@
         <w:rPr>
           <w:rFonts w:ascii="Times" w:hAnsi="Times"/>
         </w:rPr>
-        <w:t xml:space="preserve">desde una interpretación de los significados de propiedades o conceptos.  (Por ejemplo cuando </w:t>
+        <w:t xml:space="preserve">desde </w:t>
+      </w:r>
+      <w:ins w:id="96" w:author="Chris" w:date="2015-03-18T12:35:00Z">
+        <w:r>
+          <w:rPr>
+            <w:rFonts w:ascii="Times" w:hAnsi="Times"/>
+          </w:rPr>
+          <w:t>la</w:t>
+        </w:r>
+      </w:ins>
+      <w:del w:id="97" w:author="Chris" w:date="2015-03-18T12:35:00Z">
+        <w:r>
+          <w:rPr>
+            <w:rFonts w:ascii="Times" w:hAnsi="Times"/>
+          </w:rPr>
+          <w:delText>una</w:delText>
+        </w:r>
+      </w:del>
+      <w:r>
+        <w:rPr>
+          <w:rFonts w:ascii="Times" w:hAnsi="Times"/>
+        </w:rPr>
+        <w:t xml:space="preserve"> interpretación de los significados de propiedades o conceptos. </w:t>
+      </w:r>
+      <w:del w:id="98" w:author="Chris" w:date="2015-03-18T11:43:00Z">
+        <w:r>
+          <w:rPr>
+            <w:rFonts w:ascii="Times" w:hAnsi="Times"/>
+          </w:rPr>
+          <w:delText xml:space="preserve"> (</w:delText>
+        </w:r>
+      </w:del>
+      <w:r>
+        <w:rPr>
+          <w:rFonts w:ascii="Times" w:hAnsi="Times"/>
+        </w:rPr>
+        <w:t>Por ejemplo</w:t>
+      </w:r>
+      <w:ins w:id="99" w:author="Chris" w:date="2015-03-18T11:44:00Z">
+        <w:r>
+          <w:rPr>
+            <w:rFonts w:ascii="Times" w:hAnsi="Times"/>
+          </w:rPr>
+          <w:t>,</w:t>
+        </w:r>
+      </w:ins>
+      <w:r>
+        <w:rPr>
+          <w:rFonts w:ascii="Times" w:hAnsi="Times"/>
+        </w:rPr>
+        <w:t xml:space="preserve"> </w:t>
+      </w:r>
+      <w:r>
+        <w:rPr>
+          <w:rFonts w:ascii="Times" w:hAnsi="Times"/>
+        </w:rPr>
+        <w:lastRenderedPageBreak/>
+        <w:t xml:space="preserve">cuando </w:t>
       </w:r>
       <w:r>
         <w:rPr>
@@ -1086,53 +2137,164 @@
         <w:rPr>
           <w:rFonts w:ascii="Times" w:hAnsi="Times"/>
         </w:rPr>
-        <w:t xml:space="preserve">l se propone resolver inecuaciones con valor absoluto en la que aparecen </w:t>
-      </w:r>
-      <w:r>
-        <w:rPr>
-          <w:rFonts w:ascii="Times" w:hAnsi="Times"/>
-        </w:rPr>
-        <w:lastRenderedPageBreak/>
-        <w:t>polinomios cúbicos, en esta actividad el estudiante debe interpretar el conjunto solución y sus intersecciones con otros de lo</w:t>
-      </w:r>
-      <w:r>
-        <w:rPr>
-          <w:rFonts w:ascii="Times" w:hAnsi="Times"/>
-        </w:rPr>
-        <w:t xml:space="preserve">s conjuntos soluciones sin realizar procedimientos </w:t>
-      </w:r>
-      <w:proofErr w:type="spellStart"/>
-      <w:r>
-        <w:rPr>
-          <w:rFonts w:ascii="Times" w:hAnsi="Times"/>
-        </w:rPr>
-        <w:t>algébr</w:t>
-      </w:r>
-      <w:r>
-        <w:rPr>
-          <w:rFonts w:ascii="Times" w:hAnsi="Times"/>
-        </w:rPr>
-        <w:t>a</w:t>
-      </w:r>
-      <w:r>
-        <w:rPr>
-          <w:rFonts w:ascii="Times" w:hAnsi="Times"/>
-        </w:rPr>
-        <w:t>icos</w:t>
-      </w:r>
-      <w:proofErr w:type="spellEnd"/>
-      <w:r>
-        <w:rPr>
-          <w:rFonts w:ascii="Times" w:hAnsi="Times"/>
-        </w:rPr>
-        <w:t xml:space="preserve">); promoviendo </w:t>
-      </w:r>
-      <w:r>
-        <w:rPr>
-          <w:rFonts w:ascii="Times" w:hAnsi="Times"/>
-        </w:rPr>
-        <w:t xml:space="preserve"> </w:t>
-      </w:r>
+        <w:t xml:space="preserve">l se </w:t>
+      </w:r>
+      <w:del w:id="100" w:author="Chris" w:date="2015-03-18T11:44:00Z">
+        <w:r>
+          <w:rPr>
+            <w:rFonts w:ascii="Times" w:hAnsi="Times"/>
+          </w:rPr>
+          <w:delText>propone</w:delText>
+        </w:r>
+      </w:del>
+      <w:ins w:id="101" w:author="Chris" w:date="2015-03-18T11:44:00Z">
+        <w:r>
+          <w:rPr>
+            <w:rFonts w:ascii="Times" w:hAnsi="Times"/>
+          </w:rPr>
+          <w:t>plantea</w:t>
+        </w:r>
+      </w:ins>
+      <w:r>
+        <w:rPr>
+          <w:rFonts w:ascii="Times" w:hAnsi="Times"/>
+        </w:rPr>
+        <w:t xml:space="preserve"> resolver inecuaciones con valor absoluto en la que aparecen </w:t>
+      </w:r>
+      <w:del w:id="102" w:author="Chris" w:date="2015-03-18T11:44:00Z">
+        <w:r>
+          <w:rPr>
+            <w:rFonts w:ascii="Times" w:hAnsi="Times"/>
+          </w:rPr>
+          <w:delText>polinomios</w:delText>
+        </w:r>
+      </w:del>
+      <w:ins w:id="103" w:author="Chris" w:date="2015-03-18T11:44:00Z">
+        <w:r>
+          <w:rPr>
+            <w:rFonts w:ascii="Times" w:hAnsi="Times"/>
+          </w:rPr>
+          <w:t>polinomios</w:t>
+        </w:r>
+      </w:ins>
+      <w:r>
+        <w:rPr>
+          <w:rFonts w:ascii="Times" w:hAnsi="Times"/>
+        </w:rPr>
+        <w:t xml:space="preserve"> cúbicos, </w:t>
+      </w:r>
+      <w:del w:id="104" w:author="Chris" w:date="2015-03-18T11:44:00Z">
+        <w:r>
+          <w:rPr>
+            <w:rFonts w:ascii="Times" w:hAnsi="Times"/>
+          </w:rPr>
+          <w:delText xml:space="preserve">en esta actividad </w:delText>
+        </w:r>
+      </w:del>
+      <w:r>
+        <w:rPr>
+          <w:rFonts w:ascii="Times" w:hAnsi="Times"/>
+        </w:rPr>
+        <w:t>el estudiante debe interpretar el conjunto solución y sus intersecciones con otros</w:t>
+      </w:r>
+      <w:del w:id="105" w:author="Chris" w:date="2015-03-18T12:35:00Z">
+        <w:r>
+          <w:rPr>
+            <w:rFonts w:ascii="Times" w:hAnsi="Times"/>
+          </w:rPr>
+          <w:delText xml:space="preserve"> de lo</w:delText>
+        </w:r>
+        <w:r>
+          <w:rPr>
+            <w:rFonts w:ascii="Times" w:hAnsi="Times"/>
+          </w:rPr>
+          <w:delText>s</w:delText>
+        </w:r>
+      </w:del>
+      <w:r>
+        <w:rPr>
+          <w:rFonts w:ascii="Times" w:hAnsi="Times"/>
+        </w:rPr>
+        <w:t xml:space="preserve"> conjuntos soluciones</w:t>
+      </w:r>
+      <w:ins w:id="106" w:author="Chris" w:date="2015-03-18T11:44:00Z">
+        <w:r>
+          <w:rPr>
+            <w:rFonts w:ascii="Times" w:hAnsi="Times"/>
+          </w:rPr>
+          <w:t>,</w:t>
+        </w:r>
+      </w:ins>
+      <w:r>
+        <w:rPr>
+          <w:rFonts w:ascii="Times" w:hAnsi="Times"/>
+        </w:rPr>
+        <w:t xml:space="preserve"> sin realizar procedimientos </w:t>
+      </w:r>
+      <w:del w:id="107" w:author="Chris" w:date="2015-03-18T11:44:00Z">
+        <w:r>
+          <w:rPr>
+            <w:rFonts w:ascii="Times" w:hAnsi="Times"/>
+          </w:rPr>
+          <w:delText>algébr</w:delText>
+        </w:r>
+        <w:r>
+          <w:rPr>
+            <w:rFonts w:ascii="Times" w:hAnsi="Times"/>
+          </w:rPr>
+          <w:delText>a</w:delText>
+        </w:r>
+        <w:r>
+          <w:rPr>
+            <w:rFonts w:ascii="Times" w:hAnsi="Times"/>
+          </w:rPr>
+          <w:delText>icos</w:delText>
+        </w:r>
+      </w:del>
+      <w:ins w:id="108" w:author="Chris" w:date="2015-03-18T11:44:00Z">
+        <w:r>
+          <w:rPr>
+            <w:rFonts w:ascii="Times" w:hAnsi="Times"/>
+          </w:rPr>
+          <w:t>algebraicos</w:t>
+        </w:r>
+      </w:ins>
+      <w:del w:id="109" w:author="Chris" w:date="2015-03-18T11:44:00Z">
+        <w:r>
+          <w:rPr>
+            <w:rFonts w:ascii="Times" w:hAnsi="Times"/>
+          </w:rPr>
+          <w:delText>)</w:delText>
+        </w:r>
+      </w:del>
+      <w:r>
+        <w:rPr>
+          <w:rFonts w:ascii="Times" w:hAnsi="Times"/>
+        </w:rPr>
+        <w:t>; promoviendo</w:t>
+      </w:r>
+      <w:ins w:id="110" w:author="Chris" w:date="2015-03-18T11:45:00Z">
+        <w:r>
+          <w:rPr>
+            <w:rFonts w:ascii="Times" w:hAnsi="Times"/>
+          </w:rPr>
+          <w:t xml:space="preserve"> de esta forma </w:t>
+        </w:r>
+      </w:ins>
+      <w:del w:id="111" w:author="Chris" w:date="2015-03-18T11:45:00Z">
+        <w:r>
+          <w:rPr>
+            <w:rFonts w:ascii="Times" w:hAnsi="Times"/>
+          </w:rPr>
+          <w:delText xml:space="preserve"> </w:delText>
+        </w:r>
+        <w:r>
+          <w:rPr>
+            <w:rFonts w:ascii="Times" w:hAnsi="Times"/>
+          </w:rPr>
+          <w:delText xml:space="preserve"> </w:delText>
+        </w:r>
+      </w:del>
       <w:r>
         <w:rPr>
           <w:rFonts w:ascii="Times" w:hAnsi="Times"/>
@@ -1191,6 +2353,7 @@
       <w:pPr>
         <w:jc w:val="both"/>
         <w:rPr>
+          <w:del w:id="112" w:author="Chris" w:date="2015-03-18T10:51:00Z"/>
           <w:rFonts w:ascii="Times" w:hAnsi="Times"/>
         </w:rPr>
       </w:pPr>
@@ -1212,11 +2375,43 @@
           <w:lang w:val="es-ES"/>
         </w:rPr>
       </w:pPr>
-      <w:r>
-        <w:rPr>
-          <w:rFonts w:ascii="Times" w:hAnsi="Times"/>
-        </w:rPr>
-        <w:t xml:space="preserve">También se proponen algunas actividades de ejercitación como los son la solución de ecuaciones e inecuaciones con valor absoluto y de operaciones entre intervalos que </w:t>
+      <w:del w:id="113" w:author="Chris" w:date="2015-03-18T10:51:00Z">
+        <w:r>
+          <w:rPr>
+            <w:rFonts w:ascii="Times" w:hAnsi="Times"/>
+          </w:rPr>
+          <w:delText xml:space="preserve">También </w:delText>
+        </w:r>
+      </w:del>
+      <w:ins w:id="114" w:author="Chris" w:date="2015-03-18T10:51:00Z">
+        <w:r>
+          <w:rPr>
+            <w:rFonts w:ascii="Times" w:hAnsi="Times"/>
+          </w:rPr>
+          <w:t>Asimismo</w:t>
+        </w:r>
+      </w:ins>
+      <w:ins w:id="115" w:author="Chris" w:date="2015-03-18T12:36:00Z">
+        <w:r>
+          <w:rPr>
+            <w:rFonts w:ascii="Times" w:hAnsi="Times"/>
+          </w:rPr>
+          <w:t>,</w:t>
+        </w:r>
+      </w:ins>
+      <w:ins w:id="116" w:author="Chris" w:date="2015-03-18T10:51:00Z">
+        <w:r>
+          <w:rPr>
+            <w:rFonts w:ascii="Times" w:hAnsi="Times"/>
+          </w:rPr>
+          <w:t xml:space="preserve"> </w:t>
+        </w:r>
+      </w:ins>
+      <w:r>
+        <w:rPr>
+          <w:rFonts w:ascii="Times" w:hAnsi="Times"/>
+        </w:rPr>
+        <w:t xml:space="preserve">se proponen algunas actividades de ejercitación como los son la solución de ecuaciones e inecuaciones con valor absoluto y de operaciones entre intervalos que </w:t>
       </w:r>
       <w:r>
         <w:rPr>
@@ -1280,6 +2475,7 @@
       <w:pPr>
         <w:jc w:val="both"/>
         <w:rPr>
+          <w:del w:id="117" w:author="Chris" w:date="2015-03-18T10:51:00Z"/>
           <w:rFonts w:ascii="Times" w:hAnsi="Times"/>
         </w:rPr>
       </w:pPr>
@@ -1304,7 +2500,153 @@
         <w:rPr>
           <w:rFonts w:ascii="Times" w:hAnsi="Times"/>
         </w:rPr>
-        <w:t>Por último en algunas actividades el estudiante debe realizar correcciones de escritos, o completarlos a partir de las propiedades de las operaciones y orden de los números reales fortaleciendo la argumentación y comunicación de ideas, también se espera qu</w:t>
+        <w:t>Por último</w:t>
+      </w:r>
+      <w:ins w:id="118" w:author="Chris" w:date="2015-03-18T10:51:00Z">
+        <w:r>
+          <w:rPr>
+            <w:rFonts w:ascii="Times" w:hAnsi="Times"/>
+          </w:rPr>
+          <w:t>,</w:t>
+        </w:r>
+      </w:ins>
+      <w:r>
+        <w:rPr>
+          <w:rFonts w:ascii="Times" w:hAnsi="Times"/>
+        </w:rPr>
+        <w:t xml:space="preserve"> en algunas actividades el estudiante debe realizar correcciones de escritos</w:t>
+      </w:r>
+      <w:del w:id="119" w:author="Chris" w:date="2015-03-18T11:46:00Z">
+        <w:r>
+          <w:rPr>
+            <w:rFonts w:ascii="Times" w:hAnsi="Times"/>
+          </w:rPr>
+          <w:delText>,</w:delText>
+        </w:r>
+      </w:del>
+      <w:r>
+        <w:rPr>
+          <w:rFonts w:ascii="Times" w:hAnsi="Times"/>
+        </w:rPr>
+        <w:t xml:space="preserve"> o completar</w:t>
+      </w:r>
+      <w:ins w:id="120" w:author="Chris" w:date="2015-03-18T11:46:00Z">
+        <w:r>
+          <w:rPr>
+            <w:rFonts w:ascii="Times" w:hAnsi="Times"/>
+          </w:rPr>
+          <w:t xml:space="preserve"> </w:t>
+        </w:r>
+      </w:ins>
+      <w:del w:id="121" w:author="Chris" w:date="2015-03-18T11:46:00Z">
+        <w:r>
+          <w:rPr>
+            <w:rFonts w:ascii="Times" w:hAnsi="Times"/>
+          </w:rPr>
+          <w:delText xml:space="preserve">los </w:delText>
+        </w:r>
+      </w:del>
+      <w:r>
+        <w:rPr>
+          <w:rFonts w:ascii="Times" w:hAnsi="Times"/>
+        </w:rPr>
+        <w:t xml:space="preserve">a partir de las propiedades de las operaciones y orden de los </w:t>
+      </w:r>
+      <w:ins w:id="122" w:author="González, C." w:date="2015-03-18T17:19:00Z">
+        <w:r>
+          <w:rPr>
+            <w:rFonts w:ascii="Times" w:hAnsi="Times"/>
+          </w:rPr>
+          <w:t>N</w:t>
+        </w:r>
+      </w:ins>
+      <w:del w:id="123" w:author="González, C." w:date="2015-03-18T17:19:00Z">
+        <w:r>
+          <w:rPr>
+            <w:rFonts w:ascii="Times" w:hAnsi="Times"/>
+          </w:rPr>
+          <w:delText>n</w:delText>
+        </w:r>
+      </w:del>
+      <w:r>
+        <w:rPr>
+          <w:rFonts w:ascii="Times" w:hAnsi="Times"/>
+        </w:rPr>
+        <w:t xml:space="preserve">úmeros </w:t>
+      </w:r>
+      <w:ins w:id="124" w:author="González, C." w:date="2015-03-18T17:19:00Z">
+        <w:r>
+          <w:rPr>
+            <w:rFonts w:ascii="Times" w:hAnsi="Times"/>
+          </w:rPr>
+          <w:t>R</w:t>
+        </w:r>
+      </w:ins>
+      <w:del w:id="125" w:author="González, C." w:date="2015-03-18T17:19:00Z">
+        <w:r>
+          <w:rPr>
+            <w:rFonts w:ascii="Times" w:hAnsi="Times"/>
+          </w:rPr>
+          <w:delText>r</w:delText>
+        </w:r>
+      </w:del>
+      <w:r>
+        <w:rPr>
+          <w:rFonts w:ascii="Times" w:hAnsi="Times"/>
+        </w:rPr>
+        <w:t>eales</w:t>
+      </w:r>
+      <w:ins w:id="126" w:author="Chris" w:date="2015-03-18T11:46:00Z">
+        <w:r>
+          <w:rPr>
+            <w:rFonts w:ascii="Times" w:hAnsi="Times"/>
+          </w:rPr>
+          <w:t>,</w:t>
+        </w:r>
+      </w:ins>
+      <w:r>
+        <w:rPr>
+          <w:rFonts w:ascii="Times" w:hAnsi="Times"/>
+        </w:rPr>
+        <w:t xml:space="preserve"> fortaleciendo la argumentación y comunicación de ideas</w:t>
+      </w:r>
+      <w:del w:id="127" w:author="Chris" w:date="2015-03-18T11:46:00Z">
+        <w:r>
+          <w:rPr>
+            <w:rFonts w:ascii="Times" w:hAnsi="Times"/>
+          </w:rPr>
+          <w:delText>,</w:delText>
+        </w:r>
+      </w:del>
+      <w:ins w:id="128" w:author="Chris" w:date="2015-03-18T11:46:00Z">
+        <w:r>
+          <w:rPr>
+            <w:rFonts w:ascii="Times" w:hAnsi="Times"/>
+          </w:rPr>
+          <w:t>;</w:t>
+        </w:r>
+      </w:ins>
+      <w:del w:id="129" w:author="Chris" w:date="2015-03-18T11:47:00Z">
+        <w:r>
+          <w:rPr>
+            <w:rFonts w:ascii="Times" w:hAnsi="Times"/>
+          </w:rPr>
+          <w:delText xml:space="preserve"> también </w:delText>
+        </w:r>
+      </w:del>
+      <w:ins w:id="130" w:author="Chris" w:date="2015-03-18T11:47:00Z">
+        <w:r>
+          <w:rPr>
+            <w:rFonts w:ascii="Times" w:hAnsi="Times"/>
+          </w:rPr>
+          <w:t xml:space="preserve"> de igual forma, </w:t>
+        </w:r>
+      </w:ins>
+      <w:r>
+        <w:rPr>
+          <w:rFonts w:ascii="Times" w:hAnsi="Times"/>
+        </w:rPr>
+        <w:t>se espera qu</w:t>
       </w:r>
       <w:r>
         <w:rPr>
@@ -1322,32 +2664,188 @@
         <w:rPr>
           <w:rFonts w:ascii="Times" w:hAnsi="Times"/>
         </w:rPr>
-        <w:t>reconozca e interprete diferentes representaciones de número real lo que desarrollar</w:t>
-      </w:r>
-      <w:r>
-        <w:rPr>
-          <w:rFonts w:ascii="Times" w:hAnsi="Times"/>
-        </w:rPr>
-        <w:t>á</w:t>
-      </w:r>
+        <w:t xml:space="preserve">reconozca e interprete diferentes representaciones de </w:t>
+      </w:r>
+      <w:ins w:id="131" w:author="González, C." w:date="2015-03-18T17:19:00Z">
+        <w:r>
+          <w:rPr>
+            <w:rFonts w:ascii="Times" w:hAnsi="Times"/>
+          </w:rPr>
+          <w:t>N</w:t>
+        </w:r>
+      </w:ins>
+      <w:del w:id="132" w:author="González, C." w:date="2015-03-18T17:19:00Z">
+        <w:r>
+          <w:rPr>
+            <w:rFonts w:ascii="Times" w:hAnsi="Times"/>
+          </w:rPr>
+          <w:delText>n</w:delText>
+        </w:r>
+      </w:del>
+      <w:r>
+        <w:rPr>
+          <w:rFonts w:ascii="Times" w:hAnsi="Times"/>
+        </w:rPr>
+        <w:t xml:space="preserve">úmero </w:t>
+      </w:r>
+      <w:ins w:id="133" w:author="González, C." w:date="2015-03-18T17:19:00Z">
+        <w:r>
+          <w:rPr>
+            <w:rFonts w:ascii="Times" w:hAnsi="Times"/>
+          </w:rPr>
+          <w:t>R</w:t>
+        </w:r>
+      </w:ins>
+      <w:del w:id="134" w:author="González, C." w:date="2015-03-18T17:19:00Z">
+        <w:r>
+          <w:rPr>
+            <w:rFonts w:ascii="Times" w:hAnsi="Times"/>
+          </w:rPr>
+          <w:delText>r</w:delText>
+        </w:r>
+      </w:del>
+      <w:r>
+        <w:rPr>
+          <w:rFonts w:ascii="Times" w:hAnsi="Times"/>
+        </w:rPr>
+        <w:t>eal lo que desarrolla</w:t>
+      </w:r>
+      <w:del w:id="135" w:author="Chris" w:date="2015-03-18T12:38:00Z">
+        <w:r>
+          <w:rPr>
+            <w:rFonts w:ascii="Times" w:hAnsi="Times"/>
+          </w:rPr>
+          <w:delText>r</w:delText>
+        </w:r>
+        <w:r>
+          <w:rPr>
+            <w:rFonts w:ascii="Times" w:hAnsi="Times"/>
+          </w:rPr>
+          <w:delText>á</w:delText>
+        </w:r>
+      </w:del>
       <w:r>
         <w:rPr>
           <w:rFonts w:ascii="Times" w:hAnsi="Times"/>
         </w:rPr>
         <w:t xml:space="preserve"> </w:t>
       </w:r>
-      <w:r>
-        <w:rPr>
-          <w:rFonts w:ascii="Times" w:hAnsi="Times"/>
-        </w:rPr>
-        <w:t>aú</w:t>
-      </w:r>
-      <w:r>
-        <w:rPr>
-          <w:rFonts w:ascii="Times" w:hAnsi="Times"/>
-        </w:rPr>
-        <w:t xml:space="preserve">n más su comprensión del lenguaje de las matemáticas, todo esto fortalece la competencia de </w:t>
-      </w:r>
+      <w:del w:id="136" w:author="Chris" w:date="2015-03-18T12:38:00Z">
+        <w:r>
+          <w:rPr>
+            <w:rFonts w:ascii="Times" w:hAnsi="Times"/>
+          </w:rPr>
+          <w:delText>aú</w:delText>
+        </w:r>
+        <w:r>
+          <w:rPr>
+            <w:rFonts w:ascii="Times" w:hAnsi="Times"/>
+          </w:rPr>
+          <w:delText xml:space="preserve">n más </w:delText>
+        </w:r>
+      </w:del>
+      <w:r>
+        <w:rPr>
+          <w:rFonts w:ascii="Times" w:hAnsi="Times"/>
+        </w:rPr>
+        <w:t>su comprensión del lenguaje</w:t>
+      </w:r>
+      <w:del w:id="137" w:author="Chris" w:date="2015-03-18T11:47:00Z">
+        <w:r>
+          <w:rPr>
+            <w:rFonts w:ascii="Times" w:hAnsi="Times"/>
+          </w:rPr>
+          <w:delText xml:space="preserve"> de las</w:delText>
+        </w:r>
+      </w:del>
+      <w:r>
+        <w:rPr>
+          <w:rFonts w:ascii="Times" w:hAnsi="Times"/>
+        </w:rPr>
+        <w:t xml:space="preserve"> matemáti</w:t>
+      </w:r>
+      <w:ins w:id="138" w:author="Chris" w:date="2015-03-18T11:47:00Z">
+        <w:r>
+          <w:rPr>
+            <w:rFonts w:ascii="Times" w:hAnsi="Times"/>
+          </w:rPr>
+          <w:t>co</w:t>
+        </w:r>
+      </w:ins>
+      <w:del w:id="139" w:author="Chris" w:date="2015-03-18T11:47:00Z">
+        <w:r>
+          <w:rPr>
+            <w:rFonts w:ascii="Times" w:hAnsi="Times"/>
+          </w:rPr>
+          <w:delText>cas</w:delText>
+        </w:r>
+      </w:del>
+      <w:ins w:id="140" w:author="Chris" w:date="2015-03-18T11:48:00Z">
+        <w:r>
+          <w:rPr>
+            <w:rFonts w:ascii="Times" w:hAnsi="Times"/>
+          </w:rPr>
+          <w:t xml:space="preserve"> y así</w:t>
+        </w:r>
+      </w:ins>
+      <w:del w:id="141" w:author="Chris" w:date="2015-03-18T11:48:00Z">
+        <w:r>
+          <w:rPr>
+            <w:rFonts w:ascii="Times" w:hAnsi="Times"/>
+          </w:rPr>
+          <w:delText>, todo esto</w:delText>
+        </w:r>
+      </w:del>
+      <w:r>
+        <w:rPr>
+          <w:rFonts w:ascii="Times" w:hAnsi="Times"/>
+        </w:rPr>
+        <w:t xml:space="preserve"> </w:t>
+      </w:r>
+      <w:ins w:id="142" w:author="Chris" w:date="2015-03-18T12:38:00Z">
+        <w:r>
+          <w:rPr>
+            <w:rFonts w:ascii="Times" w:hAnsi="Times"/>
+          </w:rPr>
+          <w:t xml:space="preserve">poder </w:t>
+        </w:r>
+      </w:ins>
+      <w:r>
+        <w:rPr>
+          <w:rFonts w:ascii="Times" w:hAnsi="Times"/>
+        </w:rPr>
+        <w:t>fortalece</w:t>
+      </w:r>
+      <w:ins w:id="143" w:author="Chris" w:date="2015-03-18T11:48:00Z">
+        <w:r>
+          <w:rPr>
+            <w:rFonts w:ascii="Times" w:hAnsi="Times"/>
+          </w:rPr>
+          <w:t>r</w:t>
+        </w:r>
+      </w:ins>
+      <w:r>
+        <w:rPr>
+          <w:rFonts w:ascii="Times" w:hAnsi="Times"/>
+        </w:rPr>
+        <w:t xml:space="preserve"> la competencia </w:t>
+      </w:r>
+      <w:del w:id="144" w:author="Chris" w:date="2015-03-18T11:48:00Z">
+        <w:r>
+          <w:rPr>
+            <w:rFonts w:ascii="Times" w:hAnsi="Times"/>
+          </w:rPr>
+          <w:delText xml:space="preserve">de </w:delText>
+        </w:r>
+      </w:del>
+      <w:ins w:id="145" w:author="Chris" w:date="2015-03-18T11:48:00Z">
+        <w:r>
+          <w:rPr>
+            <w:rFonts w:ascii="Times" w:hAnsi="Times"/>
+          </w:rPr>
+          <w:t xml:space="preserve">en </w:t>
+        </w:r>
+      </w:ins>
       <w:r>
         <w:rPr>
           <w:rFonts w:ascii="Times" w:hAnsi="Times"/>
@@ -1404,7 +2902,145 @@
         <w:rPr>
           <w:rFonts w:ascii="Times" w:hAnsi="Times"/>
         </w:rPr>
-        <w:t>En esta unidad se trabajan los números reales, que es un tema que ha sido objeto de estudio en grados anteriores,  por eso se espera que en esta oportunidad el es</w:t>
+        <w:t xml:space="preserve">En esta unidad se </w:t>
+      </w:r>
+      <w:del w:id="146" w:author="Chris" w:date="2015-03-18T11:53:00Z">
+        <w:r>
+          <w:rPr>
+            <w:rFonts w:ascii="Times" w:hAnsi="Times"/>
+          </w:rPr>
+          <w:delText xml:space="preserve">trabajan </w:delText>
+        </w:r>
+      </w:del>
+      <w:ins w:id="147" w:author="Chris" w:date="2015-03-18T11:53:00Z">
+        <w:r>
+          <w:rPr>
+            <w:rFonts w:ascii="Times" w:hAnsi="Times"/>
+          </w:rPr>
+          <w:t>desarrolla como tema</w:t>
+        </w:r>
+        <w:r>
+          <w:rPr>
+            <w:rFonts w:ascii="Times" w:hAnsi="Times"/>
+          </w:rPr>
+          <w:t xml:space="preserve"> </w:t>
+        </w:r>
+      </w:ins>
+      <w:r>
+        <w:rPr>
+          <w:rFonts w:ascii="Times" w:hAnsi="Times"/>
+        </w:rPr>
+        <w:t xml:space="preserve">los </w:t>
+      </w:r>
+      <w:ins w:id="148" w:author="González, C." w:date="2015-03-18T17:20:00Z">
+        <w:r>
+          <w:rPr>
+            <w:rFonts w:ascii="Times" w:hAnsi="Times"/>
+          </w:rPr>
+          <w:t>N</w:t>
+        </w:r>
+      </w:ins>
+      <w:del w:id="149" w:author="González, C." w:date="2015-03-18T17:20:00Z">
+        <w:r>
+          <w:rPr>
+            <w:rFonts w:ascii="Times" w:hAnsi="Times"/>
+          </w:rPr>
+          <w:delText>n</w:delText>
+        </w:r>
+      </w:del>
+      <w:r>
+        <w:rPr>
+          <w:rFonts w:ascii="Times" w:hAnsi="Times"/>
+        </w:rPr>
+        <w:t xml:space="preserve">úmeros </w:t>
+      </w:r>
+      <w:ins w:id="150" w:author="González, C." w:date="2015-03-18T17:20:00Z">
+        <w:r>
+          <w:rPr>
+            <w:rFonts w:ascii="Times" w:hAnsi="Times"/>
+          </w:rPr>
+          <w:t>R</w:t>
+        </w:r>
+      </w:ins>
+      <w:del w:id="151" w:author="González, C." w:date="2015-03-18T17:20:00Z">
+        <w:r>
+          <w:rPr>
+            <w:rFonts w:ascii="Times" w:hAnsi="Times"/>
+          </w:rPr>
+          <w:delText>r</w:delText>
+        </w:r>
+      </w:del>
+      <w:r>
+        <w:rPr>
+          <w:rFonts w:ascii="Times" w:hAnsi="Times"/>
+        </w:rPr>
+        <w:t>eales,</w:t>
+      </w:r>
+      <w:del w:id="152" w:author="Chris" w:date="2015-03-18T11:53:00Z">
+        <w:r>
+          <w:rPr>
+            <w:rFonts w:ascii="Times" w:hAnsi="Times"/>
+          </w:rPr>
+          <w:delText xml:space="preserve"> que es un</w:delText>
+        </w:r>
+      </w:del>
+      <w:r>
+        <w:rPr>
+          <w:rFonts w:ascii="Times" w:hAnsi="Times"/>
+        </w:rPr>
+        <w:t xml:space="preserve"> tema que ha sido objeto de estudio en grados anteriores</w:t>
+      </w:r>
+      <w:ins w:id="153" w:author="Chris" w:date="2015-03-18T11:53:00Z">
+        <w:r>
+          <w:rPr>
+            <w:rFonts w:ascii="Times" w:hAnsi="Times"/>
+          </w:rPr>
+          <w:t>;</w:t>
+        </w:r>
+      </w:ins>
+      <w:del w:id="154" w:author="Chris" w:date="2015-03-18T11:53:00Z">
+        <w:r>
+          <w:rPr>
+            <w:rFonts w:ascii="Times" w:hAnsi="Times"/>
+          </w:rPr>
+          <w:delText>,</w:delText>
+        </w:r>
+      </w:del>
+      <w:r>
+        <w:rPr>
+          <w:rFonts w:ascii="Times" w:hAnsi="Times"/>
+        </w:rPr>
+        <w:t xml:space="preserve"> </w:t>
+      </w:r>
+      <w:del w:id="155" w:author="Chris" w:date="2015-03-18T11:48:00Z">
+        <w:r>
+          <w:rPr>
+            <w:rFonts w:ascii="Times" w:hAnsi="Times"/>
+          </w:rPr>
+          <w:delText xml:space="preserve"> </w:delText>
+        </w:r>
+      </w:del>
+      <w:del w:id="156" w:author="Chris" w:date="2015-03-18T11:53:00Z">
+        <w:r>
+          <w:rPr>
+            <w:rFonts w:ascii="Times" w:hAnsi="Times"/>
+          </w:rPr>
+          <w:delText>por eso se</w:delText>
+        </w:r>
+      </w:del>
+      <w:ins w:id="157" w:author="Chris" w:date="2015-03-18T11:53:00Z">
+        <w:r>
+          <w:rPr>
+            <w:rFonts w:ascii="Times" w:hAnsi="Times"/>
+          </w:rPr>
+          <w:t>en ese sentido, se</w:t>
+        </w:r>
+      </w:ins>
+      <w:r>
+        <w:rPr>
+          <w:rFonts w:ascii="Times" w:hAnsi="Times"/>
+        </w:rPr>
+        <w:t xml:space="preserve"> espera que en esta oportunidad el es</w:t>
       </w:r>
       <w:r>
         <w:rPr>
@@ -1416,7 +3052,51 @@
         <w:rPr>
           <w:rFonts w:ascii="Times" w:hAnsi="Times"/>
         </w:rPr>
-        <w:t xml:space="preserve"> de número real, reconozca las propiedades de las operaciones</w:t>
+        <w:t xml:space="preserve"> de </w:t>
+      </w:r>
+      <w:ins w:id="158" w:author="González, C." w:date="2015-03-18T17:20:00Z">
+        <w:r>
+          <w:rPr>
+            <w:rFonts w:ascii="Times" w:hAnsi="Times"/>
+          </w:rPr>
+          <w:t>N</w:t>
+        </w:r>
+      </w:ins>
+      <w:del w:id="159" w:author="González, C." w:date="2015-03-18T17:20:00Z">
+        <w:r>
+          <w:rPr>
+            <w:rFonts w:ascii="Times" w:hAnsi="Times"/>
+          </w:rPr>
+          <w:delText>n</w:delText>
+        </w:r>
+      </w:del>
+      <w:r>
+        <w:rPr>
+          <w:rFonts w:ascii="Times" w:hAnsi="Times"/>
+        </w:rPr>
+        <w:t xml:space="preserve">úmero </w:t>
+      </w:r>
+      <w:ins w:id="160" w:author="González, C." w:date="2015-03-18T17:20:00Z">
+        <w:r>
+          <w:rPr>
+            <w:rFonts w:ascii="Times" w:hAnsi="Times"/>
+          </w:rPr>
+          <w:t>R</w:t>
+        </w:r>
+      </w:ins>
+      <w:del w:id="161" w:author="González, C." w:date="2015-03-18T17:20:00Z">
+        <w:r>
+          <w:rPr>
+            <w:rFonts w:ascii="Times" w:hAnsi="Times"/>
+          </w:rPr>
+          <w:delText>r</w:delText>
+        </w:r>
+      </w:del>
+      <w:r>
+        <w:rPr>
+          <w:rFonts w:ascii="Times" w:hAnsi="Times"/>
+        </w:rPr>
+        <w:t>eal, reconozca las propiedades de las operaciones</w:t>
       </w:r>
       <w:r>
         <w:rPr>
@@ -1428,7 +3108,29 @@
         <w:rPr>
           <w:rFonts w:ascii="Times" w:hAnsi="Times"/>
         </w:rPr>
-        <w:t xml:space="preserve"> de orden; también se espera que se apropie del concepto de intervalo</w:t>
+        <w:t xml:space="preserve"> de orden</w:t>
+      </w:r>
+      <w:ins w:id="162" w:author="Chris" w:date="2015-03-18T11:54:00Z">
+        <w:r>
+          <w:rPr>
+            <w:rFonts w:ascii="Times" w:hAnsi="Times"/>
+          </w:rPr>
+          <w:t>,</w:t>
+        </w:r>
+      </w:ins>
+      <w:del w:id="163" w:author="Chris" w:date="2015-03-18T11:54:00Z">
+        <w:r>
+          <w:rPr>
+            <w:rFonts w:ascii="Times" w:hAnsi="Times"/>
+          </w:rPr>
+          <w:delText>; también se espera que</w:delText>
+        </w:r>
+      </w:del>
+      <w:r>
+        <w:rPr>
+          <w:rFonts w:ascii="Times" w:hAnsi="Times"/>
+        </w:rPr>
+        <w:t xml:space="preserve"> se apropie del concepto de intervalo</w:t>
       </w:r>
       <w:r>
         <w:rPr>
@@ -1440,7 +3142,43 @@
         <w:rPr>
           <w:rFonts w:ascii="Times" w:hAnsi="Times"/>
         </w:rPr>
-        <w:t xml:space="preserve"> aplique correctamente las operaciones conjuntistas entre estos y los reconozca </w:t>
+        <w:t xml:space="preserve"> aplique correctamente las operaciones conjuntistas</w:t>
+      </w:r>
+      <w:ins w:id="164" w:author="Chris" w:date="2015-03-18T11:54:00Z">
+        <w:r>
+          <w:rPr>
+            <w:rFonts w:ascii="Times" w:hAnsi="Times"/>
+          </w:rPr>
+          <w:t xml:space="preserve"> </w:t>
+        </w:r>
+      </w:ins>
+      <w:del w:id="165" w:author="Chris" w:date="2015-03-18T11:54:00Z">
+        <w:r>
+          <w:rPr>
+            <w:rFonts w:ascii="Times" w:hAnsi="Times"/>
+          </w:rPr>
+          <w:delText xml:space="preserve"> </w:delText>
+        </w:r>
+      </w:del>
+      <w:r>
+        <w:rPr>
+          <w:rFonts w:ascii="Times" w:hAnsi="Times"/>
+        </w:rPr>
+        <w:t xml:space="preserve">entre estos y </w:t>
+      </w:r>
+      <w:del w:id="166" w:author="Chris" w:date="2015-03-18T11:54:00Z">
+        <w:r>
+          <w:rPr>
+            <w:rFonts w:ascii="Times" w:hAnsi="Times"/>
+          </w:rPr>
+          <w:delText xml:space="preserve">los </w:delText>
+        </w:r>
+      </w:del>
+      <w:r>
+        <w:rPr>
+          <w:rFonts w:ascii="Times" w:hAnsi="Times"/>
+        </w:rPr>
+        <w:t xml:space="preserve">reconozca </w:t>
       </w:r>
       <w:r>
         <w:rPr>
@@ -1496,7 +3234,51 @@
         <w:rPr>
           <w:rFonts w:ascii="Times" w:hAnsi="Times"/>
         </w:rPr>
-        <w:t xml:space="preserve">El tema comienza con la presentación de los números reales como expansiones decimales, representación basada en el sistema de numeración decimal arábigo y </w:t>
+        <w:t xml:space="preserve">El tema comienza con la presentación de los </w:t>
+      </w:r>
+      <w:ins w:id="167" w:author="González, C." w:date="2015-03-18T17:20:00Z">
+        <w:r>
+          <w:rPr>
+            <w:rFonts w:ascii="Times" w:hAnsi="Times"/>
+          </w:rPr>
+          <w:t>N</w:t>
+        </w:r>
+      </w:ins>
+      <w:del w:id="168" w:author="González, C." w:date="2015-03-18T17:20:00Z">
+        <w:r>
+          <w:rPr>
+            <w:rFonts w:ascii="Times" w:hAnsi="Times"/>
+          </w:rPr>
+          <w:delText>n</w:delText>
+        </w:r>
+      </w:del>
+      <w:r>
+        <w:rPr>
+          <w:rFonts w:ascii="Times" w:hAnsi="Times"/>
+        </w:rPr>
+        <w:t xml:space="preserve">úmeros </w:t>
+      </w:r>
+      <w:ins w:id="169" w:author="González, C." w:date="2015-03-18T17:20:00Z">
+        <w:r>
+          <w:rPr>
+            <w:rFonts w:ascii="Times" w:hAnsi="Times"/>
+          </w:rPr>
+          <w:t>R</w:t>
+        </w:r>
+      </w:ins>
+      <w:del w:id="170" w:author="González, C." w:date="2015-03-18T17:20:00Z">
+        <w:r>
+          <w:rPr>
+            <w:rFonts w:ascii="Times" w:hAnsi="Times"/>
+          </w:rPr>
+          <w:delText>r</w:delText>
+        </w:r>
+      </w:del>
+      <w:r>
+        <w:rPr>
+          <w:rFonts w:ascii="Times" w:hAnsi="Times"/>
+        </w:rPr>
+        <w:t xml:space="preserve">eales como expansiones decimales, representación basada en el sistema de numeración decimal arábigo y </w:t>
       </w:r>
       <w:r>
         <w:rPr>
@@ -1540,31 +3322,207 @@
         <w:rPr>
           <w:rFonts w:ascii="Times" w:hAnsi="Times"/>
         </w:rPr>
-        <w:t>para ello el docente puede comenzar con la actividad de profundización “</w:t>
+        <w:t>para ello</w:t>
+      </w:r>
+      <w:ins w:id="171" w:author="Chris" w:date="2015-03-18T12:39:00Z">
+        <w:r>
+          <w:rPr>
+            <w:rFonts w:ascii="Times" w:hAnsi="Times"/>
+          </w:rPr>
+          <w:t>,</w:t>
+        </w:r>
+      </w:ins>
+      <w:r>
+        <w:rPr>
+          <w:rFonts w:ascii="Times" w:hAnsi="Times"/>
+        </w:rPr>
+        <w:t xml:space="preserve"> el docente puede comenzar con la actividad de profundización</w:t>
+      </w:r>
+      <w:ins w:id="172" w:author="Chris" w:date="2015-03-18T11:55:00Z">
+        <w:r>
+          <w:rPr>
+            <w:rFonts w:ascii="Times" w:hAnsi="Times"/>
+          </w:rPr>
+          <w:t xml:space="preserve">: </w:t>
+        </w:r>
+      </w:ins>
+      <w:del w:id="173" w:author="Chris" w:date="2015-03-18T11:55:00Z">
+        <w:r>
+          <w:rPr>
+            <w:rFonts w:ascii="Times" w:hAnsi="Times"/>
+          </w:rPr>
+          <w:delText xml:space="preserve"> </w:delText>
+        </w:r>
+      </w:del>
+      <w:r>
+        <w:rPr>
+          <w:rFonts w:ascii="Times" w:hAnsi="Times"/>
+        </w:rPr>
+        <w:t>“</w:t>
       </w:r>
       <w:r>
         <w:rPr>
           <w:rFonts w:ascii="Times New Roman" w:hAnsi="Times New Roman" w:cs="Times New Roman"/>
         </w:rPr>
-        <w:t>Una aproximación a los números reales</w:t>
-      </w:r>
-      <w:r>
-        <w:rPr>
-          <w:rFonts w:ascii="Times" w:hAnsi="Times"/>
-        </w:rPr>
-        <w:t>” en e</w:t>
-      </w:r>
-      <w:r>
-        <w:rPr>
-          <w:rFonts w:ascii="Times" w:hAnsi="Times"/>
-        </w:rPr>
-        <w:t>l</w:t>
-      </w:r>
-      <w:r>
-        <w:rPr>
-          <w:rFonts w:ascii="Times" w:hAnsi="Times"/>
-        </w:rPr>
-        <w:t xml:space="preserve"> que se trabajan algunos conceptos sobre el problema de la medida. Seguido de esto se realizara la identificación de algunas clases de expansiones decimales, las </w:t>
+        <w:t xml:space="preserve">Una aproximación a los </w:t>
+      </w:r>
+      <w:ins w:id="174" w:author="González, C." w:date="2015-03-18T17:20:00Z">
+        <w:r>
+          <w:rPr>
+            <w:rFonts w:ascii="Times New Roman" w:hAnsi="Times New Roman" w:cs="Times New Roman"/>
+          </w:rPr>
+          <w:t>N</w:t>
+        </w:r>
+      </w:ins>
+      <w:del w:id="175" w:author="González, C." w:date="2015-03-18T17:20:00Z">
+        <w:r>
+          <w:rPr>
+            <w:rFonts w:ascii="Times New Roman" w:hAnsi="Times New Roman" w:cs="Times New Roman"/>
+          </w:rPr>
+          <w:delText>n</w:delText>
+        </w:r>
+      </w:del>
+      <w:r>
+        <w:rPr>
+          <w:rFonts w:ascii="Times New Roman" w:hAnsi="Times New Roman" w:cs="Times New Roman"/>
+        </w:rPr>
+        <w:t xml:space="preserve">úmeros </w:t>
+      </w:r>
+      <w:ins w:id="176" w:author="González, C." w:date="2015-03-18T17:20:00Z">
+        <w:r>
+          <w:rPr>
+            <w:rFonts w:ascii="Times New Roman" w:hAnsi="Times New Roman" w:cs="Times New Roman"/>
+          </w:rPr>
+          <w:t>R</w:t>
+        </w:r>
+      </w:ins>
+      <w:del w:id="177" w:author="González, C." w:date="2015-03-18T17:20:00Z">
+        <w:r>
+          <w:rPr>
+            <w:rFonts w:ascii="Times New Roman" w:hAnsi="Times New Roman" w:cs="Times New Roman"/>
+          </w:rPr>
+          <w:delText>r</w:delText>
+        </w:r>
+      </w:del>
+      <w:r>
+        <w:rPr>
+          <w:rFonts w:ascii="Times New Roman" w:hAnsi="Times New Roman" w:cs="Times New Roman"/>
+        </w:rPr>
+        <w:t>eales</w:t>
+      </w:r>
+      <w:r>
+        <w:rPr>
+          <w:rFonts w:ascii="Times" w:hAnsi="Times"/>
+        </w:rPr>
+        <w:t>”</w:t>
+      </w:r>
+      <w:ins w:id="178" w:author="Chris" w:date="2015-03-18T12:40:00Z">
+        <w:r>
+          <w:rPr>
+            <w:rFonts w:ascii="Times" w:hAnsi="Times"/>
+          </w:rPr>
+          <w:t>,</w:t>
+        </w:r>
+      </w:ins>
+      <w:r>
+        <w:rPr>
+          <w:rFonts w:ascii="Times" w:hAnsi="Times"/>
+        </w:rPr>
+        <w:t xml:space="preserve"> en </w:t>
+      </w:r>
+      <w:ins w:id="179" w:author="Chris" w:date="2015-03-18T12:40:00Z">
+        <w:r>
+          <w:rPr>
+            <w:rFonts w:ascii="Times" w:hAnsi="Times"/>
+          </w:rPr>
+          <w:t>la</w:t>
+        </w:r>
+      </w:ins>
+      <w:del w:id="180" w:author="Chris" w:date="2015-03-18T12:40:00Z">
+        <w:r>
+          <w:rPr>
+            <w:rFonts w:ascii="Times" w:hAnsi="Times"/>
+          </w:rPr>
+          <w:delText>e</w:delText>
+        </w:r>
+        <w:r>
+          <w:rPr>
+            <w:rFonts w:ascii="Times" w:hAnsi="Times"/>
+          </w:rPr>
+          <w:delText>l</w:delText>
+        </w:r>
+      </w:del>
+      <w:r>
+        <w:rPr>
+          <w:rFonts w:ascii="Times" w:hAnsi="Times"/>
+        </w:rPr>
+        <w:t xml:space="preserve"> que se trabajan algunos conceptos sobre el problema de la medida. </w:t>
+      </w:r>
+      <w:del w:id="181" w:author="Chris" w:date="2015-03-18T12:00:00Z">
+        <w:r>
+          <w:rPr>
+            <w:rFonts w:ascii="Times" w:hAnsi="Times"/>
+          </w:rPr>
+          <w:delText xml:space="preserve">Seguido </w:delText>
+        </w:r>
+      </w:del>
+      <w:ins w:id="182" w:author="Chris" w:date="2015-03-18T12:00:00Z">
+        <w:r>
+          <w:rPr>
+            <w:rFonts w:ascii="Times" w:hAnsi="Times"/>
+          </w:rPr>
+          <w:t>Posterior a</w:t>
+        </w:r>
+      </w:ins>
+      <w:del w:id="183" w:author="Chris" w:date="2015-03-18T12:00:00Z">
+        <w:r>
+          <w:rPr>
+            <w:rFonts w:ascii="Times" w:hAnsi="Times"/>
+          </w:rPr>
+          <w:delText>de</w:delText>
+        </w:r>
+      </w:del>
+      <w:r>
+        <w:rPr>
+          <w:rFonts w:ascii="Times" w:hAnsi="Times"/>
+        </w:rPr>
+        <w:t xml:space="preserve"> esto</w:t>
+      </w:r>
+      <w:ins w:id="184" w:author="Chris" w:date="2015-03-18T12:00:00Z">
+        <w:r>
+          <w:rPr>
+            <w:rFonts w:ascii="Times" w:hAnsi="Times"/>
+          </w:rPr>
+          <w:t>,</w:t>
+        </w:r>
+      </w:ins>
+      <w:r>
+        <w:rPr>
+          <w:rFonts w:ascii="Times" w:hAnsi="Times"/>
+        </w:rPr>
+        <w:t xml:space="preserve"> se realizar</w:t>
+      </w:r>
+      <w:del w:id="185" w:author="Chris" w:date="2015-03-18T12:00:00Z">
+        <w:r>
+          <w:rPr>
+            <w:rFonts w:ascii="Times" w:hAnsi="Times"/>
+          </w:rPr>
+          <w:delText>a</w:delText>
+        </w:r>
+      </w:del>
+      <w:ins w:id="186" w:author="Chris" w:date="2015-03-18T12:00:00Z">
+        <w:r>
+          <w:rPr>
+            <w:rFonts w:ascii="Times" w:hAnsi="Times"/>
+          </w:rPr>
+          <w:t>á</w:t>
+        </w:r>
+      </w:ins>
+      <w:r>
+        <w:rPr>
+          <w:rFonts w:ascii="Times" w:hAnsi="Times"/>
+        </w:rPr>
+        <w:t xml:space="preserve"> la identificación de algunas clases de expansiones decimales, las </w:t>
       </w:r>
       <w:r>
         <w:rPr>
@@ -1594,8 +3552,30 @@
         <w:rPr>
           <w:rFonts w:ascii="Times" w:hAnsi="Times"/>
         </w:rPr>
-        <w:t xml:space="preserve"> periódicas,  que llevará</w:t>
-      </w:r>
+        <w:t xml:space="preserve"> periódicas, </w:t>
+      </w:r>
+      <w:del w:id="187" w:author="Chris" w:date="2015-03-18T12:00:00Z">
+        <w:r>
+          <w:rPr>
+            <w:rFonts w:ascii="Times" w:hAnsi="Times"/>
+          </w:rPr>
+          <w:delText xml:space="preserve"> </w:delText>
+        </w:r>
+      </w:del>
+      <w:r>
+        <w:rPr>
+          <w:rFonts w:ascii="Times" w:hAnsi="Times"/>
+        </w:rPr>
+        <w:t>que llevará</w:t>
+      </w:r>
+      <w:ins w:id="188" w:author="Chris" w:date="2015-03-18T12:00:00Z">
+        <w:r>
+          <w:rPr>
+            <w:rFonts w:ascii="Times" w:hAnsi="Times"/>
+          </w:rPr>
+          <w:t>n</w:t>
+        </w:r>
+      </w:ins>
       <w:r>
         <w:rPr>
           <w:rFonts w:ascii="Times" w:hAnsi="Times"/>
@@ -1642,7 +3622,21 @@
         <w:rPr>
           <w:rFonts w:ascii="Times" w:hAnsi="Times"/>
         </w:rPr>
-        <w:t>, así como sus representaciones e importancia.</w:t>
+        <w:t xml:space="preserve">, </w:t>
+      </w:r>
+      <w:del w:id="189" w:author="Chris" w:date="2015-03-18T12:00:00Z">
+        <w:r>
+          <w:rPr>
+            <w:rFonts w:ascii="Times" w:hAnsi="Times"/>
+          </w:rPr>
+          <w:delText xml:space="preserve">así como </w:delText>
+        </w:r>
+      </w:del>
+      <w:r>
+        <w:rPr>
+          <w:rFonts w:ascii="Times" w:hAnsi="Times"/>
+        </w:rPr>
+        <w:t>sus representaciones e importancia.</w:t>
       </w:r>
     </w:p>
     <w:p>
@@ -1664,13 +3658,275 @@
         <w:rPr>
           <w:rFonts w:ascii="Times" w:hAnsi="Times"/>
         </w:rPr>
-        <w:t>Después se enuncian las propiedades de las operaciones de números reales y del orden de los números reales, y se proponen algunas actividades en las que se pretende el estudiante no solo reconozca la existencia de estas propiedades sino que además identifique como estas propiedades juegan un papel preponderante el desar</w:t>
-      </w:r>
-      <w:r>
-        <w:rPr>
-          <w:rFonts w:ascii="Times" w:hAnsi="Times"/>
-        </w:rPr>
-        <w:t>rollo de procesos algebraicos.</w:t>
+        <w:t>D</w:t>
+      </w:r>
+      <w:ins w:id="190" w:author="Chris" w:date="2015-03-18T12:03:00Z">
+        <w:r>
+          <w:rPr>
+            <w:rFonts w:ascii="Times" w:hAnsi="Times"/>
+          </w:rPr>
+          <w:t>icho lo anterior,</w:t>
+        </w:r>
+      </w:ins>
+      <w:del w:id="191" w:author="Chris" w:date="2015-03-18T12:03:00Z">
+        <w:r>
+          <w:rPr>
+            <w:rFonts w:ascii="Times" w:hAnsi="Times"/>
+          </w:rPr>
+          <w:delText>espués</w:delText>
+        </w:r>
+      </w:del>
+      <w:r>
+        <w:rPr>
+          <w:rFonts w:ascii="Times" w:hAnsi="Times"/>
+        </w:rPr>
+        <w:t xml:space="preserve"> se enuncian las propiedades de las operaciones de </w:t>
+      </w:r>
+      <w:ins w:id="192" w:author="González, C." w:date="2015-03-18T17:20:00Z">
+        <w:r>
+          <w:rPr>
+            <w:rFonts w:ascii="Times" w:hAnsi="Times"/>
+          </w:rPr>
+          <w:t>N</w:t>
+        </w:r>
+      </w:ins>
+      <w:del w:id="193" w:author="González, C." w:date="2015-03-18T17:20:00Z">
+        <w:r>
+          <w:rPr>
+            <w:rFonts w:ascii="Times" w:hAnsi="Times"/>
+          </w:rPr>
+          <w:delText>n</w:delText>
+        </w:r>
+      </w:del>
+      <w:r>
+        <w:rPr>
+          <w:rFonts w:ascii="Times" w:hAnsi="Times"/>
+        </w:rPr>
+        <w:t xml:space="preserve">úmeros </w:t>
+      </w:r>
+      <w:ins w:id="194" w:author="González, C." w:date="2015-03-18T17:20:00Z">
+        <w:r>
+          <w:rPr>
+            <w:rFonts w:ascii="Times" w:hAnsi="Times"/>
+          </w:rPr>
+          <w:t>R</w:t>
+        </w:r>
+      </w:ins>
+      <w:del w:id="195" w:author="González, C." w:date="2015-03-18T17:20:00Z">
+        <w:r>
+          <w:rPr>
+            <w:rFonts w:ascii="Times" w:hAnsi="Times"/>
+          </w:rPr>
+          <w:delText>r</w:delText>
+        </w:r>
+      </w:del>
+      <w:r>
+        <w:rPr>
+          <w:rFonts w:ascii="Times" w:hAnsi="Times"/>
+        </w:rPr>
+        <w:t xml:space="preserve">eales y del orden de los </w:t>
+      </w:r>
+      <w:del w:id="196" w:author="Chris" w:date="2015-03-18T12:40:00Z">
+        <w:r>
+          <w:rPr>
+            <w:rFonts w:ascii="Times" w:hAnsi="Times"/>
+          </w:rPr>
+          <w:delText>números reales</w:delText>
+        </w:r>
+      </w:del>
+      <w:ins w:id="197" w:author="Chris" w:date="2015-03-18T12:40:00Z">
+        <w:r>
+          <w:rPr>
+            <w:rFonts w:ascii="Times" w:hAnsi="Times"/>
+          </w:rPr>
+          <w:t>mismos</w:t>
+        </w:r>
+      </w:ins>
+      <w:ins w:id="198" w:author="Chris" w:date="2015-03-18T12:07:00Z">
+        <w:r>
+          <w:rPr>
+            <w:rFonts w:ascii="Times" w:hAnsi="Times"/>
+          </w:rPr>
+          <w:t xml:space="preserve">, </w:t>
+        </w:r>
+      </w:ins>
+      <w:del w:id="199" w:author="Chris" w:date="2015-03-18T12:07:00Z">
+        <w:r>
+          <w:rPr>
+            <w:rFonts w:ascii="Times" w:hAnsi="Times"/>
+          </w:rPr>
+          <w:delText xml:space="preserve">, </w:delText>
+        </w:r>
+      </w:del>
+      <w:del w:id="200" w:author="Chris" w:date="2015-03-18T12:08:00Z">
+        <w:r>
+          <w:rPr>
+            <w:rFonts w:ascii="Times" w:hAnsi="Times"/>
+          </w:rPr>
+          <w:delText xml:space="preserve">y </w:delText>
+        </w:r>
+      </w:del>
+      <w:r>
+        <w:rPr>
+          <w:rFonts w:ascii="Times" w:hAnsi="Times"/>
+        </w:rPr>
+        <w:t>se proponen algunas actividades en las</w:t>
+      </w:r>
+      <w:ins w:id="201" w:author="Chris" w:date="2015-03-18T12:40:00Z">
+        <w:r>
+          <w:rPr>
+            <w:rFonts w:ascii="Times" w:hAnsi="Times"/>
+          </w:rPr>
+          <w:t xml:space="preserve"> que</w:t>
+        </w:r>
+      </w:ins>
+      <w:r>
+        <w:rPr>
+          <w:rFonts w:ascii="Times" w:hAnsi="Times"/>
+        </w:rPr>
+        <w:t xml:space="preserve"> </w:t>
+      </w:r>
+      <w:del w:id="202" w:author="Chris" w:date="2015-03-18T12:08:00Z">
+        <w:r>
+          <w:rPr>
+            <w:rFonts w:ascii="Times" w:hAnsi="Times"/>
+          </w:rPr>
+          <w:delText xml:space="preserve">que se pretende </w:delText>
+        </w:r>
+      </w:del>
+      <w:r>
+        <w:rPr>
+          <w:rFonts w:ascii="Times" w:hAnsi="Times"/>
+        </w:rPr>
+        <w:t xml:space="preserve">el estudiante no solo </w:t>
+      </w:r>
+      <w:ins w:id="203" w:author="Chris" w:date="2015-03-18T12:08:00Z">
+        <w:r>
+          <w:rPr>
+            <w:rFonts w:ascii="Times" w:hAnsi="Times"/>
+          </w:rPr>
+          <w:t xml:space="preserve">debe </w:t>
+        </w:r>
+      </w:ins>
+      <w:r>
+        <w:rPr>
+          <w:rFonts w:ascii="Times" w:hAnsi="Times"/>
+        </w:rPr>
+        <w:t>recono</w:t>
+      </w:r>
+      <w:ins w:id="204" w:author="Chris" w:date="2015-03-18T12:08:00Z">
+        <w:r>
+          <w:rPr>
+            <w:rFonts w:ascii="Times" w:hAnsi="Times"/>
+          </w:rPr>
+          <w:t>cer</w:t>
+        </w:r>
+      </w:ins>
+      <w:del w:id="205" w:author="Chris" w:date="2015-03-18T12:08:00Z">
+        <w:r>
+          <w:rPr>
+            <w:rFonts w:ascii="Times" w:hAnsi="Times"/>
+          </w:rPr>
+          <w:delText>zca</w:delText>
+        </w:r>
+      </w:del>
+      <w:r>
+        <w:rPr>
+          <w:rFonts w:ascii="Times" w:hAnsi="Times"/>
+        </w:rPr>
+        <w:t xml:space="preserve"> la existencia de estas propiedades sino que además </w:t>
+      </w:r>
+      <w:ins w:id="206" w:author="Chris" w:date="2015-03-18T12:08:00Z">
+        <w:r>
+          <w:rPr>
+            <w:rFonts w:ascii="Times" w:hAnsi="Times"/>
+          </w:rPr>
+          <w:t xml:space="preserve">debe </w:t>
+        </w:r>
+      </w:ins>
+      <w:r>
+        <w:rPr>
+          <w:rFonts w:ascii="Times" w:hAnsi="Times"/>
+        </w:rPr>
+        <w:t>identifi</w:t>
+      </w:r>
+      <w:del w:id="207" w:author="Chris" w:date="2015-03-18T12:08:00Z">
+        <w:r>
+          <w:rPr>
+            <w:rFonts w:ascii="Times" w:hAnsi="Times"/>
+          </w:rPr>
+          <w:delText>que</w:delText>
+        </w:r>
+      </w:del>
+      <w:ins w:id="208" w:author="Chris" w:date="2015-03-18T12:08:00Z">
+        <w:r>
+          <w:rPr>
+            <w:rFonts w:ascii="Times" w:hAnsi="Times"/>
+          </w:rPr>
+          <w:t>car</w:t>
+        </w:r>
+      </w:ins>
+      <w:r>
+        <w:rPr>
+          <w:rFonts w:ascii="Times" w:hAnsi="Times"/>
+        </w:rPr>
+        <w:t xml:space="preserve"> como</w:t>
+      </w:r>
+      <w:del w:id="209" w:author="Chris" w:date="2015-03-18T12:41:00Z">
+        <w:r>
+          <w:rPr>
+            <w:rFonts w:ascii="Times" w:hAnsi="Times"/>
+          </w:rPr>
+          <w:delText xml:space="preserve"> estas</w:delText>
+        </w:r>
+      </w:del>
+      <w:del w:id="210" w:author="Chris" w:date="2015-03-18T12:08:00Z">
+        <w:r>
+          <w:rPr>
+            <w:rFonts w:ascii="Times" w:hAnsi="Times"/>
+          </w:rPr>
+          <w:delText xml:space="preserve"> propiedades</w:delText>
+        </w:r>
+      </w:del>
+      <w:r>
+        <w:rPr>
+          <w:rFonts w:ascii="Times" w:hAnsi="Times"/>
+        </w:rPr>
+        <w:t xml:space="preserve"> juegan un papel preponderante e</w:t>
+      </w:r>
+      <w:ins w:id="211" w:author="Chris" w:date="2015-03-18T12:08:00Z">
+        <w:r>
+          <w:rPr>
+            <w:rFonts w:ascii="Times" w:hAnsi="Times"/>
+          </w:rPr>
+          <w:t>n e</w:t>
+        </w:r>
+      </w:ins>
+      <w:r>
+        <w:rPr>
+          <w:rFonts w:ascii="Times" w:hAnsi="Times"/>
+        </w:rPr>
+        <w:t>l desar</w:t>
+      </w:r>
+      <w:r>
+        <w:rPr>
+          <w:rFonts w:ascii="Times" w:hAnsi="Times"/>
+        </w:rPr>
+        <w:t xml:space="preserve">rollo de </w:t>
+      </w:r>
+      <w:ins w:id="212" w:author="Chris" w:date="2015-03-18T12:09:00Z">
+        <w:r>
+          <w:rPr>
+            <w:rFonts w:ascii="Times" w:hAnsi="Times"/>
+          </w:rPr>
+          <w:t xml:space="preserve">los </w:t>
+        </w:r>
+      </w:ins>
+      <w:r>
+        <w:rPr>
+          <w:rFonts w:ascii="Times" w:hAnsi="Times"/>
+        </w:rPr>
+        <w:t>procesos algebraicos.</w:t>
       </w:r>
     </w:p>
     <w:p>
@@ -1692,8 +3948,24 @@
         <w:rPr>
           <w:rFonts w:ascii="Times" w:hAnsi="Times"/>
         </w:rPr>
-        <w:t xml:space="preserve">En seguida, se propone </w:t>
-      </w:r>
+        <w:t xml:space="preserve">En seguida, se </w:t>
+      </w:r>
+      <w:del w:id="213" w:author="Chris" w:date="2015-03-18T12:09:00Z">
+        <w:r>
+          <w:rPr>
+            <w:rFonts w:ascii="Times" w:hAnsi="Times"/>
+          </w:rPr>
+          <w:delText xml:space="preserve">propone </w:delText>
+        </w:r>
+      </w:del>
+      <w:ins w:id="214" w:author="Chris" w:date="2015-03-18T12:09:00Z">
+        <w:r>
+          <w:rPr>
+            <w:rFonts w:ascii="Times" w:hAnsi="Times"/>
+          </w:rPr>
+          <w:t xml:space="preserve">desarrolla </w:t>
+        </w:r>
+      </w:ins>
       <w:r>
         <w:rPr>
           <w:rFonts w:ascii="Times" w:hAnsi="Times"/>
@@ -1704,13 +3976,85 @@
         <w:rPr>
           <w:rFonts w:ascii="Times" w:hAnsi="Times"/>
         </w:rPr>
-        <w:t>e intervalo como un subconjunto</w:t>
-      </w:r>
-      <w:r>
-        <w:rPr>
-          <w:rFonts w:ascii="Times" w:hAnsi="Times"/>
-        </w:rPr>
-        <w:t xml:space="preserve"> de números reales cuya representación en la recta numérica </w:t>
+        <w:t xml:space="preserve">e intervalo </w:t>
+      </w:r>
+      <w:ins w:id="215" w:author="Chris" w:date="2015-03-18T12:10:00Z">
+        <w:r>
+          <w:rPr>
+            <w:rFonts w:ascii="Times" w:hAnsi="Times"/>
+          </w:rPr>
+          <w:t xml:space="preserve">y las operaciones entre estos. El intervalo en este aparte se entiende </w:t>
+        </w:r>
+      </w:ins>
+      <w:r>
+        <w:rPr>
+          <w:rFonts w:ascii="Times" w:hAnsi="Times"/>
+        </w:rPr>
+        <w:t>como un subconjunto</w:t>
+      </w:r>
+      <w:r>
+        <w:rPr>
+          <w:rFonts w:ascii="Times" w:hAnsi="Times"/>
+        </w:rPr>
+        <w:t xml:space="preserve"> de </w:t>
+      </w:r>
+      <w:ins w:id="216" w:author="González, C." w:date="2015-03-18T17:20:00Z">
+        <w:r>
+          <w:rPr>
+            <w:rFonts w:ascii="Times" w:hAnsi="Times"/>
+          </w:rPr>
+          <w:t>N</w:t>
+        </w:r>
+      </w:ins>
+      <w:del w:id="217" w:author="González, C." w:date="2015-03-18T17:20:00Z">
+        <w:r>
+          <w:rPr>
+            <w:rFonts w:ascii="Times" w:hAnsi="Times"/>
+          </w:rPr>
+          <w:delText>n</w:delText>
+        </w:r>
+      </w:del>
+      <w:r>
+        <w:rPr>
+          <w:rFonts w:ascii="Times" w:hAnsi="Times"/>
+        </w:rPr>
+        <w:t xml:space="preserve">úmeros </w:t>
+      </w:r>
+      <w:ins w:id="218" w:author="González, C." w:date="2015-03-18T17:20:00Z">
+        <w:r>
+          <w:rPr>
+            <w:rFonts w:ascii="Times" w:hAnsi="Times"/>
+          </w:rPr>
+          <w:t>R</w:t>
+        </w:r>
+      </w:ins>
+      <w:del w:id="219" w:author="González, C." w:date="2015-03-18T17:20:00Z">
+        <w:r>
+          <w:rPr>
+            <w:rFonts w:ascii="Times" w:hAnsi="Times"/>
+          </w:rPr>
+          <w:delText>r</w:delText>
+        </w:r>
+      </w:del>
+      <w:r>
+        <w:rPr>
+          <w:rFonts w:ascii="Times" w:hAnsi="Times"/>
+        </w:rPr>
+        <w:t>eales</w:t>
+      </w:r>
+      <w:ins w:id="220" w:author="Chris" w:date="2015-03-18T12:09:00Z">
+        <w:r>
+          <w:rPr>
+            <w:rFonts w:ascii="Times" w:hAnsi="Times"/>
+          </w:rPr>
+          <w:t>,</w:t>
+        </w:r>
+      </w:ins>
+      <w:r>
+        <w:rPr>
+          <w:rFonts w:ascii="Times" w:hAnsi="Times"/>
+        </w:rPr>
+        <w:t xml:space="preserve"> cuya representación en la recta numérica </w:t>
       </w:r>
       <w:r>
         <w:rPr>
@@ -1722,26 +4066,87 @@
         <w:rPr>
           <w:rFonts w:ascii="Times" w:hAnsi="Times"/>
         </w:rPr>
-        <w:t xml:space="preserve"> dada por segmentos o semirrectas, </w:t>
-      </w:r>
-      <w:r>
-        <w:rPr>
-          <w:rFonts w:ascii="Times" w:hAnsi="Times"/>
-        </w:rPr>
-        <w:lastRenderedPageBreak/>
-        <w:t xml:space="preserve">y las operaciones entre </w:t>
-      </w:r>
-      <w:r>
-        <w:rPr>
-          <w:rFonts w:ascii="Times" w:hAnsi="Times"/>
-        </w:rPr>
-        <w:t xml:space="preserve">intervalos, también </w:t>
-      </w:r>
-      <w:r>
-        <w:rPr>
-          <w:rFonts w:ascii="Times" w:hAnsi="Times"/>
-        </w:rPr>
-        <w:t>se proponen actividades de ejercitación de dichas operaciones.</w:t>
+        <w:t xml:space="preserve"> dada por segmentos o semirrectas</w:t>
+      </w:r>
+      <w:ins w:id="221" w:author="Chris" w:date="2015-03-18T12:11:00Z">
+        <w:r>
+          <w:rPr>
+            <w:rFonts w:ascii="Times" w:hAnsi="Times"/>
+          </w:rPr>
+          <w:t xml:space="preserve">. </w:t>
+        </w:r>
+      </w:ins>
+      <w:del w:id="222" w:author="Chris" w:date="2015-03-18T12:09:00Z">
+        <w:r>
+          <w:rPr>
+            <w:rFonts w:ascii="Times" w:hAnsi="Times"/>
+          </w:rPr>
+          <w:delText>,</w:delText>
+        </w:r>
+      </w:del>
+      <w:del w:id="223" w:author="Chris" w:date="2015-03-18T12:11:00Z">
+        <w:r>
+          <w:rPr>
+            <w:rFonts w:ascii="Times" w:hAnsi="Times"/>
+          </w:rPr>
+          <w:delText xml:space="preserve"> y las operaciones entre </w:delText>
+        </w:r>
+        <w:r>
+          <w:rPr>
+            <w:rFonts w:ascii="Times" w:hAnsi="Times"/>
+          </w:rPr>
+          <w:delText>intervalos, también</w:delText>
+        </w:r>
+      </w:del>
+      <w:ins w:id="224" w:author="Chris" w:date="2015-03-18T12:11:00Z">
+        <w:r>
+          <w:rPr>
+            <w:rFonts w:ascii="Times" w:hAnsi="Times"/>
+          </w:rPr>
+          <w:t>Asimismo</w:t>
+        </w:r>
+      </w:ins>
+      <w:r>
+        <w:rPr>
+          <w:rFonts w:ascii="Times" w:hAnsi="Times"/>
+        </w:rPr>
+        <w:t xml:space="preserve"> </w:t>
+      </w:r>
+      <w:r>
+        <w:rPr>
+          <w:rFonts w:ascii="Times" w:hAnsi="Times"/>
+        </w:rPr>
+        <w:t>se proponen actividades de ejercitación</w:t>
+      </w:r>
+      <w:ins w:id="225" w:author="Chris" w:date="2015-03-18T12:11:00Z">
+        <w:r>
+          <w:rPr>
+            <w:rFonts w:ascii="Times" w:hAnsi="Times"/>
+          </w:rPr>
+          <w:t xml:space="preserve"> </w:t>
+        </w:r>
+      </w:ins>
+      <w:del w:id="226" w:author="Chris" w:date="2015-03-18T12:11:00Z">
+        <w:r>
+          <w:rPr>
+            <w:rFonts w:ascii="Times" w:hAnsi="Times"/>
+          </w:rPr>
+          <w:delText xml:space="preserve"> de</w:delText>
+        </w:r>
+      </w:del>
+      <w:ins w:id="227" w:author="Chris" w:date="2015-03-18T12:11:00Z">
+        <w:r>
+          <w:rPr>
+            <w:rFonts w:ascii="Times" w:hAnsi="Times"/>
+          </w:rPr>
+          <w:t>en</w:t>
+        </w:r>
+      </w:ins>
+      <w:r>
+        <w:rPr>
+          <w:rFonts w:ascii="Times" w:hAnsi="Times"/>
+        </w:rPr>
+        <w:t xml:space="preserve"> dichas operaciones.</w:t>
       </w:r>
     </w:p>
     <w:p>
@@ -1759,17 +4164,194 @@
           <w:rFonts w:ascii="Times" w:hAnsi="Times"/>
         </w:rPr>
       </w:pPr>
-      <w:r>
-        <w:rPr>
-          <w:rFonts w:ascii="Times" w:hAnsi="Times"/>
-        </w:rPr>
-        <w:t xml:space="preserve">Se introduce el concepto de valor absoluto tanto visto como una función así como su interpretación como distancia en la recta, y se estudia los procesos para resolver ecuaciones e inecuaciones que lo involucran, y como </w:t>
-      </w:r>
-      <w:r>
-        <w:rPr>
-          <w:rFonts w:ascii="Times" w:hAnsi="Times"/>
-        </w:rPr>
-        <w:t xml:space="preserve">al ser visto como un problema de distancia en la recta numérica </w:t>
+      <w:ins w:id="228" w:author="Chris" w:date="2015-03-18T12:44:00Z">
+        <w:r>
+          <w:rPr>
+            <w:rFonts w:ascii="Times" w:hAnsi="Times"/>
+          </w:rPr>
+          <w:lastRenderedPageBreak/>
+          <w:t>Dentro de lo anterior, s</w:t>
+        </w:r>
+      </w:ins>
+      <w:del w:id="229" w:author="Chris" w:date="2015-03-18T12:43:00Z">
+        <w:r>
+          <w:rPr>
+            <w:rFonts w:ascii="Times" w:hAnsi="Times"/>
+          </w:rPr>
+          <w:delText>S</w:delText>
+        </w:r>
+      </w:del>
+      <w:r>
+        <w:rPr>
+          <w:rFonts w:ascii="Times" w:hAnsi="Times"/>
+        </w:rPr>
+        <w:t>e introduce el concepto de valor absoluto</w:t>
+      </w:r>
+      <w:del w:id="230" w:author="Chris" w:date="2015-03-18T12:17:00Z">
+        <w:r>
+          <w:rPr>
+            <w:rFonts w:ascii="Times" w:hAnsi="Times"/>
+          </w:rPr>
+          <w:delText xml:space="preserve"> tanto</w:delText>
+        </w:r>
+      </w:del>
+      <w:r>
+        <w:rPr>
+          <w:rFonts w:ascii="Times" w:hAnsi="Times"/>
+        </w:rPr>
+        <w:t xml:space="preserve"> visto como una función</w:t>
+      </w:r>
+      <w:ins w:id="231" w:author="Chris" w:date="2015-03-18T12:45:00Z">
+        <w:r>
+          <w:rPr>
+            <w:rFonts w:ascii="Times" w:hAnsi="Times"/>
+          </w:rPr>
+          <w:t>,</w:t>
+        </w:r>
+      </w:ins>
+      <w:r>
+        <w:rPr>
+          <w:rFonts w:ascii="Times" w:hAnsi="Times"/>
+        </w:rPr>
+        <w:t xml:space="preserve"> </w:t>
+      </w:r>
+      <w:del w:id="232" w:author="Chris" w:date="2015-03-18T12:18:00Z">
+        <w:r>
+          <w:rPr>
+            <w:rFonts w:ascii="Times" w:hAnsi="Times"/>
+          </w:rPr>
+          <w:delText xml:space="preserve">así </w:delText>
+        </w:r>
+      </w:del>
+      <w:ins w:id="233" w:author="Chris" w:date="2015-03-18T12:18:00Z">
+        <w:r>
+          <w:rPr>
+            <w:rFonts w:ascii="Times" w:hAnsi="Times"/>
+          </w:rPr>
+          <w:t>tanto</w:t>
+        </w:r>
+        <w:r>
+          <w:rPr>
+            <w:rFonts w:ascii="Times" w:hAnsi="Times"/>
+          </w:rPr>
+          <w:t xml:space="preserve"> </w:t>
+        </w:r>
+      </w:ins>
+      <w:r>
+        <w:rPr>
+          <w:rFonts w:ascii="Times" w:hAnsi="Times"/>
+        </w:rPr>
+        <w:t>como su interpretación como distancia en la recta</w:t>
+      </w:r>
+      <w:ins w:id="234" w:author="Chris" w:date="2015-03-18T12:18:00Z">
+        <w:r>
+          <w:rPr>
+            <w:rFonts w:ascii="Times" w:hAnsi="Times"/>
+          </w:rPr>
+          <w:t>.</w:t>
+        </w:r>
+      </w:ins>
+      <w:del w:id="235" w:author="Chris" w:date="2015-03-18T12:18:00Z">
+        <w:r>
+          <w:rPr>
+            <w:rFonts w:ascii="Times" w:hAnsi="Times"/>
+          </w:rPr>
+          <w:delText>,</w:delText>
+        </w:r>
+      </w:del>
+      <w:ins w:id="236" w:author="Chris" w:date="2015-03-18T12:18:00Z">
+        <w:r>
+          <w:rPr>
+            <w:rFonts w:ascii="Times" w:hAnsi="Times"/>
+          </w:rPr>
+          <w:t xml:space="preserve"> S</w:t>
+        </w:r>
+      </w:ins>
+      <w:del w:id="237" w:author="Chris" w:date="2015-03-18T12:18:00Z">
+        <w:r>
+          <w:rPr>
+            <w:rFonts w:ascii="Times" w:hAnsi="Times"/>
+          </w:rPr>
+          <w:delText xml:space="preserve"> y s</w:delText>
+        </w:r>
+      </w:del>
+      <w:r>
+        <w:rPr>
+          <w:rFonts w:ascii="Times" w:hAnsi="Times"/>
+        </w:rPr>
+        <w:t>e estudia los procesos para resolver ecuaciones e inecuaciones que l</w:t>
+      </w:r>
+      <w:ins w:id="238" w:author="Chris" w:date="2015-03-18T12:44:00Z">
+        <w:r>
+          <w:rPr>
+            <w:rFonts w:ascii="Times" w:hAnsi="Times"/>
+          </w:rPr>
+          <w:t>a</w:t>
+        </w:r>
+      </w:ins>
+      <w:del w:id="239" w:author="Chris" w:date="2015-03-18T12:44:00Z">
+        <w:r>
+          <w:rPr>
+            <w:rFonts w:ascii="Times" w:hAnsi="Times"/>
+          </w:rPr>
+          <w:delText>o</w:delText>
+        </w:r>
+      </w:del>
+      <w:r>
+        <w:rPr>
+          <w:rFonts w:ascii="Times" w:hAnsi="Times"/>
+        </w:rPr>
+        <w:t xml:space="preserve"> involucran</w:t>
+      </w:r>
+      <w:ins w:id="240" w:author="Chris" w:date="2015-03-18T12:18:00Z">
+        <w:r>
+          <w:rPr>
+            <w:rFonts w:ascii="Times" w:hAnsi="Times"/>
+          </w:rPr>
+          <w:t xml:space="preserve"> </w:t>
+        </w:r>
+      </w:ins>
+      <w:del w:id="241" w:author="Chris" w:date="2015-03-18T12:18:00Z">
+        <w:r>
+          <w:rPr>
+            <w:rFonts w:ascii="Times" w:hAnsi="Times"/>
+          </w:rPr>
+          <w:delText xml:space="preserve">, </w:delText>
+        </w:r>
+      </w:del>
+      <w:r>
+        <w:rPr>
+          <w:rFonts w:ascii="Times" w:hAnsi="Times"/>
+        </w:rPr>
+        <w:t xml:space="preserve">y como </w:t>
+      </w:r>
+      <w:r>
+        <w:rPr>
+          <w:rFonts w:ascii="Times" w:hAnsi="Times"/>
+        </w:rPr>
+        <w:t>al ser vist</w:t>
+      </w:r>
+      <w:ins w:id="242" w:author="Chris" w:date="2015-03-18T12:44:00Z">
+        <w:r>
+          <w:rPr>
+            <w:rFonts w:ascii="Times" w:hAnsi="Times"/>
+          </w:rPr>
+          <w:t>a</w:t>
+        </w:r>
+      </w:ins>
+      <w:del w:id="243" w:author="Chris" w:date="2015-03-18T12:44:00Z">
+        <w:r>
+          <w:rPr>
+            <w:rFonts w:ascii="Times" w:hAnsi="Times"/>
+          </w:rPr>
+          <w:delText>o</w:delText>
+        </w:r>
+      </w:del>
+      <w:r>
+        <w:rPr>
+          <w:rFonts w:ascii="Times" w:hAnsi="Times"/>
+        </w:rPr>
+        <w:t xml:space="preserve"> como un problema de distancia en la recta numérica </w:t>
       </w:r>
       <w:r>
         <w:rPr>
@@ -1781,7 +4363,21 @@
         <w:rPr>
           <w:rFonts w:ascii="Times" w:hAnsi="Times"/>
         </w:rPr>
-        <w:t>la forma más adecuada para expresar el conjunto solución  para el caso de las inecuaciones. E</w:t>
+        <w:t xml:space="preserve">la forma más adecuada para expresar el conjunto solución </w:t>
+      </w:r>
+      <w:del w:id="244" w:author="Chris" w:date="2015-03-18T12:18:00Z">
+        <w:r>
+          <w:rPr>
+            <w:rFonts w:ascii="Times" w:hAnsi="Times"/>
+          </w:rPr>
+          <w:delText xml:space="preserve"> </w:delText>
+        </w:r>
+      </w:del>
+      <w:r>
+        <w:rPr>
+          <w:rFonts w:ascii="Times" w:hAnsi="Times"/>
+        </w:rPr>
+        <w:t>para el caso de las inecuaciones. E</w:t>
       </w:r>
       <w:r>
         <w:rPr>
@@ -1835,26 +4431,94 @@
           <w:rFonts w:ascii="Times" w:hAnsi="Times"/>
         </w:rPr>
       </w:pPr>
-      <w:r>
-        <w:rPr>
-          <w:rFonts w:ascii="Times" w:hAnsi="Times"/>
-        </w:rPr>
-        <w:t xml:space="preserve">Por último se proponen </w:t>
-      </w:r>
-      <w:bookmarkStart w:id="0" w:name="_GoBack"/>
-      <w:r>
-        <w:rPr>
-          <w:rFonts w:ascii="Times" w:hAnsi="Times"/>
-        </w:rPr>
-        <w:t xml:space="preserve">actividades </w:t>
-      </w:r>
-      <w:bookmarkEnd w:id="0"/>
-      <w:r>
-        <w:rPr>
-          <w:rFonts w:ascii="Times" w:hAnsi="Times"/>
-        </w:rPr>
-        <w:t>para la consolidación de las temáticas trabajadas</w:t>
-      </w:r>
+      <w:del w:id="245" w:author="Chris" w:date="2015-03-18T12:18:00Z">
+        <w:r>
+          <w:rPr>
+            <w:rFonts w:ascii="Times" w:hAnsi="Times"/>
+          </w:rPr>
+          <w:delText>Por último</w:delText>
+        </w:r>
+      </w:del>
+      <w:ins w:id="246" w:author="Chris" w:date="2015-03-18T12:18:00Z">
+        <w:r>
+          <w:rPr>
+            <w:rFonts w:ascii="Times" w:hAnsi="Times"/>
+          </w:rPr>
+          <w:t>Para finalizar,</w:t>
+        </w:r>
+      </w:ins>
+      <w:r>
+        <w:rPr>
+          <w:rFonts w:ascii="Times" w:hAnsi="Times"/>
+        </w:rPr>
+        <w:t xml:space="preserve"> se </w:t>
+      </w:r>
+      <w:del w:id="247" w:author="Chris" w:date="2015-03-18T12:45:00Z">
+        <w:r>
+          <w:rPr>
+            <w:rFonts w:ascii="Times" w:hAnsi="Times"/>
+          </w:rPr>
+          <w:delText>proponen</w:delText>
+        </w:r>
+      </w:del>
+      <w:ins w:id="248" w:author="Chris" w:date="2015-03-18T12:45:00Z">
+        <w:r>
+          <w:rPr>
+            <w:rFonts w:ascii="Times" w:hAnsi="Times"/>
+          </w:rPr>
+          <w:t>plantean</w:t>
+        </w:r>
+      </w:ins>
+      <w:r>
+        <w:rPr>
+          <w:rFonts w:ascii="Times" w:hAnsi="Times"/>
+        </w:rPr>
+        <w:t xml:space="preserve"> </w:t>
+      </w:r>
+      <w:del w:id="249" w:author="Chris" w:date="2015-03-18T12:46:00Z">
+        <w:r>
+          <w:rPr>
+            <w:rFonts w:ascii="Times" w:hAnsi="Times"/>
+          </w:rPr>
+          <w:delText xml:space="preserve">actividades </w:delText>
+        </w:r>
+      </w:del>
+      <w:ins w:id="250" w:author="Chris" w:date="2015-03-18T12:46:00Z">
+        <w:r>
+          <w:rPr>
+            <w:rFonts w:ascii="Times" w:hAnsi="Times"/>
+          </w:rPr>
+          <w:t>ejercicios</w:t>
+        </w:r>
+        <w:r>
+          <w:rPr>
+            <w:rFonts w:ascii="Times" w:hAnsi="Times"/>
+          </w:rPr>
+          <w:t xml:space="preserve"> </w:t>
+        </w:r>
+      </w:ins>
+      <w:r>
+        <w:rPr>
+          <w:rFonts w:ascii="Times" w:hAnsi="Times"/>
+        </w:rPr>
+        <w:t xml:space="preserve">para la consolidación de las temáticas </w:t>
+      </w:r>
+      <w:del w:id="251" w:author="Chris" w:date="2015-03-18T12:19:00Z">
+        <w:r>
+          <w:rPr>
+            <w:rFonts w:ascii="Times" w:hAnsi="Times"/>
+          </w:rPr>
+          <w:delText>trabajadas</w:delText>
+        </w:r>
+      </w:del>
+      <w:ins w:id="252" w:author="Chris" w:date="2015-03-18T12:19:00Z">
+        <w:r>
+          <w:rPr>
+            <w:rFonts w:ascii="Times" w:hAnsi="Times"/>
+          </w:rPr>
+          <w:t>vistas.</w:t>
+        </w:r>
+      </w:ins>
     </w:p>
     <w:p>
       <w:pPr>
@@ -3418,6 +6082,17 @@
     <w:abstractNumId w:val="0"/>
   </w:num>
 </w:numbering>
+</file>
+
+<file path=word/people.xml><?xml version="1.0" encoding="utf-8"?>
+<w15:people xmlns:wpc="http://schemas.microsoft.com/office/word/2010/wordprocessingCanvas" xmlns:mc="http://schemas.openxmlformats.org/markup-compatibility/2006" xmlns:o="urn:schemas-microsoft-com:office:office" xmlns:r="http://schemas.openxmlformats.org/officeDocument/2006/relationships" xmlns:m="http://schemas.openxmlformats.org/officeDocument/2006/math" xmlns:v="urn:schemas-microsoft-com:vml" xmlns:wp14="http://schemas.microsoft.com/office/word/2010/wordprocessingDrawing" xmlns:wp="http://schemas.openxmlformats.org/drawingml/2006/wordprocessingDrawing" xmlns:w10="urn:schemas-microsoft-com:office:word" xmlns:w="http://schemas.openxmlformats.org/wordprocessingml/2006/main" xmlns:w14="http://schemas.microsoft.com/office/word/2010/wordml" xmlns:w15="http://schemas.microsoft.com/office/word/2012/wordml" xmlns:wpg="http://schemas.microsoft.com/office/word/2010/wordprocessingGroup" xmlns:wpi="http://schemas.microsoft.com/office/word/2010/wordprocessingInk" xmlns:wne="http://schemas.microsoft.com/office/word/2006/wordml" xmlns:wps="http://schemas.microsoft.com/office/word/2010/wordprocessingShape" mc:Ignorable="w14 w15 wp14">
+  <w15:person w15:author="Chris">
+    <w15:presenceInfo w15:providerId="None" w15:userId="Chris"/>
+  </w15:person>
+  <w15:person w15:author="González, C.">
+    <w15:presenceInfo w15:providerId="None" w15:userId="González, C."/>
+  </w15:person>
+</w15:people>
 </file>
 
 <file path=word/styles.xml><?xml version="1.0" encoding="utf-8"?>

</xml_diff>

<commit_message>
Guia didactica correccion de estilo
</commit_message>
<xml_diff>
--- a/fuentes/contenidos/grado11/guion01/GuiaDidactica MA_11_01_CO.docx
+++ b/fuentes/contenidos/grado11/guion01/GuiaDidactica MA_11_01_CO.docx
@@ -120,7 +120,19 @@
         <w:rPr>
           <w:rFonts w:ascii="Times" w:hAnsi="Times"/>
         </w:rPr>
-        <w:t xml:space="preserve"> y contrasto propiedades de los números (naturales, enteros, racionales y reales) y las de sus relaciones y operaciones para construir, manejar y utilizar apropiadamente los distintos sistemas numéricos.</w:t>
+        <w:t xml:space="preserve"> y contrasto propiedades de los números (naturales, enteros, racionales y reales)</w:t>
+      </w:r>
+      <w:r>
+        <w:rPr>
+          <w:rFonts w:ascii="Times" w:hAnsi="Times"/>
+        </w:rPr>
+        <w:t>,</w:t>
+      </w:r>
+      <w:r>
+        <w:rPr>
+          <w:rFonts w:ascii="Times" w:hAnsi="Times"/>
+        </w:rPr>
+        <w:t xml:space="preserve"> y las de sus relaciones y operaciones para construir, manejar y utilizar apropiadamente los distintos sistemas numéricos.</w:t>
       </w:r>
     </w:p>
     <w:p>
@@ -188,14 +200,6 @@
         </w:rPr>
         <w:t>en procesos infinitos numéricos.</w:t>
       </w:r>
-    </w:p>
-    <w:p>
-      <w:pPr>
-        <w:jc w:val="both"/>
-        <w:rPr>
-          <w:rFonts w:ascii="Times" w:hAnsi="Times"/>
-        </w:rPr>
-      </w:pPr>
     </w:p>
     <w:p>
       <w:pPr>
@@ -237,7 +241,19 @@
         <w:rPr>
           <w:rFonts w:ascii="Times" w:hAnsi="Times"/>
         </w:rPr>
-        <w:t xml:space="preserve">Representa los números reales mediante su expansión decimal y </w:t>
+        <w:t>Representa los números reales mediante su expansión decimal y</w:t>
+      </w:r>
+      <w:r>
+        <w:rPr>
+          <w:rFonts w:ascii="Times" w:hAnsi="Times"/>
+        </w:rPr>
+        <w:t>,</w:t>
+      </w:r>
+      <w:r>
+        <w:rPr>
+          <w:rFonts w:ascii="Times" w:hAnsi="Times"/>
+        </w:rPr>
+        <w:t xml:space="preserve"> </w:t>
       </w:r>
       <w:r>
         <w:rPr>
@@ -274,7 +290,19 @@
         <w:rPr>
           <w:rFonts w:ascii="Times" w:hAnsi="Times"/>
         </w:rPr>
-        <w:t xml:space="preserve"> reales a través de su representación en la recta real.</w:t>
+        <w:t xml:space="preserve"> reales </w:t>
+      </w:r>
+      <w:r>
+        <w:rPr>
+          <w:rFonts w:ascii="Times" w:hAnsi="Times"/>
+        </w:rPr>
+        <w:t>por medio</w:t>
+      </w:r>
+      <w:r>
+        <w:rPr>
+          <w:rFonts w:ascii="Times" w:hAnsi="Times"/>
+        </w:rPr>
+        <w:t xml:space="preserve"> de su representación en la recta real.</w:t>
       </w:r>
     </w:p>
     <w:p>
@@ -293,7 +321,19 @@
         <w:rPr>
           <w:rFonts w:ascii="Times" w:hAnsi="Times"/>
         </w:rPr>
-        <w:t>Establece relaciones de orden en los números reales y  aplica sus propiedades  en diferentes contextos.</w:t>
+        <w:t>Establece relaciones de</w:t>
+      </w:r>
+      <w:r>
+        <w:rPr>
+          <w:rFonts w:ascii="Times" w:hAnsi="Times"/>
+        </w:rPr>
+        <w:t xml:space="preserve"> orden en los números reales y aplica sus propiedades </w:t>
+      </w:r>
+      <w:r>
+        <w:rPr>
+          <w:rFonts w:ascii="Times" w:hAnsi="Times"/>
+        </w:rPr>
+        <w:t>en diferentes contextos.</w:t>
       </w:r>
     </w:p>
     <w:p>
@@ -312,7 +352,7 @@
         <w:rPr>
           <w:rFonts w:ascii="Times" w:hAnsi="Times"/>
         </w:rPr>
-        <w:t>Aplica las propiedades de las operaciones (adición y multiplicación) de los números reales  para determinar el valor de una incógnita en ecuaciones e inecuaciones.</w:t>
+        <w:t>Aplica las propiedades de las operaciones (adición y multiplicación) de los números reales para determinar el valor de una incógnita en ecuaciones e inecuaciones.</w:t>
       </w:r>
     </w:p>
     <w:p>
@@ -337,7 +377,13 @@
         <w:rPr>
           <w:rFonts w:ascii="Times" w:hAnsi="Times"/>
         </w:rPr>
-        <w:t xml:space="preserve">  conjeturas sobre las posibles soluciones de ecuaciones e inecuaciones </w:t>
+        <w:t xml:space="preserve"> </w:t>
+      </w:r>
+      <w:r>
+        <w:rPr>
+          <w:rFonts w:ascii="Times" w:hAnsi="Times"/>
+        </w:rPr>
+        <w:t xml:space="preserve">conjeturas sobre las posibles soluciones de ecuaciones e inecuaciones </w:t>
       </w:r>
       <w:r>
         <w:rPr>
@@ -365,31 +411,188 @@
       <w:pPr>
         <w:rPr>
           <w:rFonts w:ascii="Times" w:hAnsi="Times"/>
-        </w:rPr>
-      </w:pPr>
+          <w:b/>
+        </w:rPr>
+      </w:pPr>
+      <w:r>
+        <w:rPr>
+          <w:rFonts w:ascii="Times" w:hAnsi="Times"/>
+          <w:b/>
+        </w:rPr>
+        <w:t>Estrategia didáctica</w:t>
+      </w:r>
     </w:p>
     <w:p>
       <w:pPr>
-        <w:rPr>
-          <w:rFonts w:ascii="Times" w:hAnsi="Times"/>
-          <w:b/>
-        </w:rPr>
-      </w:pPr>
-      <w:r>
-        <w:rPr>
-          <w:rFonts w:ascii="Times" w:hAnsi="Times"/>
-          <w:b/>
-        </w:rPr>
-        <w:t>Estrategia didáctica</w:t>
-      </w:r>
+        <w:jc w:val="both"/>
+        <w:rPr>
+          <w:lang w:val="es-ES"/>
+        </w:rPr>
+      </w:pPr>
     </w:p>
     <w:p>
       <w:pPr>
         <w:jc w:val="both"/>
         <w:rPr>
-          <w:lang w:val="es-ES"/>
-        </w:rPr>
-      </w:pPr>
+          <w:rFonts w:ascii="Times" w:hAnsi="Times"/>
+        </w:rPr>
+      </w:pPr>
+      <w:r>
+        <w:rPr>
+          <w:rFonts w:ascii="Times" w:hAnsi="Times"/>
+        </w:rPr>
+        <w:t xml:space="preserve">Para iniciar el tema, </w:t>
+      </w:r>
+      <w:r>
+        <w:rPr>
+          <w:rFonts w:ascii="Times" w:hAnsi="Times"/>
+        </w:rPr>
+        <w:t xml:space="preserve">realice </w:t>
+      </w:r>
+      <w:r>
+        <w:rPr>
+          <w:rFonts w:ascii="Times" w:hAnsi="Times"/>
+        </w:rPr>
+        <w:t xml:space="preserve">un recuento de los </w:t>
+      </w:r>
+      <w:r>
+        <w:rPr>
+          <w:rFonts w:ascii="Times" w:hAnsi="Times"/>
+        </w:rPr>
+        <w:t>sub</w:t>
+      </w:r>
+      <w:r>
+        <w:rPr>
+          <w:rFonts w:ascii="Times" w:hAnsi="Times"/>
+        </w:rPr>
+        <w:t>c</w:t>
+      </w:r>
+      <w:r>
+        <w:rPr>
+          <w:rFonts w:ascii="Times" w:hAnsi="Times"/>
+        </w:rPr>
+        <w:t>onjuntos numéricos de los números reales</w:t>
+      </w:r>
+      <w:r>
+        <w:rPr>
+          <w:rFonts w:ascii="Times" w:hAnsi="Times"/>
+        </w:rPr>
+        <w:t>;</w:t>
+      </w:r>
+      <w:r>
+        <w:rPr>
+          <w:rFonts w:ascii="Times" w:hAnsi="Times"/>
+        </w:rPr>
+        <w:t xml:space="preserve"> para lograr esto</w:t>
+      </w:r>
+      <w:r>
+        <w:rPr>
+          <w:rFonts w:ascii="Times" w:hAnsi="Times"/>
+        </w:rPr>
+        <w:t>,</w:t>
+      </w:r>
+      <w:r>
+        <w:rPr>
+          <w:rFonts w:ascii="Times" w:hAnsi="Times"/>
+        </w:rPr>
+        <w:t xml:space="preserve"> </w:t>
+      </w:r>
+      <w:r>
+        <w:rPr>
+          <w:rFonts w:ascii="Times" w:hAnsi="Times"/>
+        </w:rPr>
+        <w:t>apóyese</w:t>
+      </w:r>
+      <w:r>
+        <w:rPr>
+          <w:rFonts w:ascii="Times" w:hAnsi="Times"/>
+        </w:rPr>
+        <w:t xml:space="preserve"> en la tabla</w:t>
+      </w:r>
+      <w:r>
+        <w:rPr>
+          <w:rFonts w:ascii="Times" w:hAnsi="Times"/>
+        </w:rPr>
+        <w:t xml:space="preserve"> que se presenta al inicio del cuaderno de estudio</w:t>
+      </w:r>
+      <w:r>
+        <w:rPr>
+          <w:rFonts w:ascii="Times" w:hAnsi="Times"/>
+        </w:rPr>
+        <w:t>.</w:t>
+      </w:r>
+      <w:r>
+        <w:rPr>
+          <w:rFonts w:ascii="Times" w:hAnsi="Times"/>
+        </w:rPr>
+        <w:t xml:space="preserve"> </w:t>
+      </w:r>
+      <w:r>
+        <w:rPr>
+          <w:rFonts w:ascii="Times" w:hAnsi="Times"/>
+        </w:rPr>
+        <w:t>H</w:t>
+      </w:r>
+      <w:r>
+        <w:rPr>
+          <w:rFonts w:ascii="Times" w:hAnsi="Times"/>
+        </w:rPr>
+        <w:t xml:space="preserve">aga énfasis en la </w:t>
+      </w:r>
+      <w:r>
+        <w:rPr>
+          <w:rFonts w:ascii="Times" w:hAnsi="Times"/>
+        </w:rPr>
+        <w:t xml:space="preserve">representación del número real </w:t>
+      </w:r>
+      <w:r>
+        <w:rPr>
+          <w:rFonts w:ascii="Times" w:hAnsi="Times"/>
+        </w:rPr>
+        <w:t xml:space="preserve">a través de </w:t>
+      </w:r>
+      <w:r>
+        <w:rPr>
+          <w:rFonts w:ascii="Times" w:hAnsi="Times"/>
+        </w:rPr>
+        <w:t>sus expansiones decimales</w:t>
+      </w:r>
+      <w:r>
+        <w:rPr>
+          <w:rFonts w:ascii="Times" w:hAnsi="Times"/>
+        </w:rPr>
+        <w:t>,</w:t>
+      </w:r>
+      <w:r>
+        <w:rPr>
+          <w:rFonts w:ascii="Times" w:hAnsi="Times"/>
+        </w:rPr>
+        <w:t xml:space="preserve"> para </w:t>
+      </w:r>
+      <w:r>
+        <w:rPr>
+          <w:rFonts w:ascii="Times" w:hAnsi="Times"/>
+        </w:rPr>
+        <w:t>establece</w:t>
+      </w:r>
+      <w:r>
+        <w:rPr>
+          <w:rFonts w:ascii="Times" w:hAnsi="Times"/>
+        </w:rPr>
+        <w:t xml:space="preserve">r cada uno de los subconjuntos </w:t>
+      </w:r>
+      <w:r>
+        <w:rPr>
+          <w:rFonts w:ascii="Times" w:hAnsi="Times"/>
+        </w:rPr>
+        <w:t>numéricos de los números reales.</w:t>
+      </w:r>
+      <w:r>
+        <w:rPr>
+          <w:rFonts w:ascii="Times" w:hAnsi="Times"/>
+        </w:rPr>
+        <w:t xml:space="preserve"> </w:t>
+      </w:r>
     </w:p>
     <w:p>
       <w:pPr>
@@ -398,72 +601,6 @@
           <w:rFonts w:ascii="Times" w:hAnsi="Times"/>
         </w:rPr>
       </w:pPr>
-      <w:r>
-        <w:rPr>
-          <w:rFonts w:ascii="Times" w:hAnsi="Times"/>
-        </w:rPr>
-        <w:t>Para iniciar el tema, ha</w:t>
-      </w:r>
-      <w:r>
-        <w:rPr>
-          <w:rFonts w:ascii="Times" w:hAnsi="Times"/>
-        </w:rPr>
-        <w:t xml:space="preserve">ga un recuento de los </w:t>
-      </w:r>
-      <w:r>
-        <w:rPr>
-          <w:rFonts w:ascii="Times" w:hAnsi="Times"/>
-        </w:rPr>
-        <w:t xml:space="preserve"> sub</w:t>
-      </w:r>
-      <w:r>
-        <w:rPr>
-          <w:rFonts w:ascii="Times" w:hAnsi="Times"/>
-        </w:rPr>
-        <w:t>c</w:t>
-      </w:r>
-      <w:r>
-        <w:rPr>
-          <w:rFonts w:ascii="Times" w:hAnsi="Times"/>
-        </w:rPr>
-        <w:t>onjuntos numéricos de los números reales, para lograr esto</w:t>
-      </w:r>
-      <w:r>
-        <w:rPr>
-          <w:rFonts w:ascii="Times" w:hAnsi="Times"/>
-        </w:rPr>
-        <w:t>,</w:t>
-      </w:r>
-      <w:r>
-        <w:rPr>
-          <w:rFonts w:ascii="Times" w:hAnsi="Times"/>
-        </w:rPr>
-        <w:t xml:space="preserve"> </w:t>
-      </w:r>
-      <w:r>
-        <w:rPr>
-          <w:rFonts w:ascii="Times" w:hAnsi="Times"/>
-        </w:rPr>
-        <w:t>apóyese</w:t>
-      </w:r>
-      <w:r>
-        <w:rPr>
-          <w:rFonts w:ascii="Times" w:hAnsi="Times"/>
-        </w:rPr>
-        <w:t xml:space="preserve"> en la tabla </w:t>
-      </w:r>
-      <w:r>
-        <w:rPr>
-          <w:rFonts w:ascii="Times" w:hAnsi="Times"/>
-        </w:rPr>
-        <w:t xml:space="preserve"> que se presenta al inicio del cuaderno de estudio, haga énfasis en la representación del número real  a través de sus expansiones decimales para  establecer cada uno de los subconjuntos  numéricos de los números reales.</w:t>
-      </w:r>
-      <w:r>
-        <w:rPr>
-          <w:rFonts w:ascii="Times" w:hAnsi="Times"/>
-        </w:rPr>
-        <w:t xml:space="preserve"> </w:t>
-      </w:r>
     </w:p>
     <w:p>
       <w:pPr>
@@ -500,19 +637,73 @@
         <w:rPr>
           <w:rFonts w:ascii="Times" w:hAnsi="Times"/>
         </w:rPr>
-        <w:t xml:space="preserve">, por ejemplo ¿Cuál es la utilidad del conjunto numérico de los numero racionales?, ¿los números enteros sirven para medir cualquier longitud?, </w:t>
-      </w:r>
-      <w:r>
-        <w:rPr>
-          <w:rFonts w:ascii="Times" w:hAnsi="Times"/>
-        </w:rPr>
-        <w:t xml:space="preserve">¿Es posible expresar cualquier longitud como un numero fraccionario?, </w:t>
-      </w:r>
-      <w:r>
-        <w:rPr>
-          <w:rFonts w:ascii="Times" w:hAnsi="Times"/>
-        </w:rPr>
-        <w:t xml:space="preserve">entre otras preguntas, anote  las respuestas que  más contribuyan a  la construcción del conjunto de los números reales. El interactivo “una aproximación a los números reales”, resalta la importancia de </w:t>
+        <w:t>, por ejemplo</w:t>
+      </w:r>
+      <w:r>
+        <w:rPr>
+          <w:rFonts w:ascii="Times" w:hAnsi="Times"/>
+        </w:rPr>
+        <w:t>, ¿c</w:t>
+      </w:r>
+      <w:r>
+        <w:rPr>
+          <w:rFonts w:ascii="Times" w:hAnsi="Times"/>
+        </w:rPr>
+        <w:t xml:space="preserve">uál es la utilidad del conjunto numérico de los numero racionales?, ¿los números enteros sirven para medir cualquier longitud?, </w:t>
+      </w:r>
+      <w:r>
+        <w:rPr>
+          <w:rFonts w:ascii="Times" w:hAnsi="Times"/>
+        </w:rPr>
+        <w:t>¿e</w:t>
+      </w:r>
+      <w:r>
+        <w:rPr>
+          <w:rFonts w:ascii="Times" w:hAnsi="Times"/>
+        </w:rPr>
+        <w:t xml:space="preserve">s posible expresar cualquier longitud como un numero fraccionario?, </w:t>
+      </w:r>
+      <w:r>
+        <w:rPr>
+          <w:rFonts w:ascii="Times" w:hAnsi="Times"/>
+        </w:rPr>
+        <w:t>entre otras preguntas</w:t>
+      </w:r>
+      <w:r>
+        <w:rPr>
+          <w:rFonts w:ascii="Times" w:hAnsi="Times"/>
+        </w:rPr>
+        <w:t xml:space="preserve">; </w:t>
+      </w:r>
+      <w:r>
+        <w:rPr>
+          <w:rFonts w:ascii="Times" w:hAnsi="Times"/>
+        </w:rPr>
+        <w:t>t</w:t>
+      </w:r>
+      <w:r>
+        <w:rPr>
+          <w:rFonts w:ascii="Times" w:hAnsi="Times"/>
+        </w:rPr>
+        <w:t xml:space="preserve">ome nota de </w:t>
+      </w:r>
+      <w:r>
+        <w:rPr>
+          <w:rFonts w:ascii="Times" w:hAnsi="Times"/>
+        </w:rPr>
+        <w:t>las res</w:t>
+      </w:r>
+      <w:r>
+        <w:rPr>
+          <w:rFonts w:ascii="Times" w:hAnsi="Times"/>
+        </w:rPr>
+        <w:t xml:space="preserve">puestas que más contribuyan a </w:t>
+      </w:r>
+      <w:r>
+        <w:rPr>
+          <w:rFonts w:ascii="Times" w:hAnsi="Times"/>
+        </w:rPr>
+        <w:t xml:space="preserve">la construcción del conjunto de los números reales. El interactivo “una aproximación a los números reales”, resalta la importancia de </w:t>
       </w:r>
       <w:r>
         <w:rPr>
@@ -524,7 +715,43 @@
         <w:rPr>
           <w:rFonts w:ascii="Times" w:hAnsi="Times"/>
         </w:rPr>
-        <w:t>números como un conjunto numérico  que  permite medir cualquier magnitud a través de un recorrido histórico- empírico del concepto de número. Utilice es</w:t>
+        <w:t>nú</w:t>
+      </w:r>
+      <w:r>
+        <w:rPr>
+          <w:rFonts w:ascii="Times" w:hAnsi="Times"/>
+        </w:rPr>
+        <w:t xml:space="preserve">meros como un conjunto numérico que </w:t>
+      </w:r>
+      <w:r>
+        <w:rPr>
+          <w:rFonts w:ascii="Times" w:hAnsi="Times"/>
+        </w:rPr>
+        <w:t>permite medir cualquier magnitud</w:t>
+      </w:r>
+      <w:r>
+        <w:rPr>
+          <w:rFonts w:ascii="Times" w:hAnsi="Times"/>
+        </w:rPr>
+        <w:t>, esto</w:t>
+      </w:r>
+      <w:r>
+        <w:rPr>
+          <w:rFonts w:ascii="Times" w:hAnsi="Times"/>
+        </w:rPr>
+        <w:t xml:space="preserve"> </w:t>
+      </w:r>
+      <w:r>
+        <w:rPr>
+          <w:rFonts w:ascii="Times" w:hAnsi="Times"/>
+        </w:rPr>
+        <w:t xml:space="preserve">por medio </w:t>
+      </w:r>
+      <w:r>
+        <w:rPr>
+          <w:rFonts w:ascii="Times" w:hAnsi="Times"/>
+        </w:rPr>
+        <w:t>de un recorrido histórico- empírico del concepto de número. Utilice es</w:t>
       </w:r>
       <w:r>
         <w:rPr>
@@ -542,7 +769,31 @@
         <w:rPr>
           <w:rFonts w:ascii="Times" w:hAnsi="Times"/>
         </w:rPr>
-        <w:t xml:space="preserve"> haciendo énfasis en  las  respuestas dadas por los estudiantes, con el fin de afianzar el concepto de número real.</w:t>
+        <w:t xml:space="preserve"> haciendo énfasis e</w:t>
+      </w:r>
+      <w:r>
+        <w:rPr>
+          <w:rFonts w:ascii="Times" w:hAnsi="Times"/>
+        </w:rPr>
+        <w:t xml:space="preserve">n </w:t>
+      </w:r>
+      <w:r>
+        <w:rPr>
+          <w:rFonts w:ascii="Times" w:hAnsi="Times"/>
+        </w:rPr>
+        <w:t xml:space="preserve">las respuestas dadas por los estudiantes, con el </w:t>
+      </w:r>
+      <w:r>
+        <w:rPr>
+          <w:rFonts w:ascii="Times" w:hAnsi="Times"/>
+        </w:rPr>
+        <w:t>propósito</w:t>
+      </w:r>
+      <w:r>
+        <w:rPr>
+          <w:rFonts w:ascii="Times" w:hAnsi="Times"/>
+        </w:rPr>
+        <w:t xml:space="preserve"> de afianzar el concepto de número real.</w:t>
       </w:r>
     </w:p>
     <w:p>
@@ -552,67 +803,6 @@
           <w:rFonts w:ascii="Times" w:hAnsi="Times"/>
         </w:rPr>
       </w:pPr>
-      <w:r>
-        <w:rPr>
-          <w:rFonts w:ascii="Times" w:hAnsi="Times"/>
-        </w:rPr>
-        <w:lastRenderedPageBreak/>
-        <w:t xml:space="preserve">Es importante que el estudiante  reconozca al conjunto de los números reales  como un conjunto formado por los números racionales y los números irracionales,  para apoyar esto, proponga a los estudiantes representar números racionales en su expansión decimal como fracciones de enteros y  viceversa,  </w:t>
-      </w:r>
-      <w:r>
-        <w:rPr>
-          <w:rFonts w:ascii="Times" w:hAnsi="Times"/>
-        </w:rPr>
-        <w:t>apóyese</w:t>
-      </w:r>
-      <w:r>
-        <w:rPr>
-          <w:rFonts w:ascii="Times" w:hAnsi="Times"/>
-        </w:rPr>
-        <w:t xml:space="preserve"> en las actividades propuestas en el cuaderno es estudio,  recuerde que el </w:t>
-      </w:r>
-      <w:r>
-        <w:rPr>
-          <w:rFonts w:ascii="Times" w:hAnsi="Times"/>
-        </w:rPr>
-        <w:t>tránsito</w:t>
-      </w:r>
-      <w:r>
-        <w:rPr>
-          <w:rFonts w:ascii="Times" w:hAnsi="Times"/>
-        </w:rPr>
-        <w:t xml:space="preserve"> entre representaciones permite afianzar los conceptos. </w:t>
-      </w:r>
-      <w:r>
-        <w:rPr>
-          <w:rFonts w:ascii="Times" w:hAnsi="Times"/>
-        </w:rPr>
-        <w:t>Para destacar la importancia de los números irracionales aproveche el interactivo en el cual se presentan algunos números irracionales  de gran trascendencia</w:t>
-      </w:r>
-      <w:r>
-        <w:rPr>
-          <w:rFonts w:ascii="Times" w:hAnsi="Times"/>
-        </w:rPr>
-        <w:t>, los</w:t>
-      </w:r>
-      <w:r>
-        <w:rPr>
-          <w:rFonts w:ascii="Times" w:hAnsi="Times"/>
-        </w:rPr>
-        <w:t xml:space="preserve"> problemas </w:t>
-      </w:r>
-      <w:r>
-        <w:rPr>
-          <w:rFonts w:ascii="Times" w:hAnsi="Times"/>
-        </w:rPr>
-        <w:t>que los origi</w:t>
-      </w:r>
-      <w:r>
-        <w:rPr>
-          <w:rFonts w:ascii="Times" w:hAnsi="Times"/>
-        </w:rPr>
-        <w:t xml:space="preserve">naron y una clasificación. </w:t>
-      </w:r>
     </w:p>
     <w:p>
       <w:pPr>
@@ -625,7 +815,121 @@
         <w:rPr>
           <w:rFonts w:ascii="Times" w:hAnsi="Times"/>
         </w:rPr>
-        <w:t xml:space="preserve">No olvide presentar la estructura de orden y de las operaciones de los números reales, apóyese en la representación de los números reales en la recta numérica y en los interactivos que presentan sus propiedades. </w:t>
+        <w:t>E</w:t>
+      </w:r>
+      <w:r>
+        <w:rPr>
+          <w:rFonts w:ascii="Times" w:hAnsi="Times"/>
+        </w:rPr>
+        <w:t xml:space="preserve">s importante que el estudiante </w:t>
+      </w:r>
+      <w:r>
+        <w:rPr>
+          <w:rFonts w:ascii="Times" w:hAnsi="Times"/>
+        </w:rPr>
+        <w:t xml:space="preserve">reconozca al </w:t>
+      </w:r>
+      <w:r>
+        <w:rPr>
+          <w:rFonts w:ascii="Times" w:hAnsi="Times"/>
+        </w:rPr>
+        <w:t xml:space="preserve">conjunto de los números reales </w:t>
+      </w:r>
+      <w:r>
+        <w:rPr>
+          <w:rFonts w:ascii="Times" w:hAnsi="Times"/>
+        </w:rPr>
+        <w:t>como un conjunto formado por los números racional</w:t>
+      </w:r>
+      <w:r>
+        <w:rPr>
+          <w:rFonts w:ascii="Times" w:hAnsi="Times"/>
+        </w:rPr>
+        <w:t xml:space="preserve">es y los números irracionales, </w:t>
+      </w:r>
+      <w:r>
+        <w:rPr>
+          <w:rFonts w:ascii="Times" w:hAnsi="Times"/>
+        </w:rPr>
+        <w:t>para apoyar esto, proponga a los estudiantes representar números racionales en su expansión decima</w:t>
+      </w:r>
+      <w:r>
+        <w:rPr>
+          <w:rFonts w:ascii="Times" w:hAnsi="Times"/>
+        </w:rPr>
+        <w:t xml:space="preserve">l como fracciones de enteros y </w:t>
+      </w:r>
+      <w:r>
+        <w:rPr>
+          <w:rFonts w:ascii="Times" w:hAnsi="Times"/>
+        </w:rPr>
+        <w:t>viceversa</w:t>
+      </w:r>
+      <w:r>
+        <w:rPr>
+          <w:rFonts w:ascii="Times" w:hAnsi="Times"/>
+        </w:rPr>
+        <w:t>; tome como base</w:t>
+      </w:r>
+      <w:r>
+        <w:rPr>
+          <w:rFonts w:ascii="Times" w:hAnsi="Times"/>
+        </w:rPr>
+        <w:t xml:space="preserve"> las actividades propues</w:t>
+      </w:r>
+      <w:r>
+        <w:rPr>
+          <w:rFonts w:ascii="Times" w:hAnsi="Times"/>
+        </w:rPr>
+        <w:t xml:space="preserve">tas en el cuaderno </w:t>
+      </w:r>
+      <w:r>
+        <w:rPr>
+          <w:rFonts w:ascii="Times" w:hAnsi="Times"/>
+        </w:rPr>
+        <w:t>de</w:t>
+      </w:r>
+      <w:r>
+        <w:rPr>
+          <w:rFonts w:ascii="Times" w:hAnsi="Times"/>
+        </w:rPr>
+        <w:t xml:space="preserve"> estudio</w:t>
+      </w:r>
+      <w:r>
+        <w:rPr>
+          <w:rFonts w:ascii="Times" w:hAnsi="Times"/>
+        </w:rPr>
+        <w:t xml:space="preserve">. </w:t>
+      </w:r>
+      <w:r>
+        <w:rPr>
+          <w:rFonts w:ascii="Times" w:hAnsi="Times"/>
+        </w:rPr>
+        <w:t xml:space="preserve"> </w:t>
+      </w:r>
+      <w:r>
+        <w:rPr>
+          <w:rFonts w:ascii="Times" w:hAnsi="Times"/>
+        </w:rPr>
+        <w:t>R</w:t>
+      </w:r>
+      <w:r>
+        <w:rPr>
+          <w:rFonts w:ascii="Times" w:hAnsi="Times"/>
+        </w:rPr>
+        <w:t xml:space="preserve">ecuerde que el </w:t>
+      </w:r>
+      <w:r>
+        <w:rPr>
+          <w:rFonts w:ascii="Times" w:hAnsi="Times"/>
+        </w:rPr>
+        <w:t>tránsito</w:t>
+      </w:r>
+      <w:r>
+        <w:rPr>
+          <w:rFonts w:ascii="Times" w:hAnsi="Times"/>
+        </w:rPr>
+        <w:t xml:space="preserve"> entre representaciones permite afianzar los conceptos. </w:t>
       </w:r>
     </w:p>
     <w:p>
@@ -635,62 +939,6 @@
           <w:rFonts w:ascii="Times" w:hAnsi="Times"/>
         </w:rPr>
       </w:pPr>
-      <w:r>
-        <w:rPr>
-          <w:rFonts w:ascii="Times" w:hAnsi="Times"/>
-        </w:rPr>
-        <w:t>Utilice</w:t>
-      </w:r>
-      <w:r>
-        <w:rPr>
-          <w:rFonts w:ascii="Times" w:hAnsi="Times"/>
-        </w:rPr>
-        <w:t xml:space="preserve"> las propiedades del orden, </w:t>
-      </w:r>
-      <w:r>
-        <w:rPr>
-          <w:rFonts w:ascii="Times" w:hAnsi="Times"/>
-        </w:rPr>
-        <w:t xml:space="preserve"> el concepto de intervalo y su clasificación para preguntar a los estudiantes sobre </w:t>
-      </w:r>
-      <w:r>
-        <w:rPr>
-          <w:rFonts w:ascii="Times" w:hAnsi="Times"/>
-        </w:rPr>
-        <w:t xml:space="preserve">las relaciones “el número real siguiente de…”, </w:t>
-      </w:r>
-      <w:proofErr w:type="gramStart"/>
-      <w:r>
-        <w:rPr>
-          <w:rFonts w:ascii="Times" w:hAnsi="Times"/>
-        </w:rPr>
-        <w:t>“ el</w:t>
-      </w:r>
-      <w:proofErr w:type="gramEnd"/>
-      <w:r>
-        <w:rPr>
-          <w:rFonts w:ascii="Times" w:hAnsi="Times"/>
-        </w:rPr>
-        <w:t xml:space="preserve"> número real anterior de…”, “ el número real que está entre… y …”, con el fin de fomentar la discusión en los estudiantes,</w:t>
-      </w:r>
-      <w:r>
-        <w:rPr>
-          <w:rFonts w:ascii="Times" w:hAnsi="Times"/>
-        </w:rPr>
-        <w:t xml:space="preserve"> recurra a </w:t>
-      </w:r>
-      <w:r>
-        <w:rPr>
-          <w:rFonts w:ascii="Times" w:hAnsi="Times"/>
-        </w:rPr>
-        <w:t>las respuestas de sus estudiantes</w:t>
-      </w:r>
-      <w:r>
-        <w:rPr>
-          <w:rFonts w:ascii="Times" w:hAnsi="Times"/>
-        </w:rPr>
-        <w:t xml:space="preserve"> para resaltar la densidad de los números reales y la importancia de  la clasificación de los intervalos en intervalos abiertos,  cerrados y semiabiertos.</w:t>
-      </w:r>
     </w:p>
     <w:p>
       <w:pPr>
@@ -699,6 +947,54 @@
           <w:rFonts w:ascii="Times" w:hAnsi="Times"/>
         </w:rPr>
       </w:pPr>
+      <w:r>
+        <w:rPr>
+          <w:rFonts w:ascii="Times" w:hAnsi="Times"/>
+        </w:rPr>
+        <w:t>En ese sentido, p</w:t>
+      </w:r>
+      <w:r>
+        <w:rPr>
+          <w:rFonts w:ascii="Times" w:hAnsi="Times"/>
+        </w:rPr>
+        <w:t>ara destacar la importancia de los números irracionales aproveche el interactivo en el cual se present</w:t>
+      </w:r>
+      <w:r>
+        <w:rPr>
+          <w:rFonts w:ascii="Times" w:hAnsi="Times"/>
+        </w:rPr>
+        <w:t>an algunos números irracionales</w:t>
+      </w:r>
+      <w:r>
+        <w:rPr>
+          <w:rFonts w:ascii="Times" w:hAnsi="Times"/>
+        </w:rPr>
+        <w:t xml:space="preserve"> de gran trascendencia</w:t>
+      </w:r>
+      <w:r>
+        <w:rPr>
+          <w:rFonts w:ascii="Times" w:hAnsi="Times"/>
+        </w:rPr>
+        <w:t>, los</w:t>
+      </w:r>
+      <w:r>
+        <w:rPr>
+          <w:rFonts w:ascii="Times" w:hAnsi="Times"/>
+        </w:rPr>
+        <w:t xml:space="preserve"> problemas </w:t>
+      </w:r>
+      <w:r>
+        <w:rPr>
+          <w:rFonts w:ascii="Times" w:hAnsi="Times"/>
+        </w:rPr>
+        <w:t>que los origi</w:t>
+      </w:r>
+      <w:r>
+        <w:rPr>
+          <w:rFonts w:ascii="Times" w:hAnsi="Times"/>
+        </w:rPr>
+        <w:t xml:space="preserve">naron y una clasificación. </w:t>
+      </w:r>
     </w:p>
     <w:p>
       <w:pPr>
@@ -707,72 +1003,6 @@
           <w:rFonts w:ascii="Times" w:hAnsi="Times"/>
         </w:rPr>
       </w:pPr>
-      <w:r>
-        <w:rPr>
-          <w:rFonts w:ascii="Times" w:hAnsi="Times"/>
-        </w:rPr>
-        <w:t xml:space="preserve">Finalmente, el cuaderno de estudio presenta el concepto de valor absoluto y muestra algunos procedimientos  para resolver ecuaciones e inecuaciones con valor absoluto, </w:t>
-      </w:r>
-      <w:r>
-        <w:rPr>
-          <w:rFonts w:ascii="Times" w:hAnsi="Times"/>
-        </w:rPr>
-        <w:t xml:space="preserve">utilice </w:t>
-      </w:r>
-      <w:r>
-        <w:rPr>
-          <w:rFonts w:ascii="Times" w:hAnsi="Times"/>
-        </w:rPr>
-        <w:t xml:space="preserve">los recursos que allí se presentan </w:t>
-      </w:r>
-      <w:r>
-        <w:rPr>
-          <w:rFonts w:ascii="Times" w:hAnsi="Times"/>
-        </w:rPr>
-        <w:t xml:space="preserve">para </w:t>
-      </w:r>
-      <w:r>
-        <w:rPr>
-          <w:rFonts w:ascii="Times" w:hAnsi="Times"/>
-        </w:rPr>
-        <w:t>relacionar</w:t>
-      </w:r>
-      <w:r>
-        <w:rPr>
-          <w:rFonts w:ascii="Times" w:hAnsi="Times"/>
-        </w:rPr>
-        <w:t xml:space="preserve"> el concepto de </w:t>
-      </w:r>
-      <w:r>
-        <w:rPr>
-          <w:rFonts w:ascii="Times" w:hAnsi="Times"/>
-        </w:rPr>
-        <w:t>número</w:t>
-      </w:r>
-      <w:r>
-        <w:rPr>
-          <w:rFonts w:ascii="Times" w:hAnsi="Times"/>
-        </w:rPr>
-        <w:t xml:space="preserve"> real, su estructura algebraica, su orden, sus representaciones, </w:t>
-      </w:r>
-      <w:r>
-        <w:rPr>
-          <w:rFonts w:ascii="Times" w:hAnsi="Times"/>
-        </w:rPr>
-        <w:t>así</w:t>
-      </w:r>
-      <w:r>
-        <w:rPr>
-          <w:rFonts w:ascii="Times" w:hAnsi="Times"/>
-        </w:rPr>
-        <w:t xml:space="preserve"> como el concepto de intervalo y </w:t>
-      </w:r>
-      <w:r>
-        <w:rPr>
-          <w:rFonts w:ascii="Times" w:hAnsi="Times"/>
-        </w:rPr>
-        <w:t>de operaciones entre intervalos  con el fin  de brindar a los estudiantes la oportunidad de resolver  ecuaciones o inecuaciones tanto desde el procedimiento algorítmico como desde el procesos analíticos.</w:t>
-      </w:r>
     </w:p>
     <w:p>
       <w:pPr>
@@ -781,6 +1011,12 @@
           <w:rFonts w:ascii="Times" w:hAnsi="Times"/>
         </w:rPr>
       </w:pPr>
+      <w:r>
+        <w:rPr>
+          <w:rFonts w:ascii="Times" w:hAnsi="Times"/>
+        </w:rPr>
+        <w:t xml:space="preserve">No olvide presentar la estructura de orden y de las operaciones de los números reales, apóyese en la representación de los números reales en la recta numérica y en los interactivos que presentan sus propiedades. </w:t>
+      </w:r>
     </w:p>
     <w:p>
       <w:pPr>
@@ -789,60 +1025,6 @@
           <w:rFonts w:ascii="Times" w:hAnsi="Times"/>
         </w:rPr>
       </w:pPr>
-      <w:r>
-        <w:rPr>
-          <w:rFonts w:ascii="Times" w:hAnsi="Times"/>
-        </w:rPr>
-        <w:t>La intención de generar discusiones  previas a los recursos es fomentar la construcción del conocimiento matemático, en la cual el estudiante proponga y argumente las nociones que tiene el número real y de los conceptos relacionados con este. El recurso es una herramienta que le permit</w:t>
-      </w:r>
-      <w:r>
-        <w:rPr>
-          <w:rFonts w:ascii="Times" w:hAnsi="Times"/>
-        </w:rPr>
-        <w:t>e</w:t>
-      </w:r>
-      <w:r>
-        <w:rPr>
-          <w:rFonts w:ascii="Times" w:hAnsi="Times"/>
-        </w:rPr>
-        <w:t xml:space="preserve"> al estudiante </w:t>
-      </w:r>
-      <w:r>
-        <w:rPr>
-          <w:rFonts w:ascii="Times" w:hAnsi="Times"/>
-        </w:rPr>
-        <w:t>re</w:t>
-      </w:r>
-      <w:r>
-        <w:rPr>
-          <w:rFonts w:ascii="Times" w:hAnsi="Times"/>
-        </w:rPr>
-        <w:t xml:space="preserve">interpretar y/o validar </w:t>
-      </w:r>
-      <w:r>
-        <w:rPr>
-          <w:rFonts w:ascii="Times" w:hAnsi="Times"/>
-        </w:rPr>
-        <w:t>sus</w:t>
-      </w:r>
-      <w:r>
-        <w:rPr>
-          <w:rFonts w:ascii="Times" w:hAnsi="Times"/>
-        </w:rPr>
-        <w:t xml:space="preserve"> conocim</w:t>
-      </w:r>
-      <w:r>
-        <w:rPr>
-          <w:rFonts w:ascii="Times" w:hAnsi="Times"/>
-        </w:rPr>
-        <w:t xml:space="preserve">ientos  previos </w:t>
-      </w:r>
-      <w:r>
-        <w:rPr>
-          <w:rFonts w:ascii="Times" w:hAnsi="Times"/>
-        </w:rPr>
-        <w:t xml:space="preserve">a través información presentada en estos interactivos. </w:t>
-      </w:r>
     </w:p>
     <w:p>
       <w:pPr>
@@ -851,6 +1033,96 @@
           <w:rFonts w:ascii="Times" w:hAnsi="Times"/>
         </w:rPr>
       </w:pPr>
+      <w:r>
+        <w:rPr>
+          <w:rFonts w:ascii="Times" w:hAnsi="Times"/>
+        </w:rPr>
+        <w:t>Utilice</w:t>
+      </w:r>
+      <w:r>
+        <w:rPr>
+          <w:rFonts w:ascii="Times" w:hAnsi="Times"/>
+        </w:rPr>
+        <w:t xml:space="preserve"> las propiedades del orden, </w:t>
+      </w:r>
+      <w:r>
+        <w:rPr>
+          <w:rFonts w:ascii="Times" w:hAnsi="Times"/>
+        </w:rPr>
+        <w:t xml:space="preserve">el concepto de intervalo y su clasificación para preguntar a los estudiantes sobre </w:t>
+      </w:r>
+      <w:r>
+        <w:rPr>
+          <w:rFonts w:ascii="Times" w:hAnsi="Times"/>
+        </w:rPr>
+        <w:t>las relaciones “el número real siguiente de…”, “el número real anterior de…”, “el número real que está entre… y…”</w:t>
+      </w:r>
+      <w:r>
+        <w:rPr>
+          <w:rFonts w:ascii="Times" w:hAnsi="Times"/>
+        </w:rPr>
+        <w:t>;</w:t>
+      </w:r>
+      <w:r>
+        <w:rPr>
+          <w:rFonts w:ascii="Times" w:hAnsi="Times"/>
+        </w:rPr>
+        <w:t xml:space="preserve"> con el fin de fomentar la discusión en los estudiantes</w:t>
+      </w:r>
+      <w:r>
+        <w:rPr>
+          <w:rFonts w:ascii="Times" w:hAnsi="Times"/>
+        </w:rPr>
+        <w:t xml:space="preserve">, </w:t>
+      </w:r>
+      <w:r>
+        <w:rPr>
+          <w:rFonts w:ascii="Times" w:hAnsi="Times"/>
+        </w:rPr>
+        <w:t xml:space="preserve">recurra a </w:t>
+      </w:r>
+      <w:r>
+        <w:rPr>
+          <w:rFonts w:ascii="Times" w:hAnsi="Times"/>
+        </w:rPr>
+        <w:t xml:space="preserve">las respuestas </w:t>
+      </w:r>
+      <w:r>
+        <w:rPr>
+          <w:rFonts w:ascii="Times" w:hAnsi="Times"/>
+        </w:rPr>
+        <w:t>dadas</w:t>
+      </w:r>
+      <w:r>
+        <w:rPr>
+          <w:rFonts w:ascii="Times" w:hAnsi="Times"/>
+        </w:rPr>
+        <w:t xml:space="preserve"> para resaltar la densidad de los núme</w:t>
+      </w:r>
+      <w:r>
+        <w:rPr>
+          <w:rFonts w:ascii="Times" w:hAnsi="Times"/>
+        </w:rPr>
+        <w:t xml:space="preserve">ros reales y la importancia de </w:t>
+      </w:r>
+      <w:r>
+        <w:rPr>
+          <w:rFonts w:ascii="Times" w:hAnsi="Times"/>
+        </w:rPr>
+        <w:t>la clasificación de los inte</w:t>
+      </w:r>
+      <w:r>
+        <w:rPr>
+          <w:rFonts w:ascii="Times" w:hAnsi="Times"/>
+        </w:rPr>
+        <w:t xml:space="preserve">rvalos en intervalos abiertos, </w:t>
+      </w:r>
+      <w:r>
+        <w:rPr>
+          <w:rFonts w:ascii="Times" w:hAnsi="Times"/>
+        </w:rPr>
+        <w:t>cerrados y semiabiertos.</w:t>
+      </w:r>
     </w:p>
     <w:p>
       <w:pPr>
@@ -859,36 +1131,6 @@
           <w:rFonts w:ascii="Times" w:hAnsi="Times"/>
         </w:rPr>
       </w:pPr>
-      <w:r>
-        <w:rPr>
-          <w:rFonts w:ascii="Times" w:hAnsi="Times"/>
-        </w:rPr>
-        <w:t>Con el fin de afianzar los procesos de matematización en lo</w:t>
-      </w:r>
-      <w:r>
-        <w:rPr>
-          <w:rFonts w:ascii="Times" w:hAnsi="Times"/>
-        </w:rPr>
-        <w:t>s</w:t>
-      </w:r>
-      <w:r>
-        <w:rPr>
-          <w:rFonts w:ascii="Times" w:hAnsi="Times"/>
-        </w:rPr>
-        <w:t xml:space="preserve"> estudiantes, se proponen algunos recursos que fomentan el desarrollo de </w:t>
-      </w:r>
-      <w:r>
-        <w:rPr>
-          <w:rFonts w:ascii="Times" w:hAnsi="Times"/>
-        </w:rPr>
-        <w:t>las siguientes</w:t>
-      </w:r>
-      <w:r>
-        <w:rPr>
-          <w:rFonts w:ascii="Times" w:hAnsi="Times"/>
-        </w:rPr>
-        <w:t xml:space="preserve"> competencias:</w:t>
-      </w:r>
     </w:p>
     <w:p>
       <w:pPr>
@@ -897,6 +1139,126 @@
           <w:rFonts w:ascii="Times" w:hAnsi="Times"/>
         </w:rPr>
       </w:pPr>
+      <w:r>
+        <w:rPr>
+          <w:rFonts w:ascii="Times" w:hAnsi="Times"/>
+        </w:rPr>
+        <w:t xml:space="preserve">Finalmente, el cuaderno de estudio presenta el concepto de valor absoluto y muestra algunos procedimientos para resolver ecuaciones e inecuaciones con valor absoluto, </w:t>
+      </w:r>
+      <w:r>
+        <w:rPr>
+          <w:rFonts w:ascii="Times" w:hAnsi="Times"/>
+        </w:rPr>
+        <w:t xml:space="preserve">utilice </w:t>
+      </w:r>
+      <w:r>
+        <w:rPr>
+          <w:rFonts w:ascii="Times" w:hAnsi="Times"/>
+        </w:rPr>
+        <w:t xml:space="preserve">los recursos que allí se presentan </w:t>
+      </w:r>
+      <w:r>
+        <w:rPr>
+          <w:rFonts w:ascii="Times" w:hAnsi="Times"/>
+        </w:rPr>
+        <w:t xml:space="preserve">para </w:t>
+      </w:r>
+      <w:r>
+        <w:rPr>
+          <w:rFonts w:ascii="Times" w:hAnsi="Times"/>
+        </w:rPr>
+        <w:t>relacionar</w:t>
+      </w:r>
+      <w:r>
+        <w:rPr>
+          <w:rFonts w:ascii="Times" w:hAnsi="Times"/>
+        </w:rPr>
+        <w:t xml:space="preserve"> el concepto de </w:t>
+      </w:r>
+      <w:r>
+        <w:rPr>
+          <w:rFonts w:ascii="Times" w:hAnsi="Times"/>
+        </w:rPr>
+        <w:t>número</w:t>
+      </w:r>
+      <w:r>
+        <w:rPr>
+          <w:rFonts w:ascii="Times" w:hAnsi="Times"/>
+        </w:rPr>
+        <w:t xml:space="preserve"> real, su estructura algebraica, su orden, sus representaciones, </w:t>
+      </w:r>
+      <w:r>
+        <w:rPr>
+          <w:rFonts w:ascii="Times" w:hAnsi="Times"/>
+        </w:rPr>
+        <w:t>así</w:t>
+      </w:r>
+      <w:r>
+        <w:rPr>
+          <w:rFonts w:ascii="Times" w:hAnsi="Times"/>
+        </w:rPr>
+        <w:t xml:space="preserve"> como el concepto de intervalo y </w:t>
+      </w:r>
+      <w:r>
+        <w:rPr>
+          <w:rFonts w:ascii="Times" w:hAnsi="Times"/>
+        </w:rPr>
+        <w:t>de operaciones entre intervalos</w:t>
+      </w:r>
+      <w:r>
+        <w:rPr>
+          <w:rFonts w:ascii="Times" w:hAnsi="Times"/>
+        </w:rPr>
+        <w:t>.</w:t>
+      </w:r>
+      <w:r>
+        <w:rPr>
+          <w:rFonts w:ascii="Times" w:hAnsi="Times"/>
+        </w:rPr>
+        <w:t xml:space="preserve">  </w:t>
+      </w:r>
+      <w:r>
+        <w:rPr>
+          <w:rFonts w:ascii="Times" w:hAnsi="Times"/>
+        </w:rPr>
+        <w:t>E</w:t>
+      </w:r>
+      <w:r>
+        <w:rPr>
+          <w:rFonts w:ascii="Times" w:hAnsi="Times"/>
+        </w:rPr>
+        <w:t xml:space="preserve">l fin </w:t>
+      </w:r>
+      <w:r>
+        <w:rPr>
+          <w:rFonts w:ascii="Times" w:hAnsi="Times"/>
+        </w:rPr>
+        <w:t>de</w:t>
+      </w:r>
+      <w:r>
+        <w:rPr>
+          <w:rFonts w:ascii="Times" w:hAnsi="Times"/>
+        </w:rPr>
+        <w:t xml:space="preserve"> esto, es</w:t>
+      </w:r>
+      <w:r>
+        <w:rPr>
+          <w:rFonts w:ascii="Times" w:hAnsi="Times"/>
+        </w:rPr>
+        <w:t xml:space="preserve"> brindar a los estudian</w:t>
+      </w:r>
+      <w:r>
+        <w:rPr>
+          <w:rFonts w:ascii="Times" w:hAnsi="Times"/>
+        </w:rPr>
+        <w:t xml:space="preserve">tes la oportunidad de resolver </w:t>
+      </w:r>
+      <w:r>
+        <w:rPr>
+          <w:rFonts w:ascii="Times" w:hAnsi="Times"/>
+        </w:rPr>
+        <w:t>ecuaciones o inecuaciones tanto desde el procedimiento algorítmico como desde el proceso analítico.</w:t>
+      </w:r>
     </w:p>
     <w:p>
       <w:pPr>
@@ -905,49 +1267,6 @@
           <w:rFonts w:ascii="Times" w:hAnsi="Times"/>
         </w:rPr>
       </w:pPr>
-      <w:r>
-        <w:rPr>
-          <w:rFonts w:ascii="Times" w:hAnsi="Times"/>
-        </w:rPr>
-        <w:t xml:space="preserve">La competencia de  </w:t>
-      </w:r>
-      <w:r>
-        <w:rPr>
-          <w:rFonts w:ascii="Times" w:hAnsi="Times"/>
-          <w:b/>
-        </w:rPr>
-        <w:t>modelar</w:t>
-      </w:r>
-      <w:r>
-        <w:rPr>
-          <w:rFonts w:ascii="Times" w:hAnsi="Times"/>
-        </w:rPr>
-        <w:t xml:space="preserve">, </w:t>
-      </w:r>
-      <w:r>
-        <w:rPr>
-          <w:rFonts w:ascii="Times" w:hAnsi="Times"/>
-        </w:rPr>
-        <w:t xml:space="preserve"> mediante </w:t>
-      </w:r>
-      <w:r>
-        <w:rPr>
-          <w:rFonts w:ascii="Times" w:hAnsi="Times"/>
-        </w:rPr>
-        <w:t xml:space="preserve">la utilización del </w:t>
-      </w:r>
-      <w:r>
-        <w:rPr>
-          <w:rFonts w:ascii="Times" w:hAnsi="Times"/>
-        </w:rPr>
-        <w:t>conjunto de los  números reales  como un sistema figurativo mental, que es aplicable a  procesos de medición, así como en la construcción de diferentes modelos y conjuntos de numeración.</w:t>
-      </w:r>
-      <w:r>
-        <w:rPr>
-          <w:rFonts w:ascii="Times" w:hAnsi="Times"/>
-        </w:rPr>
-        <w:t xml:space="preserve"> </w:t>
-      </w:r>
     </w:p>
     <w:p>
       <w:pPr>
@@ -956,6 +1275,108 @@
           <w:rFonts w:ascii="Times" w:hAnsi="Times"/>
         </w:rPr>
       </w:pPr>
+      <w:r>
+        <w:rPr>
+          <w:rFonts w:ascii="Times" w:hAnsi="Times"/>
+        </w:rPr>
+        <w:t xml:space="preserve">La intención </w:t>
+      </w:r>
+      <w:r>
+        <w:rPr>
+          <w:rFonts w:ascii="Times" w:hAnsi="Times"/>
+        </w:rPr>
+        <w:t xml:space="preserve">de generar discusiones </w:t>
+      </w:r>
+      <w:r>
+        <w:rPr>
+          <w:rFonts w:ascii="Times" w:hAnsi="Times"/>
+        </w:rPr>
+        <w:t xml:space="preserve">previas a los recursos es fomentar la construcción del conocimiento matemático, en la cual el estudiante proponga y argumente las nociones que tiene </w:t>
+      </w:r>
+      <w:r>
+        <w:rPr>
+          <w:rFonts w:ascii="Times" w:hAnsi="Times"/>
+        </w:rPr>
+        <w:t>de</w:t>
+      </w:r>
+      <w:r>
+        <w:rPr>
+          <w:rFonts w:ascii="Times" w:hAnsi="Times"/>
+        </w:rPr>
+        <w:t xml:space="preserve"> número real y de los conceptos relacionados con este. El recurso es una herramienta que le permit</w:t>
+      </w:r>
+      <w:r>
+        <w:rPr>
+          <w:rFonts w:ascii="Times" w:hAnsi="Times"/>
+        </w:rPr>
+        <w:t>e</w:t>
+      </w:r>
+      <w:r>
+        <w:rPr>
+          <w:rFonts w:ascii="Times" w:hAnsi="Times"/>
+        </w:rPr>
+        <w:t xml:space="preserve"> al estudiante </w:t>
+      </w:r>
+      <w:r>
+        <w:rPr>
+          <w:rFonts w:ascii="Times" w:hAnsi="Times"/>
+        </w:rPr>
+        <w:t>re</w:t>
+      </w:r>
+      <w:r>
+        <w:rPr>
+          <w:rFonts w:ascii="Times" w:hAnsi="Times"/>
+        </w:rPr>
+        <w:t xml:space="preserve">interpretar y validar </w:t>
+      </w:r>
+      <w:r>
+        <w:rPr>
+          <w:rFonts w:ascii="Times" w:hAnsi="Times"/>
+        </w:rPr>
+        <w:t>sus</w:t>
+      </w:r>
+      <w:r>
+        <w:rPr>
+          <w:rFonts w:ascii="Times" w:hAnsi="Times"/>
+        </w:rPr>
+        <w:t xml:space="preserve"> conocim</w:t>
+      </w:r>
+      <w:r>
+        <w:rPr>
+          <w:rFonts w:ascii="Times" w:hAnsi="Times"/>
+        </w:rPr>
+        <w:t xml:space="preserve">ientos  </w:t>
+      </w:r>
+      <w:r>
+        <w:rPr>
+          <w:rFonts w:ascii="Times" w:hAnsi="Times"/>
+        </w:rPr>
+        <w:t>a través</w:t>
+      </w:r>
+      <w:r>
+        <w:rPr>
+          <w:rFonts w:ascii="Times" w:hAnsi="Times"/>
+        </w:rPr>
+        <w:t xml:space="preserve"> de</w:t>
+      </w:r>
+      <w:r>
+        <w:rPr>
+          <w:rFonts w:ascii="Times" w:hAnsi="Times"/>
+        </w:rPr>
+        <w:t xml:space="preserve"> </w:t>
+      </w:r>
+      <w:r>
+        <w:rPr>
+          <w:rFonts w:ascii="Times" w:hAnsi="Times"/>
+        </w:rPr>
+        <w:t xml:space="preserve">la </w:t>
+      </w:r>
+      <w:r>
+        <w:rPr>
+          <w:rFonts w:ascii="Times" w:hAnsi="Times"/>
+        </w:rPr>
+        <w:t xml:space="preserve">información presentada en estos interactivos. </w:t>
+      </w:r>
     </w:p>
     <w:p>
       <w:pPr>
@@ -964,156 +1385,287 @@
           <w:rFonts w:ascii="Times" w:hAnsi="Times"/>
         </w:rPr>
       </w:pPr>
-      <w:r>
-        <w:rPr>
-          <w:rFonts w:ascii="Times" w:hAnsi="Times"/>
-        </w:rPr>
-        <w:t xml:space="preserve">Las competencias de </w:t>
-      </w:r>
-      <w:r>
-        <w:rPr>
-          <w:rFonts w:ascii="Times" w:hAnsi="Times"/>
-          <w:b/>
-        </w:rPr>
-        <w:t xml:space="preserve">la </w:t>
-      </w:r>
-      <w:r>
-        <w:rPr>
-          <w:rFonts w:ascii="Times" w:hAnsi="Times"/>
-          <w:b/>
-        </w:rPr>
-        <w:t xml:space="preserve">formulación, tratamiento y </w:t>
-      </w:r>
-      <w:r>
-        <w:rPr>
-          <w:rFonts w:ascii="Times" w:hAnsi="Times"/>
-          <w:b/>
-        </w:rPr>
-        <w:t>resolución de problemas y razona</w:t>
-      </w:r>
-      <w:r>
-        <w:rPr>
-          <w:rFonts w:ascii="Times" w:hAnsi="Times"/>
-          <w:b/>
-        </w:rPr>
-        <w:t xml:space="preserve">miento, </w:t>
-      </w:r>
-      <w:r>
-        <w:rPr>
-          <w:rFonts w:ascii="Times" w:hAnsi="Times"/>
-        </w:rPr>
-        <w:t xml:space="preserve">mediante </w:t>
-      </w:r>
-      <w:r>
-        <w:rPr>
-          <w:rFonts w:ascii="Times" w:hAnsi="Times"/>
-        </w:rPr>
-        <w:t xml:space="preserve"> la aplicación </w:t>
-      </w:r>
-      <w:r>
-        <w:rPr>
-          <w:rFonts w:ascii="Times" w:hAnsi="Times"/>
-        </w:rPr>
-        <w:t xml:space="preserve">de contenidos </w:t>
-      </w:r>
-      <w:r>
-        <w:rPr>
-          <w:rFonts w:ascii="Times" w:hAnsi="Times"/>
-        </w:rPr>
-        <w:t xml:space="preserve">en la resolución de determinadas  situaciones, </w:t>
-      </w:r>
-      <w:r>
-        <w:rPr>
-          <w:rFonts w:ascii="Times" w:hAnsi="Times"/>
-        </w:rPr>
-        <w:t xml:space="preserve">por ejemplo en </w:t>
-      </w:r>
-      <w:r>
-        <w:rPr>
-          <w:rFonts w:ascii="Times" w:hAnsi="Times"/>
-        </w:rPr>
-        <w:t xml:space="preserve">la resolución de ecuaciones e inecuaciones especialmente aquellas que vinculan el valor absoluto, porque requieren no solo </w:t>
-      </w:r>
-      <w:r>
-        <w:rPr>
-          <w:rFonts w:ascii="Times" w:hAnsi="Times"/>
-        </w:rPr>
-        <w:t>de un proceso algorítmico  sino que se</w:t>
-      </w:r>
-      <w:r>
-        <w:rPr>
-          <w:rFonts w:ascii="Times" w:hAnsi="Times"/>
-        </w:rPr>
-        <w:t xml:space="preserve"> </w:t>
-      </w:r>
-      <w:r>
-        <w:rPr>
-          <w:rFonts w:ascii="Times" w:hAnsi="Times"/>
-        </w:rPr>
-        <w:t>deben desarrollar inferencias  para llegar a la solución es estas situaciones.</w:t>
-      </w:r>
     </w:p>
     <w:p>
       <w:pPr>
-        <w:tabs>
-          <w:tab w:val="left" w:pos="3720"/>
-        </w:tabs>
         <w:jc w:val="both"/>
         <w:rPr>
           <w:rFonts w:ascii="Times" w:hAnsi="Times"/>
         </w:rPr>
       </w:pPr>
+      <w:r>
+        <w:rPr>
+          <w:rFonts w:ascii="Times" w:hAnsi="Times"/>
+        </w:rPr>
+        <w:t>Con el fin de afianzar los procesos de matematización en lo</w:t>
+      </w:r>
+      <w:r>
+        <w:rPr>
+          <w:rFonts w:ascii="Times" w:hAnsi="Times"/>
+        </w:rPr>
+        <w:t>s</w:t>
+      </w:r>
+      <w:r>
+        <w:rPr>
+          <w:rFonts w:ascii="Times" w:hAnsi="Times"/>
+        </w:rPr>
+        <w:t xml:space="preserve"> estudiantes, se proponen algunos recursos que</w:t>
+      </w:r>
+      <w:r>
+        <w:rPr>
+          <w:rFonts w:ascii="Times" w:hAnsi="Times"/>
+        </w:rPr>
+        <w:t xml:space="preserve"> incentivan</w:t>
+      </w:r>
+      <w:r>
+        <w:rPr>
+          <w:rFonts w:ascii="Times" w:hAnsi="Times"/>
+        </w:rPr>
+        <w:t xml:space="preserve"> el desarrollo de </w:t>
+      </w:r>
+      <w:r>
+        <w:rPr>
+          <w:rFonts w:ascii="Times" w:hAnsi="Times"/>
+        </w:rPr>
+        <w:t>las siguientes</w:t>
+      </w:r>
+      <w:r>
+        <w:rPr>
+          <w:rFonts w:ascii="Times" w:hAnsi="Times"/>
+        </w:rPr>
+        <w:t xml:space="preserve"> competencias:</w:t>
+      </w:r>
     </w:p>
     <w:p>
       <w:pPr>
-        <w:tabs>
-          <w:tab w:val="left" w:pos="5055"/>
-        </w:tabs>
         <w:jc w:val="both"/>
         <w:rPr>
           <w:rFonts w:ascii="Times" w:hAnsi="Times"/>
         </w:rPr>
       </w:pPr>
-      <w:r>
-        <w:rPr>
-          <w:rFonts w:ascii="Times" w:hAnsi="Times"/>
-        </w:rPr>
-        <w:t xml:space="preserve">La competencia de </w:t>
-      </w:r>
-      <w:r>
-        <w:rPr>
-          <w:rFonts w:ascii="Times" w:hAnsi="Times"/>
-          <w:b/>
-        </w:rPr>
-        <w:t>comunicación</w:t>
-      </w:r>
-      <w:r>
-        <w:rPr>
-          <w:rFonts w:ascii="Times" w:hAnsi="Times"/>
-        </w:rPr>
-        <w:t xml:space="preserve">, se fomenta mediante el uso del lenguaje matemático, el aprendizaje de nuevos términos, así como el uso y aplicación de diferentes representaciones del número real,  como lo son las expansiones decimales, la recta real, el número real expresado como fracción, número irracional algebraico o número </w:t>
-      </w:r>
-      <w:r>
-        <w:rPr>
-          <w:rFonts w:ascii="Times" w:hAnsi="Times"/>
-        </w:rPr>
-        <w:lastRenderedPageBreak/>
-        <w:t xml:space="preserve">irracional trascendente según sea el caso. Este uso de diferentes representaciones permite al estudiante discriminar el tipo de representación que más se ajuste a la resolución de cada situación. </w:t>
-      </w:r>
     </w:p>
     <w:p>
       <w:pPr>
-        <w:tabs>
-          <w:tab w:val="left" w:pos="5055"/>
-        </w:tabs>
         <w:jc w:val="both"/>
         <w:rPr>
           <w:rFonts w:ascii="Times" w:hAnsi="Times"/>
         </w:rPr>
       </w:pPr>
+      <w:r>
+        <w:rPr>
+          <w:rFonts w:ascii="Times" w:hAnsi="Times"/>
+        </w:rPr>
+        <w:t xml:space="preserve">La competencia de </w:t>
+      </w:r>
+      <w:r>
+        <w:rPr>
+          <w:rFonts w:ascii="Times" w:hAnsi="Times"/>
+          <w:b/>
+        </w:rPr>
+        <w:t>modelar</w:t>
+      </w:r>
+      <w:r>
+        <w:rPr>
+          <w:rFonts w:ascii="Times" w:hAnsi="Times"/>
+        </w:rPr>
+        <w:t xml:space="preserve">, </w:t>
+      </w:r>
+      <w:r>
+        <w:rPr>
+          <w:rFonts w:ascii="Times" w:hAnsi="Times"/>
+        </w:rPr>
+        <w:t xml:space="preserve">mediante </w:t>
+      </w:r>
+      <w:r>
+        <w:rPr>
+          <w:rFonts w:ascii="Times" w:hAnsi="Times"/>
+        </w:rPr>
+        <w:t>el uso</w:t>
+      </w:r>
+      <w:r>
+        <w:rPr>
+          <w:rFonts w:ascii="Times" w:hAnsi="Times"/>
+        </w:rPr>
+        <w:t xml:space="preserve"> del </w:t>
+      </w:r>
+      <w:r>
+        <w:rPr>
+          <w:rFonts w:ascii="Times" w:hAnsi="Times"/>
+        </w:rPr>
+        <w:t xml:space="preserve">conjunto de los números reales </w:t>
+      </w:r>
+      <w:r>
+        <w:rPr>
+          <w:rFonts w:ascii="Times" w:hAnsi="Times"/>
+        </w:rPr>
+        <w:t>como un sistema figurat</w:t>
+      </w:r>
+      <w:r>
+        <w:rPr>
+          <w:rFonts w:ascii="Times" w:hAnsi="Times"/>
+        </w:rPr>
+        <w:t xml:space="preserve">ivo mental, que es aplicable a </w:t>
+      </w:r>
+      <w:r>
+        <w:rPr>
+          <w:rFonts w:ascii="Times" w:hAnsi="Times"/>
+        </w:rPr>
+        <w:t>procesos de medición, así como en la construcción de diferentes modelos y conjuntos de numeración.</w:t>
+      </w:r>
+      <w:r>
+        <w:rPr>
+          <w:rFonts w:ascii="Times" w:hAnsi="Times"/>
+        </w:rPr>
+        <w:t xml:space="preserve"> </w:t>
+      </w:r>
     </w:p>
     <w:p>
       <w:pPr>
+        <w:jc w:val="both"/>
+        <w:rPr>
+          <w:rFonts w:ascii="Times" w:hAnsi="Times"/>
+        </w:rPr>
+      </w:pPr>
+    </w:p>
+    <w:p>
+      <w:pPr>
+        <w:jc w:val="both"/>
+        <w:rPr>
+          <w:rFonts w:ascii="Times" w:hAnsi="Times"/>
+        </w:rPr>
+      </w:pPr>
+      <w:r>
+        <w:rPr>
+          <w:rFonts w:ascii="Times" w:hAnsi="Times"/>
+        </w:rPr>
+        <w:t xml:space="preserve">Las competencias de </w:t>
+      </w:r>
+      <w:r>
+        <w:rPr>
+          <w:rFonts w:ascii="Times" w:hAnsi="Times"/>
+          <w:b/>
+        </w:rPr>
+        <w:t xml:space="preserve">la </w:t>
+      </w:r>
+      <w:r>
+        <w:rPr>
+          <w:rFonts w:ascii="Times" w:hAnsi="Times"/>
+          <w:b/>
+        </w:rPr>
+        <w:t xml:space="preserve">formulación, tratamiento y </w:t>
+      </w:r>
+      <w:r>
+        <w:rPr>
+          <w:rFonts w:ascii="Times" w:hAnsi="Times"/>
+          <w:b/>
+        </w:rPr>
+        <w:t>resolución de problemas y razona</w:t>
+      </w:r>
+      <w:r>
+        <w:rPr>
+          <w:rFonts w:ascii="Times" w:hAnsi="Times"/>
+          <w:b/>
+        </w:rPr>
+        <w:t xml:space="preserve">miento, </w:t>
+      </w:r>
+      <w:r>
+        <w:rPr>
+          <w:rFonts w:ascii="Times" w:hAnsi="Times"/>
+        </w:rPr>
+        <w:t>mediante</w:t>
+      </w:r>
+      <w:r>
+        <w:rPr>
+          <w:rFonts w:ascii="Times" w:hAnsi="Times"/>
+        </w:rPr>
+        <w:t xml:space="preserve"> la aplicación </w:t>
+      </w:r>
+      <w:r>
+        <w:rPr>
+          <w:rFonts w:ascii="Times" w:hAnsi="Times"/>
+        </w:rPr>
+        <w:t xml:space="preserve">de contenidos </w:t>
+      </w:r>
+      <w:r>
+        <w:rPr>
+          <w:rFonts w:ascii="Times" w:hAnsi="Times"/>
+        </w:rPr>
+        <w:t xml:space="preserve">en la resolución de determinadas situaciones, </w:t>
+      </w:r>
+      <w:r>
+        <w:rPr>
+          <w:rFonts w:ascii="Times" w:hAnsi="Times"/>
+        </w:rPr>
+        <w:t>por ejemplo</w:t>
+      </w:r>
+      <w:r>
+        <w:rPr>
+          <w:rFonts w:ascii="Times" w:hAnsi="Times"/>
+        </w:rPr>
+        <w:t>,</w:t>
+      </w:r>
+      <w:r>
+        <w:rPr>
+          <w:rFonts w:ascii="Times" w:hAnsi="Times"/>
+        </w:rPr>
+        <w:t xml:space="preserve"> en </w:t>
+      </w:r>
+      <w:r>
+        <w:rPr>
+          <w:rFonts w:ascii="Times" w:hAnsi="Times"/>
+        </w:rPr>
+        <w:t xml:space="preserve">la resolución de ecuaciones e inecuaciones especialmente aquellas que vinculan el valor absoluto, porque requieren no solo </w:t>
+      </w:r>
+      <w:r>
+        <w:rPr>
+          <w:rFonts w:ascii="Times" w:hAnsi="Times"/>
+        </w:rPr>
+        <w:t>de un proceso algorítmico</w:t>
+      </w:r>
+      <w:r>
+        <w:rPr>
+          <w:rFonts w:ascii="Times" w:hAnsi="Times"/>
+        </w:rPr>
+        <w:t xml:space="preserve"> sino que se</w:t>
+      </w:r>
+      <w:r>
+        <w:rPr>
+          <w:rFonts w:ascii="Times" w:hAnsi="Times"/>
+        </w:rPr>
+        <w:t xml:space="preserve"> </w:t>
+      </w:r>
+      <w:r>
+        <w:rPr>
+          <w:rFonts w:ascii="Times" w:hAnsi="Times"/>
+        </w:rPr>
+        <w:t xml:space="preserve">deben desarrollar inferencias para llegar a la solución </w:t>
+      </w:r>
+      <w:r>
+        <w:rPr>
+          <w:rFonts w:ascii="Times" w:hAnsi="Times"/>
+        </w:rPr>
+        <w:t>de</w:t>
+      </w:r>
+      <w:r>
+        <w:rPr>
+          <w:rFonts w:ascii="Times" w:hAnsi="Times"/>
+        </w:rPr>
+        <w:t xml:space="preserve"> estas situaciones.</w:t>
+      </w:r>
+    </w:p>
+    <w:p>
+      <w:pPr>
+        <w:tabs>
+          <w:tab w:val="left" w:pos="3720"/>
+        </w:tabs>
+        <w:jc w:val="both"/>
+        <w:rPr>
+          <w:rFonts w:ascii="Times" w:hAnsi="Times"/>
+        </w:rPr>
+      </w:pPr>
+    </w:p>
+    <w:p>
+      <w:pPr>
         <w:tabs>
           <w:tab w:val="left" w:pos="5055"/>
         </w:tabs>
@@ -1126,7 +1678,102 @@
         <w:rPr>
           <w:rFonts w:ascii="Times" w:hAnsi="Times"/>
         </w:rPr>
-        <w:t>Para finalizar, la propuesta didáctica presentada en este texto  permite la flexibilización al docente para</w:t>
+        <w:t xml:space="preserve">La competencia de </w:t>
+      </w:r>
+      <w:r>
+        <w:rPr>
+          <w:rFonts w:ascii="Times" w:hAnsi="Times"/>
+          <w:b/>
+        </w:rPr>
+        <w:t>comunicación</w:t>
+      </w:r>
+      <w:r>
+        <w:rPr>
+          <w:rFonts w:ascii="Times" w:hAnsi="Times"/>
+        </w:rPr>
+        <w:t>, se fomenta mediante el uso del lenguaje matemático, el aprendizaje de nuevos términos, así como el uso y aplicación de diferentes rep</w:t>
+      </w:r>
+      <w:r>
+        <w:rPr>
+          <w:rFonts w:ascii="Times" w:hAnsi="Times"/>
+        </w:rPr>
+        <w:t xml:space="preserve">resentaciones del número real, </w:t>
+      </w:r>
+      <w:r>
+        <w:rPr>
+          <w:rFonts w:ascii="Times" w:hAnsi="Times"/>
+        </w:rPr>
+        <w:t>como lo son</w:t>
+      </w:r>
+      <w:r>
+        <w:rPr>
+          <w:rFonts w:ascii="Times" w:hAnsi="Times"/>
+        </w:rPr>
+        <w:t>:</w:t>
+      </w:r>
+      <w:r>
+        <w:rPr>
+          <w:rFonts w:ascii="Times" w:hAnsi="Times"/>
+        </w:rPr>
+        <w:t xml:space="preserve"> las expansiones decimales, la recta real, el número real expresado como fracción, número irracional algebraico o número irracional trascendente</w:t>
+      </w:r>
+      <w:r>
+        <w:rPr>
+          <w:rFonts w:ascii="Times" w:hAnsi="Times"/>
+        </w:rPr>
+        <w:t>,</w:t>
+      </w:r>
+      <w:r>
+        <w:rPr>
+          <w:rFonts w:ascii="Times" w:hAnsi="Times"/>
+        </w:rPr>
+        <w:t xml:space="preserve"> según sea el caso. Este uso de diferentes representaciones permite al estudiante discriminar el tipo de representación que más se ajuste a la resolución de cada situación. </w:t>
+      </w:r>
+    </w:p>
+    <w:p>
+      <w:pPr>
+        <w:tabs>
+          <w:tab w:val="left" w:pos="5055"/>
+        </w:tabs>
+        <w:jc w:val="both"/>
+        <w:rPr>
+          <w:rFonts w:ascii="Times" w:hAnsi="Times"/>
+        </w:rPr>
+      </w:pPr>
+    </w:p>
+    <w:p>
+      <w:pPr>
+        <w:tabs>
+          <w:tab w:val="left" w:pos="5055"/>
+        </w:tabs>
+        <w:jc w:val="both"/>
+        <w:rPr>
+          <w:rFonts w:ascii="Times" w:hAnsi="Times"/>
+        </w:rPr>
+      </w:pPr>
+      <w:r>
+        <w:rPr>
+          <w:rFonts w:ascii="Times" w:hAnsi="Times"/>
+        </w:rPr>
+        <w:t>Para finalizar, la propuesta didá</w:t>
+      </w:r>
+      <w:r>
+        <w:rPr>
+          <w:rFonts w:ascii="Times" w:hAnsi="Times"/>
+        </w:rPr>
+        <w:t xml:space="preserve">ctica presentada en este texto </w:t>
+      </w:r>
+      <w:r>
+        <w:rPr>
+          <w:rFonts w:ascii="Times" w:hAnsi="Times"/>
+        </w:rPr>
+        <w:t>permite la flexibilización al docente para</w:t>
+      </w:r>
+      <w:r>
+        <w:rPr>
+          <w:rFonts w:ascii="Times" w:hAnsi="Times"/>
+        </w:rPr>
+        <w:t xml:space="preserve"> que</w:t>
       </w:r>
       <w:r>
         <w:rPr>
@@ -1144,7 +1791,31 @@
         <w:rPr>
           <w:rFonts w:ascii="Times" w:hAnsi="Times"/>
         </w:rPr>
-        <w:t xml:space="preserve"> pertinente, teniendo en cuenta la diversidad de cada estudiante en el aula,  debido a esto al final del tema se presenta un mapa conceptual el cual es una herramienta que le </w:t>
+        <w:t xml:space="preserve"> pertinente, teniendo en cuenta la diversidad de cada estudiante en el aula</w:t>
+      </w:r>
+      <w:r>
+        <w:rPr>
+          <w:rFonts w:ascii="Times" w:hAnsi="Times"/>
+        </w:rPr>
+        <w:t>.</w:t>
+      </w:r>
+      <w:r>
+        <w:rPr>
+          <w:rFonts w:ascii="Times" w:hAnsi="Times"/>
+        </w:rPr>
+        <w:t xml:space="preserve"> </w:t>
+      </w:r>
+      <w:r>
+        <w:rPr>
+          <w:rFonts w:ascii="Times" w:hAnsi="Times"/>
+        </w:rPr>
+        <w:t>D</w:t>
+      </w:r>
+      <w:r>
+        <w:rPr>
+          <w:rFonts w:ascii="Times" w:hAnsi="Times"/>
+        </w:rPr>
+        <w:t xml:space="preserve">ebido a esto al final del tema se presenta un mapa conceptual el cual es una herramienta que le </w:t>
       </w:r>
       <w:r>
         <w:rPr>
@@ -1162,13 +1833,61 @@
         <w:rPr>
           <w:rFonts w:ascii="Times" w:hAnsi="Times"/>
         </w:rPr>
-        <w:t>presentada en el cuaderno de estudios, este mapa conceptual el docente los puede utilizar como un resumen que le permita a los estudiantes  re</w:t>
+        <w:t>presentada en el cuaderno de estudios, este mapa conceptual el docente lo puede utilizar como un resumen que le permita a los estudiantes re</w:t>
       </w:r>
       <w:r>
         <w:rPr>
           <w:rFonts w:ascii="Times" w:hAnsi="Times"/>
         </w:rPr>
         <w:t>pasar</w:t>
+      </w:r>
+      <w:r>
+        <w:rPr>
+          <w:rFonts w:ascii="Times" w:hAnsi="Times"/>
+        </w:rPr>
+        <w:t xml:space="preserve"> los conocimientos adquiridos o como evaluación</w:t>
+      </w:r>
+      <w:r>
+        <w:rPr>
+          <w:rFonts w:ascii="Times" w:hAnsi="Times"/>
+        </w:rPr>
+        <w:t>,</w:t>
+      </w:r>
+      <w:r>
+        <w:rPr>
+          <w:rFonts w:ascii="Times" w:hAnsi="Times"/>
+        </w:rPr>
+        <w:t xml:space="preserve"> solicitándole a los estudiantes qu</w:t>
+      </w:r>
+      <w:r>
+        <w:rPr>
+          <w:rFonts w:ascii="Times" w:hAnsi="Times"/>
+        </w:rPr>
+        <w:t xml:space="preserve">e expliquen el mapa conceptual </w:t>
+      </w:r>
+      <w:r>
+        <w:rPr>
+          <w:rFonts w:ascii="Times" w:hAnsi="Times"/>
+        </w:rPr>
+        <w:t xml:space="preserve">con sus palabras, </w:t>
+      </w:r>
+      <w:r>
+        <w:rPr>
+          <w:rFonts w:ascii="Times" w:hAnsi="Times"/>
+        </w:rPr>
+        <w:t xml:space="preserve">donde se </w:t>
+      </w:r>
+      <w:r>
+        <w:rPr>
+          <w:rFonts w:ascii="Times" w:hAnsi="Times"/>
+        </w:rPr>
+        <w:t>resáltate</w:t>
+      </w:r>
+      <w:r>
+        <w:rPr>
+          <w:rFonts w:ascii="Times" w:hAnsi="Times"/>
+        </w:rPr>
+        <w:t xml:space="preserve"> </w:t>
       </w:r>
       <w:bookmarkStart w:id="0" w:name="_GoBack"/>
       <w:bookmarkEnd w:id="0"/>
@@ -1176,19 +1895,13 @@
         <w:rPr>
           <w:rFonts w:ascii="Times" w:hAnsi="Times"/>
         </w:rPr>
-        <w:t xml:space="preserve"> los conocimientos adquiridos, o como evaluación solicitándole a los estudiantes que expliquen el mapa conceptual  con sus palabras, haciendo énfasis en algunos conceptos que el docente requiere que el estudiante </w:t>
-      </w:r>
-      <w:r>
-        <w:rPr>
-          <w:rFonts w:ascii="Times" w:hAnsi="Times"/>
-        </w:rPr>
-        <w:t>refuerce</w:t>
-      </w:r>
-      <w:r>
-        <w:rPr>
-          <w:rFonts w:ascii="Times" w:hAnsi="Times"/>
-        </w:rPr>
-        <w:t>.</w:t>
+        <w:t xml:space="preserve"> algunos conceptos que </w:t>
+      </w:r>
+      <w:r>
+        <w:rPr>
+          <w:rFonts w:ascii="Times" w:hAnsi="Times"/>
+        </w:rPr>
+        <w:t>se consideren necesarios reforzar.</w:t>
       </w:r>
     </w:p>
     <w:p>
@@ -3345,6 +4058,15 @@
     <w:lsdException w:name="Book Title" w:uiPriority="33" w:qFormat="1"/>
     <w:lsdException w:name="Bibliography" w:semiHidden="1" w:uiPriority="37" w:unhideWhenUsed="1"/>
     <w:lsdException w:name="TOC Heading" w:semiHidden="1" w:uiPriority="39" w:unhideWhenUsed="1" w:qFormat="1"/>
+    <w:lsdException w:name="Plain Table 1" w:uiPriority="41"/>
+    <w:lsdException w:name="Plain Table 2" w:uiPriority="42"/>
+    <w:lsdException w:name="Plain Table 3" w:uiPriority="43"/>
+    <w:lsdException w:name="Plain Table 4" w:uiPriority="44"/>
+    <w:lsdException w:name="Plain Table 5" w:uiPriority="45"/>
+    <w:lsdException w:name="Grid Table Light" w:uiPriority="40"/>
+    <w:lsdException w:name="Grid Table 1 Light" w:uiPriority="46"/>
+    <w:lsdException w:name="Grid Table 2" w:uiPriority="47"/>
+    <w:lsdException w:name="Grid Table 3" w:uiPriority="48"/>
     <w:lsdException w:name="Grid Table 4" w:uiPriority="49"/>
     <w:lsdException w:name="Grid Table 5 Dark" w:uiPriority="50"/>
     <w:lsdException w:name="Grid Table 6 Colorful" w:uiPriority="51"/>
@@ -3653,6 +4375,69 @@
       <w:rFonts w:ascii="Times" w:hAnsi="Times" w:cs="Times New Roman"/>
       <w:sz w:val="20"/>
       <w:szCs w:val="20"/>
+    </w:rPr>
+  </w:style>
+  <w:style w:type="character" w:styleId="Refdecomentario">
+    <w:name w:val="annotation reference"/>
+    <w:basedOn w:val="Fuentedeprrafopredeter"/>
+    <w:uiPriority w:val="99"/>
+    <w:semiHidden/>
+    <w:unhideWhenUsed/>
+    <w:rsid w:val="00DD69E0"/>
+    <w:rPr>
+      <w:sz w:val="16"/>
+      <w:szCs w:val="16"/>
+    </w:rPr>
+  </w:style>
+  <w:style w:type="paragraph" w:styleId="Textocomentario">
+    <w:name w:val="annotation text"/>
+    <w:basedOn w:val="Normal"/>
+    <w:link w:val="TextocomentarioCar"/>
+    <w:uiPriority w:val="99"/>
+    <w:semiHidden/>
+    <w:unhideWhenUsed/>
+    <w:rsid w:val="00DD69E0"/>
+    <w:rPr>
+      <w:sz w:val="20"/>
+      <w:szCs w:val="20"/>
+    </w:rPr>
+  </w:style>
+  <w:style w:type="character" w:customStyle="1" w:styleId="TextocomentarioCar">
+    <w:name w:val="Texto comentario Car"/>
+    <w:basedOn w:val="Fuentedeprrafopredeter"/>
+    <w:link w:val="Textocomentario"/>
+    <w:uiPriority w:val="99"/>
+    <w:semiHidden/>
+    <w:rsid w:val="00DD69E0"/>
+    <w:rPr>
+      <w:lang w:eastAsia="es-ES"/>
+    </w:rPr>
+  </w:style>
+  <w:style w:type="paragraph" w:styleId="Asuntodelcomentario">
+    <w:name w:val="annotation subject"/>
+    <w:basedOn w:val="Textocomentario"/>
+    <w:next w:val="Textocomentario"/>
+    <w:link w:val="AsuntodelcomentarioCar"/>
+    <w:uiPriority w:val="99"/>
+    <w:semiHidden/>
+    <w:unhideWhenUsed/>
+    <w:rsid w:val="00DD69E0"/>
+    <w:rPr>
+      <w:b/>
+      <w:bCs/>
+    </w:rPr>
+  </w:style>
+  <w:style w:type="character" w:customStyle="1" w:styleId="AsuntodelcomentarioCar">
+    <w:name w:val="Asunto del comentario Car"/>
+    <w:basedOn w:val="TextocomentarioCar"/>
+    <w:link w:val="Asuntodelcomentario"/>
+    <w:uiPriority w:val="99"/>
+    <w:semiHidden/>
+    <w:rsid w:val="00DD69E0"/>
+    <w:rPr>
+      <w:b/>
+      <w:bCs/>
+      <w:lang w:eastAsia="es-ES"/>
     </w:rPr>
   </w:style>
 </w:styles>

</xml_diff>